<commit_message>
Create pdf files to documents
</commit_message>
<xml_diff>
--- a/documents/text_draft.docx
+++ b/documents/text_draft.docx
@@ -90,6 +90,61 @@
       </w:pPr>
       <w:r>
         <w:rPr>
+          <w:noProof/>
+          <w:lang w:val="en-US"/>
+        </w:rPr>
+        <w:drawing>
+          <wp:inline distT="0" distB="0" distL="0" distR="0" wp14:anchorId="1DF81F5E" wp14:editId="73C953A1">
+            <wp:extent cx="5760720" cy="2846705"/>
+            <wp:effectExtent l="0" t="0" r="0" b="0"/>
+            <wp:docPr id="1997045549" name="Kép 1" descr="A képen szöveg, képernyőkép, Acélkék látható&#10;&#10;Előfordulhat, hogy az AI által létrehozott tartalom helytelen."/>
+            <wp:cNvGraphicFramePr>
+              <a:graphicFrameLocks xmlns:a="http://schemas.openxmlformats.org/drawingml/2006/main" noChangeAspect="1"/>
+            </wp:cNvGraphicFramePr>
+            <a:graphic xmlns:a="http://schemas.openxmlformats.org/drawingml/2006/main">
+              <a:graphicData uri="http://schemas.openxmlformats.org/drawingml/2006/picture">
+                <pic:pic xmlns:pic="http://schemas.openxmlformats.org/drawingml/2006/picture">
+                  <pic:nvPicPr>
+                    <pic:cNvPr id="1997045549" name="Kép 1" descr="A képen szöveg, képernyőkép, Acélkék látható&#10;&#10;Előfordulhat, hogy az AI által létrehozott tartalom helytelen."/>
+                    <pic:cNvPicPr/>
+                  </pic:nvPicPr>
+                  <pic:blipFill>
+                    <a:blip r:embed="rId5"/>
+                    <a:stretch>
+                      <a:fillRect/>
+                    </a:stretch>
+                  </pic:blipFill>
+                  <pic:spPr>
+                    <a:xfrm>
+                      <a:off x="0" y="0"/>
+                      <a:ext cx="5760720" cy="2846705"/>
+                    </a:xfrm>
+                    <a:prstGeom prst="rect">
+                      <a:avLst/>
+                    </a:prstGeom>
+                  </pic:spPr>
+                </pic:pic>
+              </a:graphicData>
+            </a:graphic>
+          </wp:inline>
+        </w:drawing>
+      </w:r>
+    </w:p>
+    <w:p>
+      <w:pPr>
+        <w:rPr>
+          <w:lang w:val="en-US"/>
+        </w:rPr>
+      </w:pPr>
+    </w:p>
+    <w:p>
+      <w:pPr>
+        <w:rPr>
+          <w:lang w:val="en-US"/>
+        </w:rPr>
+      </w:pPr>
+      <w:r>
+        <w:rPr>
           <w:b/>
           <w:bCs/>
           <w:lang w:val="en-US"/>
@@ -202,15 +257,35 @@
     <w:p>
       <w:pPr>
         <w:rPr>
-          <w:lang w:val="en-US"/>
-        </w:rPr>
-      </w:pPr>
-      <w:r>
-        <w:rPr>
           <w:rStyle w:val="Cmsor2Char"/>
           <w:b/>
           <w:bCs/>
         </w:rPr>
+      </w:pPr>
+      <w:r>
+        <w:rPr>
+          <w:rStyle w:val="Cmsor2Char"/>
+          <w:b/>
+          <w:bCs/>
+        </w:rPr>
+        <w:br w:type="page"/>
+      </w:r>
+    </w:p>
+    <w:p>
+      <w:pPr>
+        <w:rPr>
+          <w:rStyle w:val="Cmsor2Char"/>
+          <w:b/>
+          <w:bCs/>
+        </w:rPr>
+      </w:pPr>
+      <w:r>
+        <w:rPr>
+          <w:rStyle w:val="Cmsor2Char"/>
+          <w:b/>
+          <w:bCs/>
+        </w:rPr>
+        <w:lastRenderedPageBreak/>
         <w:t>Why us</w:t>
       </w:r>
       <w:r>
@@ -257,6 +332,15 @@
         </w:rPr>
         <w:t>:</w:t>
       </w:r>
+    </w:p>
+    <w:p>
+      <w:pPr>
+        <w:rPr>
+          <w:rStyle w:val="Cmsor2Char"/>
+          <w:b/>
+          <w:bCs/>
+        </w:rPr>
+      </w:pPr>
       <w:r>
         <w:rPr>
           <w:lang w:val="en-US"/>
@@ -265,6 +349,54 @@
       </w:r>
       <w:r>
         <w:rPr>
+          <w:noProof/>
+          <w:lang w:val="en-US"/>
+        </w:rPr>
+        <w:drawing>
+          <wp:inline distT="0" distB="0" distL="0" distR="0" wp14:anchorId="5F60670D" wp14:editId="4F505AD8">
+            <wp:extent cx="5760720" cy="4162425"/>
+            <wp:effectExtent l="0" t="0" r="0" b="9525"/>
+            <wp:docPr id="1964160410" name="Kép 1" descr="A képen szöveg, képernyőkép, Betűtípus, dokumentum látható&#10;&#10;Előfordulhat, hogy az AI által létrehozott tartalom helytelen."/>
+            <wp:cNvGraphicFramePr>
+              <a:graphicFrameLocks xmlns:a="http://schemas.openxmlformats.org/drawingml/2006/main" noChangeAspect="1"/>
+            </wp:cNvGraphicFramePr>
+            <a:graphic xmlns:a="http://schemas.openxmlformats.org/drawingml/2006/main">
+              <a:graphicData uri="http://schemas.openxmlformats.org/drawingml/2006/picture">
+                <pic:pic xmlns:pic="http://schemas.openxmlformats.org/drawingml/2006/picture">
+                  <pic:nvPicPr>
+                    <pic:cNvPr id="1964160410" name="Kép 1" descr="A képen szöveg, képernyőkép, Betűtípus, dokumentum látható&#10;&#10;Előfordulhat, hogy az AI által létrehozott tartalom helytelen."/>
+                    <pic:cNvPicPr/>
+                  </pic:nvPicPr>
+                  <pic:blipFill>
+                    <a:blip r:embed="rId6"/>
+                    <a:stretch>
+                      <a:fillRect/>
+                    </a:stretch>
+                  </pic:blipFill>
+                  <pic:spPr>
+                    <a:xfrm>
+                      <a:off x="0" y="0"/>
+                      <a:ext cx="5760720" cy="4162425"/>
+                    </a:xfrm>
+                    <a:prstGeom prst="rect">
+                      <a:avLst/>
+                    </a:prstGeom>
+                  </pic:spPr>
+                </pic:pic>
+              </a:graphicData>
+            </a:graphic>
+          </wp:inline>
+        </w:drawing>
+      </w:r>
+    </w:p>
+    <w:p>
+      <w:pPr>
+        <w:rPr>
+          <w:lang w:val="en-US"/>
+        </w:rPr>
+      </w:pPr>
+      <w:r>
+        <w:rPr>
           <w:lang w:val="en-US"/>
         </w:rPr>
         <w:br/>
@@ -831,6 +963,7 @@
           <w:bCs/>
           <w:lang w:val="en-US"/>
         </w:rPr>
+        <w:lastRenderedPageBreak/>
         <w:t>About us</w:t>
       </w:r>
       <w:r>
@@ -881,6 +1014,65 @@
     <w:p>
       <w:pPr>
         <w:rPr>
+          <w:lang w:val="en-US"/>
+        </w:rPr>
+      </w:pPr>
+    </w:p>
+    <w:p>
+      <w:pPr>
+        <w:rPr>
+          <w:b/>
+          <w:bCs/>
+          <w:lang w:val="en-US"/>
+        </w:rPr>
+      </w:pPr>
+      <w:r>
+        <w:rPr>
+          <w:b/>
+          <w:bCs/>
+          <w:noProof/>
+          <w:lang w:val="en-US"/>
+        </w:rPr>
+        <w:drawing>
+          <wp:inline distT="0" distB="0" distL="0" distR="0" wp14:anchorId="338F57D2" wp14:editId="552BCE56">
+            <wp:extent cx="5760720" cy="4373245"/>
+            <wp:effectExtent l="0" t="0" r="0" b="8255"/>
+            <wp:docPr id="922550027" name="Kép 1" descr="A képen szöveg, számítógép, Emberi arc, levél látható&#10;&#10;Előfordulhat, hogy az AI által létrehozott tartalom helytelen."/>
+            <wp:cNvGraphicFramePr>
+              <a:graphicFrameLocks xmlns:a="http://schemas.openxmlformats.org/drawingml/2006/main" noChangeAspect="1"/>
+            </wp:cNvGraphicFramePr>
+            <a:graphic xmlns:a="http://schemas.openxmlformats.org/drawingml/2006/main">
+              <a:graphicData uri="http://schemas.openxmlformats.org/drawingml/2006/picture">
+                <pic:pic xmlns:pic="http://schemas.openxmlformats.org/drawingml/2006/picture">
+                  <pic:nvPicPr>
+                    <pic:cNvPr id="922550027" name="Kép 1" descr="A képen szöveg, számítógép, Emberi arc, levél látható&#10;&#10;Előfordulhat, hogy az AI által létrehozott tartalom helytelen."/>
+                    <pic:cNvPicPr/>
+                  </pic:nvPicPr>
+                  <pic:blipFill>
+                    <a:blip r:embed="rId7"/>
+                    <a:stretch>
+                      <a:fillRect/>
+                    </a:stretch>
+                  </pic:blipFill>
+                  <pic:spPr>
+                    <a:xfrm>
+                      <a:off x="0" y="0"/>
+                      <a:ext cx="5760720" cy="4373245"/>
+                    </a:xfrm>
+                    <a:prstGeom prst="rect">
+                      <a:avLst/>
+                    </a:prstGeom>
+                  </pic:spPr>
+                </pic:pic>
+              </a:graphicData>
+            </a:graphic>
+          </wp:inline>
+        </w:drawing>
+      </w:r>
+    </w:p>
+    <w:p>
+      <w:pPr>
+        <w:rPr>
           <w:b/>
           <w:bCs/>
           <w:lang w:val="en-US"/>
@@ -1483,6 +1675,27 @@
     </w:p>
     <w:p>
       <w:pPr>
+        <w:rPr>
+          <w:rFonts w:asciiTheme="majorHAnsi" w:eastAsiaTheme="majorEastAsia" w:hAnsiTheme="majorHAnsi" w:cstheme="majorBidi"/>
+          <w:b/>
+          <w:bCs/>
+          <w:color w:val="0F4761" w:themeColor="accent1" w:themeShade="BF"/>
+          <w:sz w:val="32"/>
+          <w:szCs w:val="32"/>
+          <w:lang w:val="en-US"/>
+        </w:rPr>
+      </w:pPr>
+      <w:r>
+        <w:rPr>
+          <w:b/>
+          <w:bCs/>
+          <w:lang w:val="en-US"/>
+        </w:rPr>
+        <w:br w:type="page"/>
+      </w:r>
+    </w:p>
+    <w:p>
+      <w:pPr>
         <w:pStyle w:val="Cmsor2"/>
         <w:rPr>
           <w:b/>
@@ -1496,6 +1709,7 @@
           <w:bCs/>
           <w:lang w:val="en-US"/>
         </w:rPr>
+        <w:lastRenderedPageBreak/>
         <w:t>Services</w:t>
       </w:r>
       <w:r>
@@ -1531,6 +1745,61 @@
           <w:lang w:val="en-US"/>
         </w:rPr>
         <w:t xml:space="preserve"> (+ contact there too)</w:t>
+      </w:r>
+    </w:p>
+    <w:p>
+      <w:pPr>
+        <w:rPr>
+          <w:lang w:val="en-US"/>
+        </w:rPr>
+      </w:pPr>
+    </w:p>
+    <w:p>
+      <w:pPr>
+        <w:rPr>
+          <w:lang w:val="en-US"/>
+        </w:rPr>
+      </w:pPr>
+      <w:r>
+        <w:rPr>
+          <w:noProof/>
+          <w:lang w:val="en-US"/>
+        </w:rPr>
+        <w:drawing>
+          <wp:inline distT="0" distB="0" distL="0" distR="0" wp14:anchorId="143F3CE0" wp14:editId="1B2D0DBF">
+            <wp:extent cx="5760720" cy="2680970"/>
+            <wp:effectExtent l="0" t="0" r="0" b="5080"/>
+            <wp:docPr id="1320821092" name="Kép 1" descr="A képen szöveg, képernyőkép, Betűtípus, Weblap látható&#10;&#10;Előfordulhat, hogy az AI által létrehozott tartalom helytelen."/>
+            <wp:cNvGraphicFramePr>
+              <a:graphicFrameLocks xmlns:a="http://schemas.openxmlformats.org/drawingml/2006/main" noChangeAspect="1"/>
+            </wp:cNvGraphicFramePr>
+            <a:graphic xmlns:a="http://schemas.openxmlformats.org/drawingml/2006/main">
+              <a:graphicData uri="http://schemas.openxmlformats.org/drawingml/2006/picture">
+                <pic:pic xmlns:pic="http://schemas.openxmlformats.org/drawingml/2006/picture">
+                  <pic:nvPicPr>
+                    <pic:cNvPr id="1320821092" name="Kép 1" descr="A képen szöveg, képernyőkép, Betűtípus, Weblap látható&#10;&#10;Előfordulhat, hogy az AI által létrehozott tartalom helytelen."/>
+                    <pic:cNvPicPr/>
+                  </pic:nvPicPr>
+                  <pic:blipFill>
+                    <a:blip r:embed="rId8"/>
+                    <a:stretch>
+                      <a:fillRect/>
+                    </a:stretch>
+                  </pic:blipFill>
+                  <pic:spPr>
+                    <a:xfrm>
+                      <a:off x="0" y="0"/>
+                      <a:ext cx="5760720" cy="2680970"/>
+                    </a:xfrm>
+                    <a:prstGeom prst="rect">
+                      <a:avLst/>
+                    </a:prstGeom>
+                  </pic:spPr>
+                </pic:pic>
+              </a:graphicData>
+            </a:graphic>
+          </wp:inline>
+        </w:drawing>
       </w:r>
     </w:p>
     <w:p>
@@ -1616,6 +1885,7 @@
       <w:pPr>
         <w:ind w:firstLine="360"/>
         <w:rPr>
+          <w:color w:val="EE0000"/>
           <w:lang w:val="en-US"/>
         </w:rPr>
       </w:pPr>
@@ -1651,6 +1921,80 @@
         </w:rPr>
         <w:t>:)</w:t>
       </w:r>
+      <w:r>
+        <w:rPr>
+          <w:lang w:val="en-US"/>
+        </w:rPr>
+        <w:br/>
+      </w:r>
+      <w:r>
+        <w:rPr>
+          <w:lang w:val="en-US"/>
+        </w:rPr>
+        <w:br/>
+      </w:r>
+      <w:r>
+        <w:rPr>
+          <w:color w:val="EE0000"/>
+          <w:lang w:val="en-US"/>
+        </w:rPr>
+        <w:t>AP AR</w:t>
+      </w:r>
+      <w:r>
+        <w:rPr>
+          <w:color w:val="EE0000"/>
+          <w:lang w:val="en-US"/>
+        </w:rPr>
+        <w:br/>
+        <w:t>Treasury</w:t>
+      </w:r>
+      <w:r>
+        <w:rPr>
+          <w:color w:val="EE0000"/>
+          <w:lang w:val="en-US"/>
+        </w:rPr>
+        <w:br/>
+      </w:r>
+      <w:proofErr w:type="spellStart"/>
+      <w:r>
+        <w:rPr>
+          <w:color w:val="EE0000"/>
+          <w:lang w:val="en-US"/>
+        </w:rPr>
+        <w:t>Hauptbucchaltung</w:t>
+      </w:r>
+      <w:proofErr w:type="spellEnd"/>
+      <w:r>
+        <w:rPr>
+          <w:color w:val="EE0000"/>
+          <w:lang w:val="en-US"/>
+        </w:rPr>
+        <w:br/>
+      </w:r>
+      <w:proofErr w:type="spellStart"/>
+      <w:r>
+        <w:rPr>
+          <w:color w:val="EE0000"/>
+          <w:lang w:val="en-US"/>
+        </w:rPr>
+        <w:t>Steuerberatung</w:t>
+      </w:r>
+      <w:proofErr w:type="spellEnd"/>
+      <w:r>
+        <w:rPr>
+          <w:color w:val="EE0000"/>
+          <w:lang w:val="en-US"/>
+        </w:rPr>
+        <w:t>????</w:t>
+      </w:r>
+    </w:p>
+    <w:p>
+      <w:pPr>
+        <w:ind w:firstLine="360"/>
+        <w:rPr>
+          <w:lang w:val="en-US"/>
+        </w:rPr>
+      </w:pPr>
     </w:p>
     <w:p>
       <w:pPr>
@@ -2124,6 +2468,7 @@
         <w:rPr>
           <w:lang w:val="en-US"/>
         </w:rPr>
+        <w:lastRenderedPageBreak/>
         <w:t>Unterstützung</w:t>
       </w:r>
       <w:proofErr w:type="spellEnd"/>
@@ -2280,6 +2625,7 @@
         <w:t xml:space="preserve">, </w:t>
       </w:r>
       <w:proofErr w:type="spellStart"/>
+      <w:proofErr w:type="gramStart"/>
       <w:r>
         <w:rPr>
           <w:lang w:val="en-US"/>
@@ -2293,6 +2639,7 @@
         </w:rPr>
         <w:t xml:space="preserve"> )</w:t>
       </w:r>
+      <w:proofErr w:type="gramEnd"/>
     </w:p>
     <w:p>
       <w:pPr>
@@ -2861,6 +3208,61 @@
       </w:pPr>
       <w:r>
         <w:rPr>
+          <w:noProof/>
+          <w:lang w:val="en-US"/>
+        </w:rPr>
+        <w:drawing>
+          <wp:inline distT="0" distB="0" distL="0" distR="0" wp14:anchorId="5B141DF0" wp14:editId="60B6143E">
+            <wp:extent cx="5760720" cy="2842895"/>
+            <wp:effectExtent l="0" t="0" r="0" b="0"/>
+            <wp:docPr id="2073491056" name="Kép 1" descr="A képen szöveg, képernyőkép, Betűtípus, szoftver látható&#10;&#10;Előfordulhat, hogy az AI által létrehozott tartalom helytelen."/>
+            <wp:cNvGraphicFramePr>
+              <a:graphicFrameLocks xmlns:a="http://schemas.openxmlformats.org/drawingml/2006/main" noChangeAspect="1"/>
+            </wp:cNvGraphicFramePr>
+            <a:graphic xmlns:a="http://schemas.openxmlformats.org/drawingml/2006/main">
+              <a:graphicData uri="http://schemas.openxmlformats.org/drawingml/2006/picture">
+                <pic:pic xmlns:pic="http://schemas.openxmlformats.org/drawingml/2006/picture">
+                  <pic:nvPicPr>
+                    <pic:cNvPr id="2073491056" name="Kép 1" descr="A képen szöveg, képernyőkép, Betűtípus, szoftver látható&#10;&#10;Előfordulhat, hogy az AI által létrehozott tartalom helytelen."/>
+                    <pic:cNvPicPr/>
+                  </pic:nvPicPr>
+                  <pic:blipFill>
+                    <a:blip r:embed="rId9"/>
+                    <a:stretch>
+                      <a:fillRect/>
+                    </a:stretch>
+                  </pic:blipFill>
+                  <pic:spPr>
+                    <a:xfrm>
+                      <a:off x="0" y="0"/>
+                      <a:ext cx="5760720" cy="2842895"/>
+                    </a:xfrm>
+                    <a:prstGeom prst="rect">
+                      <a:avLst/>
+                    </a:prstGeom>
+                  </pic:spPr>
+                </pic:pic>
+              </a:graphicData>
+            </a:graphic>
+          </wp:inline>
+        </w:drawing>
+      </w:r>
+    </w:p>
+    <w:p>
+      <w:pPr>
+        <w:rPr>
+          <w:lang w:val="en-US"/>
+        </w:rPr>
+      </w:pPr>
+    </w:p>
+    <w:p>
+      <w:pPr>
+        <w:rPr>
+          <w:lang w:val="en-US"/>
+        </w:rPr>
+      </w:pPr>
+      <w:r>
+        <w:rPr>
           <w:b/>
           <w:bCs/>
           <w:lang w:val="en-US"/>
@@ -2966,7 +3368,6 @@
           <w:iCs/>
           <w:lang w:val="en-US"/>
         </w:rPr>
-        <w:lastRenderedPageBreak/>
         <w:t>detailing your own experiences</w:t>
       </w:r>
       <w:r>
@@ -2977,17 +3378,7 @@
           <w:iCs/>
           <w:lang w:val="en-US"/>
         </w:rPr>
-        <w:t xml:space="preserve"> </w:t>
-      </w:r>
-      <w:r>
-        <w:rPr>
-          <w:b/>
-          <w:bCs/>
-          <w:i/>
-          <w:iCs/>
-          <w:lang w:val="en-US"/>
-        </w:rPr>
-        <w:t>and strengths</w:t>
+        <w:t xml:space="preserve"> and strengths</w:t>
       </w:r>
       <w:r>
         <w:rPr>
@@ -3236,6 +3627,7 @@
           <w:iCs/>
           <w:lang w:val="en-US"/>
         </w:rPr>
+        <w:lastRenderedPageBreak/>
         <w:t>detailing your own experiences and strengths</w:t>
       </w:r>
       <w:r>
@@ -4312,6 +4704,693 @@
         </w:rPr>
         <w:t xml:space="preserve">: </w:t>
       </w:r>
+    </w:p>
+    <w:p>
+      <w:pPr>
+        <w:rPr>
+          <w:lang w:val="en-US"/>
+        </w:rPr>
+      </w:pPr>
+    </w:p>
+    <w:p>
+      <w:pPr>
+        <w:rPr>
+          <w:lang w:val="en-US"/>
+        </w:rPr>
+      </w:pPr>
+    </w:p>
+    <w:p>
+      <w:pPr>
+        <w:pStyle w:val="Cmsor2"/>
+        <w:rPr>
+          <w:b/>
+          <w:bCs/>
+          <w:lang w:val="en-US"/>
+        </w:rPr>
+      </w:pPr>
+      <w:r>
+        <w:rPr>
+          <w:b/>
+          <w:bCs/>
+          <w:lang w:val="en-US"/>
+        </w:rPr>
+        <w:t xml:space="preserve">Contact – </w:t>
+      </w:r>
+      <w:proofErr w:type="spellStart"/>
+      <w:r>
+        <w:rPr>
+          <w:b/>
+          <w:bCs/>
+          <w:lang w:val="en-US"/>
+        </w:rPr>
+        <w:t>Kontakt</w:t>
+      </w:r>
+      <w:proofErr w:type="spellEnd"/>
+      <w:r>
+        <w:rPr>
+          <w:b/>
+          <w:bCs/>
+          <w:lang w:val="en-US"/>
+        </w:rPr>
+        <w:t>:</w:t>
+      </w:r>
+    </w:p>
+    <w:p>
+      <w:pPr>
+        <w:rPr>
+          <w:lang w:val="en-US"/>
+        </w:rPr>
+      </w:pPr>
+    </w:p>
+    <w:p>
+      <w:pPr>
+        <w:rPr>
+          <w:lang w:val="en-US"/>
+        </w:rPr>
+      </w:pPr>
+      <w:r>
+        <w:rPr>
+          <w:noProof/>
+          <w:lang w:val="en-US"/>
+        </w:rPr>
+        <w:drawing>
+          <wp:inline distT="0" distB="0" distL="0" distR="0" wp14:anchorId="6925D7C2" wp14:editId="68A9B743">
+            <wp:extent cx="5760720" cy="2282190"/>
+            <wp:effectExtent l="0" t="0" r="0" b="3810"/>
+            <wp:docPr id="1482178999" name="Kép 1" descr="A képen szöveg, Betűtípus, sor, szám látható&#10;&#10;Előfordulhat, hogy az AI által létrehozott tartalom helytelen."/>
+            <wp:cNvGraphicFramePr>
+              <a:graphicFrameLocks xmlns:a="http://schemas.openxmlformats.org/drawingml/2006/main" noChangeAspect="1"/>
+            </wp:cNvGraphicFramePr>
+            <a:graphic xmlns:a="http://schemas.openxmlformats.org/drawingml/2006/main">
+              <a:graphicData uri="http://schemas.openxmlformats.org/drawingml/2006/picture">
+                <pic:pic xmlns:pic="http://schemas.openxmlformats.org/drawingml/2006/picture">
+                  <pic:nvPicPr>
+                    <pic:cNvPr id="1482178999" name="Kép 1" descr="A képen szöveg, Betűtípus, sor, szám látható&#10;&#10;Előfordulhat, hogy az AI által létrehozott tartalom helytelen."/>
+                    <pic:cNvPicPr/>
+                  </pic:nvPicPr>
+                  <pic:blipFill>
+                    <a:blip r:embed="rId10"/>
+                    <a:stretch>
+                      <a:fillRect/>
+                    </a:stretch>
+                  </pic:blipFill>
+                  <pic:spPr>
+                    <a:xfrm>
+                      <a:off x="0" y="0"/>
+                      <a:ext cx="5760720" cy="2282190"/>
+                    </a:xfrm>
+                    <a:prstGeom prst="rect">
+                      <a:avLst/>
+                    </a:prstGeom>
+                  </pic:spPr>
+                </pic:pic>
+              </a:graphicData>
+            </a:graphic>
+          </wp:inline>
+        </w:drawing>
+      </w:r>
+    </w:p>
+    <w:p>
+      <w:pPr>
+        <w:rPr>
+          <w:lang w:val="en-US"/>
+        </w:rPr>
+      </w:pPr>
+    </w:p>
+    <w:p>
+      <w:pPr>
+        <w:rPr>
+          <w:lang w:val="en-US"/>
+        </w:rPr>
+      </w:pPr>
+      <w:r>
+        <w:rPr>
+          <w:b/>
+          <w:bCs/>
+          <w:lang w:val="en-US"/>
+        </w:rPr>
+        <w:t>EN</w:t>
+      </w:r>
+      <w:r>
+        <w:rPr>
+          <w:lang w:val="en-US"/>
+        </w:rPr>
+        <w:t>:</w:t>
+      </w:r>
+      <w:r>
+        <w:rPr>
+          <w:lang w:val="en-US"/>
+        </w:rPr>
+        <w:t xml:space="preserve"> </w:t>
+      </w:r>
+    </w:p>
+    <w:p>
+      <w:pPr>
+        <w:rPr>
+          <w:lang w:val="en-US"/>
+        </w:rPr>
+      </w:pPr>
+      <w:r>
+        <w:rPr>
+          <w:lang w:val="en-US"/>
+        </w:rPr>
+        <w:t>Our company details:</w:t>
+      </w:r>
+    </w:p>
+    <w:p>
+      <w:pPr>
+        <w:pStyle w:val="Listaszerbekezds"/>
+        <w:numPr>
+          <w:ilvl w:val="0"/>
+          <w:numId w:val="13"/>
+        </w:numPr>
+        <w:rPr>
+          <w:lang w:val="en-US"/>
+        </w:rPr>
+      </w:pPr>
+      <w:r>
+        <w:rPr>
+          <w:lang w:val="en-US"/>
+        </w:rPr>
+        <w:t>Location</w:t>
+      </w:r>
+    </w:p>
+    <w:p>
+      <w:pPr>
+        <w:pStyle w:val="Listaszerbekezds"/>
+        <w:numPr>
+          <w:ilvl w:val="0"/>
+          <w:numId w:val="13"/>
+        </w:numPr>
+        <w:rPr>
+          <w:lang w:val="en-US"/>
+        </w:rPr>
+      </w:pPr>
+      <w:r>
+        <w:rPr>
+          <w:lang w:val="en-US"/>
+        </w:rPr>
+        <w:lastRenderedPageBreak/>
+        <w:t>Email</w:t>
+      </w:r>
+    </w:p>
+    <w:p>
+      <w:pPr>
+        <w:pStyle w:val="Listaszerbekezds"/>
+        <w:numPr>
+          <w:ilvl w:val="0"/>
+          <w:numId w:val="13"/>
+        </w:numPr>
+        <w:rPr>
+          <w:lang w:val="en-US"/>
+        </w:rPr>
+      </w:pPr>
+      <w:r>
+        <w:rPr>
+          <w:lang w:val="en-US"/>
+        </w:rPr>
+        <w:t>Phone number</w:t>
+      </w:r>
+    </w:p>
+    <w:p>
+      <w:pPr>
+        <w:rPr>
+          <w:lang w:val="en-US"/>
+        </w:rPr>
+      </w:pPr>
+    </w:p>
+    <w:p>
+      <w:pPr>
+        <w:rPr>
+          <w:lang w:val="en-US"/>
+        </w:rPr>
+      </w:pPr>
+      <w:r>
+        <w:rPr>
+          <w:lang w:val="en-US"/>
+        </w:rPr>
+        <w:t>Requested data</w:t>
+      </w:r>
+      <w:r>
+        <w:rPr>
+          <w:lang w:val="en-US"/>
+        </w:rPr>
+        <w:t>:</w:t>
+      </w:r>
+    </w:p>
+    <w:p>
+      <w:pPr>
+        <w:pStyle w:val="Listaszerbekezds"/>
+        <w:numPr>
+          <w:ilvl w:val="0"/>
+          <w:numId w:val="14"/>
+        </w:numPr>
+        <w:rPr>
+          <w:lang w:val="en-US"/>
+        </w:rPr>
+      </w:pPr>
+      <w:r>
+        <w:t>Name</w:t>
+      </w:r>
+    </w:p>
+    <w:p>
+      <w:pPr>
+        <w:pStyle w:val="Listaszerbekezds"/>
+        <w:numPr>
+          <w:ilvl w:val="0"/>
+          <w:numId w:val="14"/>
+        </w:numPr>
+        <w:rPr>
+          <w:lang w:val="en-US"/>
+        </w:rPr>
+      </w:pPr>
+      <w:r>
+        <w:t>Email</w:t>
+      </w:r>
+    </w:p>
+    <w:p>
+      <w:pPr>
+        <w:pStyle w:val="Listaszerbekezds"/>
+        <w:numPr>
+          <w:ilvl w:val="0"/>
+          <w:numId w:val="14"/>
+        </w:numPr>
+        <w:rPr>
+          <w:lang w:val="en-US"/>
+        </w:rPr>
+      </w:pPr>
+      <w:r>
+        <w:t>(opti</w:t>
+      </w:r>
+      <w:r>
+        <w:t>onal</w:t>
+      </w:r>
+      <w:r>
+        <w:t xml:space="preserve">) </w:t>
+      </w:r>
+      <w:r>
+        <w:t>phone number</w:t>
+      </w:r>
+    </w:p>
+    <w:p>
+      <w:pPr>
+        <w:pStyle w:val="Listaszerbekezds"/>
+        <w:numPr>
+          <w:ilvl w:val="0"/>
+          <w:numId w:val="14"/>
+        </w:numPr>
+        <w:rPr>
+          <w:lang w:val="en-US"/>
+        </w:rPr>
+      </w:pPr>
+      <w:r>
+        <w:t>Subject</w:t>
+      </w:r>
+    </w:p>
+    <w:p>
+      <w:pPr>
+        <w:pStyle w:val="Listaszerbekezds"/>
+        <w:numPr>
+          <w:ilvl w:val="0"/>
+          <w:numId w:val="14"/>
+        </w:numPr>
+        <w:rPr>
+          <w:lang w:val="en-US"/>
+        </w:rPr>
+      </w:pPr>
+      <w:r>
+        <w:t>Message</w:t>
+      </w:r>
+      <w:r>
+        <w:t xml:space="preserve"> (</w:t>
+      </w:r>
+      <w:r>
+        <w:t xml:space="preserve">example: </w:t>
+      </w:r>
+      <w:r>
+        <w:t>Company</w:t>
+      </w:r>
+      <w:r>
+        <w:t xml:space="preserve">, </w:t>
+      </w:r>
+      <w:r>
+        <w:t>Required working hours</w:t>
+      </w:r>
+      <w:r>
+        <w:t xml:space="preserve">, Task </w:t>
+      </w:r>
+      <w:r>
+        <w:t>description</w:t>
+      </w:r>
+      <w:r>
+        <w:t>)</w:t>
+      </w:r>
+    </w:p>
+    <w:p>
+      <w:pPr>
+        <w:rPr>
+          <w:lang w:val="en-US"/>
+        </w:rPr>
+      </w:pPr>
+    </w:p>
+    <w:p>
+      <w:pPr>
+        <w:rPr>
+          <w:lang w:val="en-US"/>
+        </w:rPr>
+      </w:pPr>
+      <w:r>
+        <w:rPr>
+          <w:b/>
+          <w:bCs/>
+          <w:lang w:val="en-US"/>
+        </w:rPr>
+        <w:t>DE</w:t>
+      </w:r>
+      <w:r>
+        <w:rPr>
+          <w:lang w:val="en-US"/>
+        </w:rPr>
+        <w:t>:</w:t>
+      </w:r>
+      <w:r>
+        <w:rPr>
+          <w:lang w:val="en-US"/>
+        </w:rPr>
+        <w:t xml:space="preserve"> </w:t>
+      </w:r>
+    </w:p>
+    <w:p>
+      <w:pPr>
+        <w:rPr>
+          <w:lang w:val="en-US"/>
+        </w:rPr>
+      </w:pPr>
+      <w:proofErr w:type="spellStart"/>
+      <w:r>
+        <w:rPr>
+          <w:lang w:val="en-US"/>
+        </w:rPr>
+        <w:t>Unsere</w:t>
+      </w:r>
+      <w:proofErr w:type="spellEnd"/>
+      <w:r>
+        <w:rPr>
+          <w:lang w:val="en-US"/>
+        </w:rPr>
+        <w:t xml:space="preserve"> </w:t>
+      </w:r>
+      <w:proofErr w:type="spellStart"/>
+      <w:r>
+        <w:rPr>
+          <w:lang w:val="en-US"/>
+        </w:rPr>
+        <w:t>Firmendaten</w:t>
+      </w:r>
+      <w:proofErr w:type="spellEnd"/>
+      <w:r>
+        <w:rPr>
+          <w:lang w:val="en-US"/>
+        </w:rPr>
+        <w:t>:</w:t>
+      </w:r>
+    </w:p>
+    <w:p>
+      <w:pPr>
+        <w:pStyle w:val="Listaszerbekezds"/>
+        <w:numPr>
+          <w:ilvl w:val="0"/>
+          <w:numId w:val="15"/>
+        </w:numPr>
+        <w:rPr>
+          <w:lang w:val="en-US"/>
+        </w:rPr>
+      </w:pPr>
+      <w:proofErr w:type="spellStart"/>
+      <w:r>
+        <w:rPr>
+          <w:lang w:val="en-US"/>
+        </w:rPr>
+        <w:t>Standort</w:t>
+      </w:r>
+      <w:proofErr w:type="spellEnd"/>
+    </w:p>
+    <w:p>
+      <w:pPr>
+        <w:pStyle w:val="Listaszerbekezds"/>
+        <w:numPr>
+          <w:ilvl w:val="0"/>
+          <w:numId w:val="15"/>
+        </w:numPr>
+        <w:rPr>
+          <w:lang w:val="en-US"/>
+        </w:rPr>
+      </w:pPr>
+      <w:r>
+        <w:rPr>
+          <w:lang w:val="en-US"/>
+        </w:rPr>
+        <w:t>Email</w:t>
+      </w:r>
+    </w:p>
+    <w:p>
+      <w:pPr>
+        <w:pStyle w:val="Listaszerbekezds"/>
+        <w:numPr>
+          <w:ilvl w:val="0"/>
+          <w:numId w:val="15"/>
+        </w:numPr>
+        <w:rPr>
+          <w:lang w:val="en-US"/>
+        </w:rPr>
+      </w:pPr>
+      <w:proofErr w:type="spellStart"/>
+      <w:r>
+        <w:rPr>
+          <w:lang w:val="en-US"/>
+        </w:rPr>
+        <w:t>Telefonnummer</w:t>
+      </w:r>
+      <w:proofErr w:type="spellEnd"/>
+    </w:p>
+    <w:p>
+      <w:pPr>
+        <w:rPr>
+          <w:lang w:val="en-US"/>
+        </w:rPr>
+      </w:pPr>
+    </w:p>
+    <w:p>
+      <w:pPr>
+        <w:rPr>
+          <w:lang w:val="en-US"/>
+        </w:rPr>
+      </w:pPr>
+      <w:proofErr w:type="spellStart"/>
+      <w:r>
+        <w:rPr>
+          <w:lang w:val="en-US"/>
+        </w:rPr>
+        <w:t>Abgefragte</w:t>
+      </w:r>
+      <w:proofErr w:type="spellEnd"/>
+      <w:r>
+        <w:rPr>
+          <w:lang w:val="en-US"/>
+        </w:rPr>
+        <w:t xml:space="preserve"> Daten:</w:t>
+      </w:r>
+    </w:p>
+    <w:p>
+      <w:pPr>
+        <w:pStyle w:val="Listaszerbekezds"/>
+        <w:numPr>
+          <w:ilvl w:val="0"/>
+          <w:numId w:val="16"/>
+        </w:numPr>
+        <w:rPr>
+          <w:lang w:val="en-US"/>
+        </w:rPr>
+      </w:pPr>
+      <w:r>
+        <w:rPr>
+          <w:lang w:val="en-US"/>
+        </w:rPr>
+        <w:t>Name</w:t>
+      </w:r>
+    </w:p>
+    <w:p>
+      <w:pPr>
+        <w:pStyle w:val="Listaszerbekezds"/>
+        <w:numPr>
+          <w:ilvl w:val="0"/>
+          <w:numId w:val="16"/>
+        </w:numPr>
+        <w:rPr>
+          <w:lang w:val="en-US"/>
+        </w:rPr>
+      </w:pPr>
+      <w:r>
+        <w:rPr>
+          <w:lang w:val="en-US"/>
+        </w:rPr>
+        <w:t>E-Mail</w:t>
+      </w:r>
+    </w:p>
+    <w:p>
+      <w:pPr>
+        <w:pStyle w:val="Listaszerbekezds"/>
+        <w:numPr>
+          <w:ilvl w:val="0"/>
+          <w:numId w:val="16"/>
+        </w:numPr>
+        <w:rPr>
+          <w:lang w:val="en-US"/>
+        </w:rPr>
+      </w:pPr>
+      <w:r>
+        <w:rPr>
+          <w:lang w:val="en-US"/>
+        </w:rPr>
+        <w:t xml:space="preserve">(optional) </w:t>
+      </w:r>
+      <w:proofErr w:type="spellStart"/>
+      <w:r>
+        <w:rPr>
+          <w:lang w:val="en-US"/>
+        </w:rPr>
+        <w:t>Telefonnummer</w:t>
+      </w:r>
+      <w:proofErr w:type="spellEnd"/>
+    </w:p>
+    <w:p>
+      <w:pPr>
+        <w:pStyle w:val="Listaszerbekezds"/>
+        <w:numPr>
+          <w:ilvl w:val="0"/>
+          <w:numId w:val="16"/>
+        </w:numPr>
+        <w:rPr>
+          <w:lang w:val="en-US"/>
+        </w:rPr>
+      </w:pPr>
+      <w:r>
+        <w:rPr>
+          <w:lang w:val="en-US"/>
+        </w:rPr>
+        <w:t xml:space="preserve"> </w:t>
+      </w:r>
+      <w:proofErr w:type="spellStart"/>
+      <w:r>
+        <w:rPr>
+          <w:lang w:val="en-US"/>
+        </w:rPr>
+        <w:t>Betreff</w:t>
+      </w:r>
+      <w:proofErr w:type="spellEnd"/>
+    </w:p>
+    <w:p>
+      <w:pPr>
+        <w:pStyle w:val="Listaszerbekezds"/>
+        <w:numPr>
+          <w:ilvl w:val="0"/>
+          <w:numId w:val="16"/>
+        </w:numPr>
+        <w:rPr>
+          <w:lang w:val="en-US"/>
+        </w:rPr>
+      </w:pPr>
+      <w:proofErr w:type="spellStart"/>
+      <w:r>
+        <w:rPr>
+          <w:lang w:val="en-US"/>
+        </w:rPr>
+        <w:t>Nachricht</w:t>
+      </w:r>
+      <w:proofErr w:type="spellEnd"/>
+      <w:r>
+        <w:rPr>
+          <w:lang w:val="en-US"/>
+        </w:rPr>
+        <w:t xml:space="preserve"> (</w:t>
+      </w:r>
+      <w:proofErr w:type="spellStart"/>
+      <w:r>
+        <w:rPr>
+          <w:lang w:val="en-US"/>
+        </w:rPr>
+        <w:t>Beispiel</w:t>
+      </w:r>
+      <w:proofErr w:type="spellEnd"/>
+      <w:r>
+        <w:rPr>
+          <w:lang w:val="en-US"/>
+        </w:rPr>
+        <w:t xml:space="preserve">: </w:t>
+      </w:r>
+      <w:proofErr w:type="spellStart"/>
+      <w:r>
+        <w:rPr>
+          <w:lang w:val="en-US"/>
+        </w:rPr>
+        <w:t>Firma</w:t>
+      </w:r>
+      <w:proofErr w:type="spellEnd"/>
+      <w:r>
+        <w:rPr>
+          <w:lang w:val="en-US"/>
+        </w:rPr>
+        <w:t xml:space="preserve">, </w:t>
+      </w:r>
+      <w:proofErr w:type="spellStart"/>
+      <w:r>
+        <w:rPr>
+          <w:lang w:val="en-US"/>
+        </w:rPr>
+        <w:t>gewünschte</w:t>
+      </w:r>
+      <w:proofErr w:type="spellEnd"/>
+      <w:r>
+        <w:rPr>
+          <w:lang w:val="en-US"/>
+        </w:rPr>
+        <w:t xml:space="preserve"> </w:t>
+      </w:r>
+      <w:proofErr w:type="spellStart"/>
+      <w:r>
+        <w:rPr>
+          <w:lang w:val="en-US"/>
+        </w:rPr>
+        <w:t>Arbeitszeit</w:t>
+      </w:r>
+      <w:proofErr w:type="spellEnd"/>
+      <w:r>
+        <w:rPr>
+          <w:lang w:val="en-US"/>
+        </w:rPr>
+        <w:t xml:space="preserve">, </w:t>
+      </w:r>
+      <w:proofErr w:type="spellStart"/>
+      <w:r>
+        <w:rPr>
+          <w:lang w:val="en-US"/>
+        </w:rPr>
+        <w:t>Aufgabenbeschreibung</w:t>
+      </w:r>
+      <w:proofErr w:type="spellEnd"/>
+      <w:r>
+        <w:rPr>
+          <w:lang w:val="en-US"/>
+        </w:rPr>
+        <w:t>)</w:t>
+      </w:r>
+    </w:p>
+    <w:p>
+      <w:pPr>
+        <w:rPr>
+          <w:lang w:val="en-US"/>
+        </w:rPr>
+      </w:pPr>
     </w:p>
     <w:p>
       <w:pPr>
@@ -4333,6 +5412,95 @@
 <file path=word/numbering.xml><?xml version="1.0" encoding="utf-8"?>
 <w:numbering xmlns:wpc="http://schemas.microsoft.com/office/word/2010/wordprocessingCanvas" xmlns:cx="http://schemas.microsoft.com/office/drawing/2014/chartex" xmlns:cx1="http://schemas.microsoft.com/office/drawing/2015/9/8/chartex" xmlns:cx2="http://schemas.microsoft.com/office/drawing/2015/10/21/chartex" xmlns:cx3="http://schemas.microsoft.com/office/drawing/2016/5/9/chartex" xmlns:cx4="http://schemas.microsoft.com/office/drawing/2016/5/10/chartex" xmlns:cx5="http://schemas.microsoft.com/office/drawing/2016/5/11/chartex" xmlns:cx6="http://schemas.microsoft.com/office/drawing/2016/5/12/chartex" xmlns:cx7="http://schemas.microsoft.com/office/drawing/2016/5/13/chartex" xmlns:cx8="http://schemas.microsoft.com/office/drawing/2016/5/14/chartex" xmlns:mc="http://schemas.openxmlformats.org/markup-compatibility/2006" xmlns:aink="http://schemas.microsoft.com/office/drawing/2016/ink" xmlns:am3d="http://schemas.microsoft.com/office/drawing/2017/model3d" xmlns:o="urn:schemas-microsoft-com:office:office" xmlns:oel="http://schemas.microsoft.com/office/2019/extlst" xmlns:r="http://schemas.openxmlformats.org/officeDocument/2006/relationships" xmlns:m="http://schemas.openxmlformats.org/officeDocument/2006/math" xmlns:v="urn:schemas-microsoft-com:vml" xmlns:wp14="http://schemas.microsoft.com/office/word/2010/wordprocessingDrawing" xmlns:wp="http://schemas.openxmlformats.org/drawingml/2006/wordprocessingDrawing" xmlns:w10="urn:schemas-microsoft-com:office:word" xmlns:w="http://schemas.openxmlformats.org/wordprocessingml/2006/main" xmlns:w14="http://schemas.microsoft.com/office/word/2010/wordml" xmlns:w15="http://schemas.microsoft.com/office/word/2012/wordml" xmlns:w16cex="http://schemas.microsoft.com/office/word/2018/wordml/cex" xmlns:w16cid="http://schemas.microsoft.com/office/word/2016/wordml/cid" xmlns:w16="http://schemas.microsoft.com/office/word/2018/wordml" xmlns:w16du="http://schemas.microsoft.com/office/word/2023/wordml/word16du" xmlns:w16sdtdh="http://schemas.microsoft.com/office/word/2020/wordml/sdtdatahash" xmlns:w16sdtfl="http://schemas.microsoft.com/office/word/2024/wordml/sdtformatlock" xmlns:w16se="http://schemas.microsoft.com/office/word/2015/wordml/symex" xmlns:wpg="http://schemas.microsoft.com/office/word/2010/wordprocessingGroup" xmlns:wpi="http://schemas.microsoft.com/office/word/2010/wordprocessingInk" xmlns:wne="http://schemas.microsoft.com/office/word/2006/wordml" xmlns:wps="http://schemas.microsoft.com/office/word/2010/wordprocessingShape" mc:Ignorable="w14 w15 w16se w16cid w16 w16cex w16sdtdh w16sdtfl w16du wp14">
   <w:abstractNum w:abstractNumId="0" w15:restartNumberingAfterBreak="0">
+    <w:nsid w:val="01E67F41"/>
+    <w:multiLevelType w:val="hybridMultilevel"/>
+    <w:tmpl w:val="16BC8B22"/>
+    <w:lvl w:ilvl="0" w:tplc="040E000F">
+      <w:start w:val="1"/>
+      <w:numFmt w:val="decimal"/>
+      <w:lvlText w:val="%1."/>
+      <w:lvlJc w:val="left"/>
+      <w:pPr>
+        <w:ind w:left="720" w:hanging="360"/>
+      </w:pPr>
+      <w:rPr>
+        <w:rFonts w:hint="default"/>
+      </w:rPr>
+    </w:lvl>
+    <w:lvl w:ilvl="1" w:tplc="040E0019" w:tentative="1">
+      <w:start w:val="1"/>
+      <w:numFmt w:val="lowerLetter"/>
+      <w:lvlText w:val="%2."/>
+      <w:lvlJc w:val="left"/>
+      <w:pPr>
+        <w:ind w:left="1440" w:hanging="360"/>
+      </w:pPr>
+    </w:lvl>
+    <w:lvl w:ilvl="2" w:tplc="040E001B" w:tentative="1">
+      <w:start w:val="1"/>
+      <w:numFmt w:val="lowerRoman"/>
+      <w:lvlText w:val="%3."/>
+      <w:lvlJc w:val="right"/>
+      <w:pPr>
+        <w:ind w:left="2160" w:hanging="180"/>
+      </w:pPr>
+    </w:lvl>
+    <w:lvl w:ilvl="3" w:tplc="040E000F" w:tentative="1">
+      <w:start w:val="1"/>
+      <w:numFmt w:val="decimal"/>
+      <w:lvlText w:val="%4."/>
+      <w:lvlJc w:val="left"/>
+      <w:pPr>
+        <w:ind w:left="2880" w:hanging="360"/>
+      </w:pPr>
+    </w:lvl>
+    <w:lvl w:ilvl="4" w:tplc="040E0019" w:tentative="1">
+      <w:start w:val="1"/>
+      <w:numFmt w:val="lowerLetter"/>
+      <w:lvlText w:val="%5."/>
+      <w:lvlJc w:val="left"/>
+      <w:pPr>
+        <w:ind w:left="3600" w:hanging="360"/>
+      </w:pPr>
+    </w:lvl>
+    <w:lvl w:ilvl="5" w:tplc="040E001B" w:tentative="1">
+      <w:start w:val="1"/>
+      <w:numFmt w:val="lowerRoman"/>
+      <w:lvlText w:val="%6."/>
+      <w:lvlJc w:val="right"/>
+      <w:pPr>
+        <w:ind w:left="4320" w:hanging="180"/>
+      </w:pPr>
+    </w:lvl>
+    <w:lvl w:ilvl="6" w:tplc="040E000F" w:tentative="1">
+      <w:start w:val="1"/>
+      <w:numFmt w:val="decimal"/>
+      <w:lvlText w:val="%7."/>
+      <w:lvlJc w:val="left"/>
+      <w:pPr>
+        <w:ind w:left="5040" w:hanging="360"/>
+      </w:pPr>
+    </w:lvl>
+    <w:lvl w:ilvl="7" w:tplc="040E0019" w:tentative="1">
+      <w:start w:val="1"/>
+      <w:numFmt w:val="lowerLetter"/>
+      <w:lvlText w:val="%8."/>
+      <w:lvlJc w:val="left"/>
+      <w:pPr>
+        <w:ind w:left="5760" w:hanging="360"/>
+      </w:pPr>
+    </w:lvl>
+    <w:lvl w:ilvl="8" w:tplc="040E001B" w:tentative="1">
+      <w:start w:val="1"/>
+      <w:numFmt w:val="lowerRoman"/>
+      <w:lvlText w:val="%9."/>
+      <w:lvlJc w:val="right"/>
+      <w:pPr>
+        <w:ind w:left="6480" w:hanging="180"/>
+      </w:pPr>
+    </w:lvl>
+  </w:abstractNum>
+  <w:abstractNum w:abstractNumId="1" w15:restartNumberingAfterBreak="0">
     <w:nsid w:val="03BE3E98"/>
     <w:multiLevelType w:val="multilevel"/>
     <w:tmpl w:val="082E1134"/>
@@ -4445,7 +5613,7 @@
       </w:rPr>
     </w:lvl>
   </w:abstractNum>
-  <w:abstractNum w:abstractNumId="1" w15:restartNumberingAfterBreak="0">
+  <w:abstractNum w:abstractNumId="2" w15:restartNumberingAfterBreak="0">
     <w:nsid w:val="085E3DF9"/>
     <w:multiLevelType w:val="hybridMultilevel"/>
     <w:tmpl w:val="878EB60A"/>
@@ -4531,7 +5699,96 @@
       </w:pPr>
     </w:lvl>
   </w:abstractNum>
-  <w:abstractNum w:abstractNumId="2" w15:restartNumberingAfterBreak="0">
+  <w:abstractNum w:abstractNumId="3" w15:restartNumberingAfterBreak="0">
+    <w:nsid w:val="20313064"/>
+    <w:multiLevelType w:val="hybridMultilevel"/>
+    <w:tmpl w:val="8E2812E4"/>
+    <w:lvl w:ilvl="0" w:tplc="040E000F">
+      <w:start w:val="1"/>
+      <w:numFmt w:val="decimal"/>
+      <w:lvlText w:val="%1."/>
+      <w:lvlJc w:val="left"/>
+      <w:pPr>
+        <w:ind w:left="720" w:hanging="360"/>
+      </w:pPr>
+      <w:rPr>
+        <w:rFonts w:hint="default"/>
+      </w:rPr>
+    </w:lvl>
+    <w:lvl w:ilvl="1" w:tplc="040E0019" w:tentative="1">
+      <w:start w:val="1"/>
+      <w:numFmt w:val="lowerLetter"/>
+      <w:lvlText w:val="%2."/>
+      <w:lvlJc w:val="left"/>
+      <w:pPr>
+        <w:ind w:left="1440" w:hanging="360"/>
+      </w:pPr>
+    </w:lvl>
+    <w:lvl w:ilvl="2" w:tplc="040E001B" w:tentative="1">
+      <w:start w:val="1"/>
+      <w:numFmt w:val="lowerRoman"/>
+      <w:lvlText w:val="%3."/>
+      <w:lvlJc w:val="right"/>
+      <w:pPr>
+        <w:ind w:left="2160" w:hanging="180"/>
+      </w:pPr>
+    </w:lvl>
+    <w:lvl w:ilvl="3" w:tplc="040E000F" w:tentative="1">
+      <w:start w:val="1"/>
+      <w:numFmt w:val="decimal"/>
+      <w:lvlText w:val="%4."/>
+      <w:lvlJc w:val="left"/>
+      <w:pPr>
+        <w:ind w:left="2880" w:hanging="360"/>
+      </w:pPr>
+    </w:lvl>
+    <w:lvl w:ilvl="4" w:tplc="040E0019" w:tentative="1">
+      <w:start w:val="1"/>
+      <w:numFmt w:val="lowerLetter"/>
+      <w:lvlText w:val="%5."/>
+      <w:lvlJc w:val="left"/>
+      <w:pPr>
+        <w:ind w:left="3600" w:hanging="360"/>
+      </w:pPr>
+    </w:lvl>
+    <w:lvl w:ilvl="5" w:tplc="040E001B" w:tentative="1">
+      <w:start w:val="1"/>
+      <w:numFmt w:val="lowerRoman"/>
+      <w:lvlText w:val="%6."/>
+      <w:lvlJc w:val="right"/>
+      <w:pPr>
+        <w:ind w:left="4320" w:hanging="180"/>
+      </w:pPr>
+    </w:lvl>
+    <w:lvl w:ilvl="6" w:tplc="040E000F" w:tentative="1">
+      <w:start w:val="1"/>
+      <w:numFmt w:val="decimal"/>
+      <w:lvlText w:val="%7."/>
+      <w:lvlJc w:val="left"/>
+      <w:pPr>
+        <w:ind w:left="5040" w:hanging="360"/>
+      </w:pPr>
+    </w:lvl>
+    <w:lvl w:ilvl="7" w:tplc="040E0019" w:tentative="1">
+      <w:start w:val="1"/>
+      <w:numFmt w:val="lowerLetter"/>
+      <w:lvlText w:val="%8."/>
+      <w:lvlJc w:val="left"/>
+      <w:pPr>
+        <w:ind w:left="5760" w:hanging="360"/>
+      </w:pPr>
+    </w:lvl>
+    <w:lvl w:ilvl="8" w:tplc="040E001B" w:tentative="1">
+      <w:start w:val="1"/>
+      <w:numFmt w:val="lowerRoman"/>
+      <w:lvlText w:val="%9."/>
+      <w:lvlJc w:val="right"/>
+      <w:pPr>
+        <w:ind w:left="6480" w:hanging="180"/>
+      </w:pPr>
+    </w:lvl>
+  </w:abstractNum>
+  <w:abstractNum w:abstractNumId="4" w15:restartNumberingAfterBreak="0">
     <w:nsid w:val="27C86F97"/>
     <w:multiLevelType w:val="hybridMultilevel"/>
     <w:tmpl w:val="92E4D44E"/>
@@ -4644,7 +5901,7 @@
       </w:rPr>
     </w:lvl>
   </w:abstractNum>
-  <w:abstractNum w:abstractNumId="3" w15:restartNumberingAfterBreak="0">
+  <w:abstractNum w:abstractNumId="5" w15:restartNumberingAfterBreak="0">
     <w:nsid w:val="305A22B6"/>
     <w:multiLevelType w:val="hybridMultilevel"/>
     <w:tmpl w:val="C7221FAC"/>
@@ -4757,7 +6014,7 @@
       </w:rPr>
     </w:lvl>
   </w:abstractNum>
-  <w:abstractNum w:abstractNumId="4" w15:restartNumberingAfterBreak="0">
+  <w:abstractNum w:abstractNumId="6" w15:restartNumberingAfterBreak="0">
     <w:nsid w:val="3BE3279E"/>
     <w:multiLevelType w:val="multilevel"/>
     <w:tmpl w:val="2BD018F6"/>
@@ -4870,7 +6127,7 @@
       </w:rPr>
     </w:lvl>
   </w:abstractNum>
-  <w:abstractNum w:abstractNumId="5" w15:restartNumberingAfterBreak="0">
+  <w:abstractNum w:abstractNumId="7" w15:restartNumberingAfterBreak="0">
     <w:nsid w:val="3CD31A89"/>
     <w:multiLevelType w:val="hybridMultilevel"/>
     <w:tmpl w:val="7FA20900"/>
@@ -4963,7 +6220,7 @@
       </w:pPr>
     </w:lvl>
   </w:abstractNum>
-  <w:abstractNum w:abstractNumId="6" w15:restartNumberingAfterBreak="0">
+  <w:abstractNum w:abstractNumId="8" w15:restartNumberingAfterBreak="0">
     <w:nsid w:val="437F3024"/>
     <w:multiLevelType w:val="hybridMultilevel"/>
     <w:tmpl w:val="2D628616"/>
@@ -5049,7 +6306,96 @@
       </w:pPr>
     </w:lvl>
   </w:abstractNum>
-  <w:abstractNum w:abstractNumId="7" w15:restartNumberingAfterBreak="0">
+  <w:abstractNum w:abstractNumId="9" w15:restartNumberingAfterBreak="0">
+    <w:nsid w:val="484E2CE9"/>
+    <w:multiLevelType w:val="hybridMultilevel"/>
+    <w:tmpl w:val="B1EEA8C6"/>
+    <w:lvl w:ilvl="0" w:tplc="040E000F">
+      <w:start w:val="1"/>
+      <w:numFmt w:val="decimal"/>
+      <w:lvlText w:val="%1."/>
+      <w:lvlJc w:val="left"/>
+      <w:pPr>
+        <w:ind w:left="720" w:hanging="360"/>
+      </w:pPr>
+      <w:rPr>
+        <w:rFonts w:hint="default"/>
+      </w:rPr>
+    </w:lvl>
+    <w:lvl w:ilvl="1" w:tplc="040E0019" w:tentative="1">
+      <w:start w:val="1"/>
+      <w:numFmt w:val="lowerLetter"/>
+      <w:lvlText w:val="%2."/>
+      <w:lvlJc w:val="left"/>
+      <w:pPr>
+        <w:ind w:left="1440" w:hanging="360"/>
+      </w:pPr>
+    </w:lvl>
+    <w:lvl w:ilvl="2" w:tplc="040E001B" w:tentative="1">
+      <w:start w:val="1"/>
+      <w:numFmt w:val="lowerRoman"/>
+      <w:lvlText w:val="%3."/>
+      <w:lvlJc w:val="right"/>
+      <w:pPr>
+        <w:ind w:left="2160" w:hanging="180"/>
+      </w:pPr>
+    </w:lvl>
+    <w:lvl w:ilvl="3" w:tplc="040E000F" w:tentative="1">
+      <w:start w:val="1"/>
+      <w:numFmt w:val="decimal"/>
+      <w:lvlText w:val="%4."/>
+      <w:lvlJc w:val="left"/>
+      <w:pPr>
+        <w:ind w:left="2880" w:hanging="360"/>
+      </w:pPr>
+    </w:lvl>
+    <w:lvl w:ilvl="4" w:tplc="040E0019" w:tentative="1">
+      <w:start w:val="1"/>
+      <w:numFmt w:val="lowerLetter"/>
+      <w:lvlText w:val="%5."/>
+      <w:lvlJc w:val="left"/>
+      <w:pPr>
+        <w:ind w:left="3600" w:hanging="360"/>
+      </w:pPr>
+    </w:lvl>
+    <w:lvl w:ilvl="5" w:tplc="040E001B" w:tentative="1">
+      <w:start w:val="1"/>
+      <w:numFmt w:val="lowerRoman"/>
+      <w:lvlText w:val="%6."/>
+      <w:lvlJc w:val="right"/>
+      <w:pPr>
+        <w:ind w:left="4320" w:hanging="180"/>
+      </w:pPr>
+    </w:lvl>
+    <w:lvl w:ilvl="6" w:tplc="040E000F" w:tentative="1">
+      <w:start w:val="1"/>
+      <w:numFmt w:val="decimal"/>
+      <w:lvlText w:val="%7."/>
+      <w:lvlJc w:val="left"/>
+      <w:pPr>
+        <w:ind w:left="5040" w:hanging="360"/>
+      </w:pPr>
+    </w:lvl>
+    <w:lvl w:ilvl="7" w:tplc="040E0019" w:tentative="1">
+      <w:start w:val="1"/>
+      <w:numFmt w:val="lowerLetter"/>
+      <w:lvlText w:val="%8."/>
+      <w:lvlJc w:val="left"/>
+      <w:pPr>
+        <w:ind w:left="5760" w:hanging="360"/>
+      </w:pPr>
+    </w:lvl>
+    <w:lvl w:ilvl="8" w:tplc="040E001B" w:tentative="1">
+      <w:start w:val="1"/>
+      <w:numFmt w:val="lowerRoman"/>
+      <w:lvlText w:val="%9."/>
+      <w:lvlJc w:val="right"/>
+      <w:pPr>
+        <w:ind w:left="6480" w:hanging="180"/>
+      </w:pPr>
+    </w:lvl>
+  </w:abstractNum>
+  <w:abstractNum w:abstractNumId="10" w15:restartNumberingAfterBreak="0">
     <w:nsid w:val="4A2B09A8"/>
     <w:multiLevelType w:val="hybridMultilevel"/>
     <w:tmpl w:val="A68E1B6A"/>
@@ -5141,7 +6487,7 @@
       </w:pPr>
     </w:lvl>
   </w:abstractNum>
-  <w:abstractNum w:abstractNumId="8" w15:restartNumberingAfterBreak="0">
+  <w:abstractNum w:abstractNumId="11" w15:restartNumberingAfterBreak="0">
     <w:nsid w:val="4F121DCF"/>
     <w:multiLevelType w:val="hybridMultilevel"/>
     <w:tmpl w:val="18A014E0"/>
@@ -5234,7 +6580,7 @@
       </w:pPr>
     </w:lvl>
   </w:abstractNum>
-  <w:abstractNum w:abstractNumId="9" w15:restartNumberingAfterBreak="0">
+  <w:abstractNum w:abstractNumId="12" w15:restartNumberingAfterBreak="0">
     <w:nsid w:val="5F883D69"/>
     <w:multiLevelType w:val="multilevel"/>
     <w:tmpl w:val="6674F558"/>
@@ -5347,7 +6693,96 @@
       </w:rPr>
     </w:lvl>
   </w:abstractNum>
-  <w:abstractNum w:abstractNumId="10" w15:restartNumberingAfterBreak="0">
+  <w:abstractNum w:abstractNumId="13" w15:restartNumberingAfterBreak="0">
+    <w:nsid w:val="716E668E"/>
+    <w:multiLevelType w:val="hybridMultilevel"/>
+    <w:tmpl w:val="4FCCB4CA"/>
+    <w:lvl w:ilvl="0" w:tplc="040E000F">
+      <w:start w:val="1"/>
+      <w:numFmt w:val="decimal"/>
+      <w:lvlText w:val="%1."/>
+      <w:lvlJc w:val="left"/>
+      <w:pPr>
+        <w:ind w:left="720" w:hanging="360"/>
+      </w:pPr>
+      <w:rPr>
+        <w:rFonts w:hint="default"/>
+      </w:rPr>
+    </w:lvl>
+    <w:lvl w:ilvl="1" w:tplc="040E0019" w:tentative="1">
+      <w:start w:val="1"/>
+      <w:numFmt w:val="lowerLetter"/>
+      <w:lvlText w:val="%2."/>
+      <w:lvlJc w:val="left"/>
+      <w:pPr>
+        <w:ind w:left="1440" w:hanging="360"/>
+      </w:pPr>
+    </w:lvl>
+    <w:lvl w:ilvl="2" w:tplc="040E001B" w:tentative="1">
+      <w:start w:val="1"/>
+      <w:numFmt w:val="lowerRoman"/>
+      <w:lvlText w:val="%3."/>
+      <w:lvlJc w:val="right"/>
+      <w:pPr>
+        <w:ind w:left="2160" w:hanging="180"/>
+      </w:pPr>
+    </w:lvl>
+    <w:lvl w:ilvl="3" w:tplc="040E000F" w:tentative="1">
+      <w:start w:val="1"/>
+      <w:numFmt w:val="decimal"/>
+      <w:lvlText w:val="%4."/>
+      <w:lvlJc w:val="left"/>
+      <w:pPr>
+        <w:ind w:left="2880" w:hanging="360"/>
+      </w:pPr>
+    </w:lvl>
+    <w:lvl w:ilvl="4" w:tplc="040E0019" w:tentative="1">
+      <w:start w:val="1"/>
+      <w:numFmt w:val="lowerLetter"/>
+      <w:lvlText w:val="%5."/>
+      <w:lvlJc w:val="left"/>
+      <w:pPr>
+        <w:ind w:left="3600" w:hanging="360"/>
+      </w:pPr>
+    </w:lvl>
+    <w:lvl w:ilvl="5" w:tplc="040E001B" w:tentative="1">
+      <w:start w:val="1"/>
+      <w:numFmt w:val="lowerRoman"/>
+      <w:lvlText w:val="%6."/>
+      <w:lvlJc w:val="right"/>
+      <w:pPr>
+        <w:ind w:left="4320" w:hanging="180"/>
+      </w:pPr>
+    </w:lvl>
+    <w:lvl w:ilvl="6" w:tplc="040E000F" w:tentative="1">
+      <w:start w:val="1"/>
+      <w:numFmt w:val="decimal"/>
+      <w:lvlText w:val="%7."/>
+      <w:lvlJc w:val="left"/>
+      <w:pPr>
+        <w:ind w:left="5040" w:hanging="360"/>
+      </w:pPr>
+    </w:lvl>
+    <w:lvl w:ilvl="7" w:tplc="040E0019" w:tentative="1">
+      <w:start w:val="1"/>
+      <w:numFmt w:val="lowerLetter"/>
+      <w:lvlText w:val="%8."/>
+      <w:lvlJc w:val="left"/>
+      <w:pPr>
+        <w:ind w:left="5760" w:hanging="360"/>
+      </w:pPr>
+    </w:lvl>
+    <w:lvl w:ilvl="8" w:tplc="040E001B" w:tentative="1">
+      <w:start w:val="1"/>
+      <w:numFmt w:val="lowerRoman"/>
+      <w:lvlText w:val="%9."/>
+      <w:lvlJc w:val="right"/>
+      <w:pPr>
+        <w:ind w:left="6480" w:hanging="180"/>
+      </w:pPr>
+    </w:lvl>
+  </w:abstractNum>
+  <w:abstractNum w:abstractNumId="14" w15:restartNumberingAfterBreak="0">
     <w:nsid w:val="740A7281"/>
     <w:multiLevelType w:val="hybridMultilevel"/>
     <w:tmpl w:val="3F06201E"/>
@@ -5433,7 +6868,7 @@
       </w:pPr>
     </w:lvl>
   </w:abstractNum>
-  <w:abstractNum w:abstractNumId="11" w15:restartNumberingAfterBreak="0">
+  <w:abstractNum w:abstractNumId="15" w15:restartNumberingAfterBreak="0">
     <w:nsid w:val="748D129D"/>
     <w:multiLevelType w:val="hybridMultilevel"/>
     <w:tmpl w:val="60A067FE"/>
@@ -5525,40 +6960,52 @@
     </w:lvl>
   </w:abstractNum>
   <w:num w:numId="1" w16cid:durableId="1210609041">
+    <w:abstractNumId w:val="5"/>
+  </w:num>
+  <w:num w:numId="2" w16cid:durableId="1543900518">
+    <w:abstractNumId w:val="12"/>
+  </w:num>
+  <w:num w:numId="3" w16cid:durableId="206794129">
+    <w:abstractNumId w:val="4"/>
+  </w:num>
+  <w:num w:numId="4" w16cid:durableId="1826823310">
+    <w:abstractNumId w:val="6"/>
+  </w:num>
+  <w:num w:numId="5" w16cid:durableId="707876122">
+    <w:abstractNumId w:val="1"/>
+  </w:num>
+  <w:num w:numId="6" w16cid:durableId="1560899577">
+    <w:abstractNumId w:val="15"/>
+  </w:num>
+  <w:num w:numId="7" w16cid:durableId="682897495">
+    <w:abstractNumId w:val="7"/>
+  </w:num>
+  <w:num w:numId="8" w16cid:durableId="1513646401">
+    <w:abstractNumId w:val="11"/>
+  </w:num>
+  <w:num w:numId="9" w16cid:durableId="12155452">
+    <w:abstractNumId w:val="10"/>
+  </w:num>
+  <w:num w:numId="10" w16cid:durableId="2056195115">
+    <w:abstractNumId w:val="2"/>
+  </w:num>
+  <w:num w:numId="11" w16cid:durableId="1442412868">
+    <w:abstractNumId w:val="14"/>
+  </w:num>
+  <w:num w:numId="12" w16cid:durableId="449208975">
+    <w:abstractNumId w:val="8"/>
+  </w:num>
+  <w:num w:numId="13" w16cid:durableId="955911308">
+    <w:abstractNumId w:val="0"/>
+  </w:num>
+  <w:num w:numId="14" w16cid:durableId="2020621963">
+    <w:abstractNumId w:val="13"/>
+  </w:num>
+  <w:num w:numId="15" w16cid:durableId="941105322">
     <w:abstractNumId w:val="3"/>
   </w:num>
-  <w:num w:numId="2" w16cid:durableId="1543900518">
+  <w:num w:numId="16" w16cid:durableId="2037734368">
     <w:abstractNumId w:val="9"/>
-  </w:num>
-  <w:num w:numId="3" w16cid:durableId="206794129">
-    <w:abstractNumId w:val="2"/>
-  </w:num>
-  <w:num w:numId="4" w16cid:durableId="1826823310">
-    <w:abstractNumId w:val="4"/>
-  </w:num>
-  <w:num w:numId="5" w16cid:durableId="707876122">
-    <w:abstractNumId w:val="0"/>
-  </w:num>
-  <w:num w:numId="6" w16cid:durableId="1560899577">
-    <w:abstractNumId w:val="11"/>
-  </w:num>
-  <w:num w:numId="7" w16cid:durableId="682897495">
-    <w:abstractNumId w:val="5"/>
-  </w:num>
-  <w:num w:numId="8" w16cid:durableId="1513646401">
-    <w:abstractNumId w:val="8"/>
-  </w:num>
-  <w:num w:numId="9" w16cid:durableId="12155452">
-    <w:abstractNumId w:val="7"/>
-  </w:num>
-  <w:num w:numId="10" w16cid:durableId="2056195115">
-    <w:abstractNumId w:val="1"/>
-  </w:num>
-  <w:num w:numId="11" w16cid:durableId="1442412868">
-    <w:abstractNumId w:val="10"/>
-  </w:num>
-  <w:num w:numId="12" w16cid:durableId="449208975">
-    <w:abstractNumId w:val="6"/>
   </w:num>
 </w:numbering>
 </file>
@@ -6162,6 +7609,7 @@
   <w:style w:type="character" w:default="1" w:styleId="Bekezdsalapbettpusa">
     <w:name w:val="Default Paragraph Font"/>
     <w:uiPriority w:val="1"/>
+    <w:semiHidden/>
     <w:unhideWhenUsed/>
   </w:style>
   <w:style w:type="table" w:default="1" w:styleId="Normltblzat">

</xml_diff>

<commit_message>
Add underline to the header, and parallex images
</commit_message>
<xml_diff>
--- a/documents/text_draft.docx
+++ b/documents/text_draft.docx
@@ -56,7 +56,6 @@
         </w:rPr>
         <w:t xml:space="preserve"> – </w:t>
       </w:r>
-      <w:proofErr w:type="spellStart"/>
       <w:r>
         <w:rPr>
           <w:b/>
@@ -65,7 +64,6 @@
         </w:rPr>
         <w:t>Willkommen</w:t>
       </w:r>
-      <w:proofErr w:type="spellEnd"/>
       <w:r>
         <w:rPr>
           <w:b/>
@@ -188,63 +186,7 @@
         <w:rPr>
           <w:lang w:val="en-US"/>
         </w:rPr>
-        <w:t xml:space="preserve">Wir </w:t>
-      </w:r>
-      <w:proofErr w:type="spellStart"/>
-      <w:r>
-        <w:rPr>
-          <w:lang w:val="en-US"/>
-        </w:rPr>
-        <w:t>bieten</w:t>
-      </w:r>
-      <w:proofErr w:type="spellEnd"/>
-      <w:r>
-        <w:rPr>
-          <w:lang w:val="en-US"/>
-        </w:rPr>
-        <w:t xml:space="preserve"> </w:t>
-      </w:r>
-      <w:proofErr w:type="spellStart"/>
-      <w:r>
-        <w:rPr>
-          <w:lang w:val="en-US"/>
-        </w:rPr>
-        <w:t>verschiedene</w:t>
-      </w:r>
-      <w:proofErr w:type="spellEnd"/>
-      <w:r>
-        <w:rPr>
-          <w:lang w:val="en-US"/>
-        </w:rPr>
-        <w:t xml:space="preserve"> Outsourcing-</w:t>
-      </w:r>
-      <w:proofErr w:type="spellStart"/>
-      <w:r>
-        <w:rPr>
-          <w:lang w:val="en-US"/>
-        </w:rPr>
-        <w:t>Lösungen</w:t>
-      </w:r>
-      <w:proofErr w:type="spellEnd"/>
-      <w:r>
-        <w:rPr>
-          <w:lang w:val="en-US"/>
-        </w:rPr>
-        <w:t xml:space="preserve"> für Ihre </w:t>
-      </w:r>
-      <w:proofErr w:type="spellStart"/>
-      <w:r>
-        <w:rPr>
-          <w:lang w:val="en-US"/>
-        </w:rPr>
-        <w:t>Buchhaltungsprobleme</w:t>
-      </w:r>
-      <w:proofErr w:type="spellEnd"/>
-      <w:r>
-        <w:rPr>
-          <w:lang w:val="en-US"/>
-        </w:rPr>
-        <w:t>.</w:t>
+        <w:t>Wir bieten verschiedene Outsourcing-Lösungen für Ihre Buchhaltungsprobleme.</w:t>
       </w:r>
     </w:p>
     <w:p>
@@ -296,34 +238,14 @@
         </w:rPr>
         <w:t xml:space="preserve"> - </w:t>
       </w:r>
-      <w:proofErr w:type="spellStart"/>
       <w:r>
         <w:rPr>
           <w:rStyle w:val="Cmsor2Char"/>
           <w:b/>
           <w:bCs/>
         </w:rPr>
-        <w:t>Warum</w:t>
-      </w:r>
-      <w:proofErr w:type="spellEnd"/>
-      <w:r>
-        <w:rPr>
-          <w:rStyle w:val="Cmsor2Char"/>
-          <w:b/>
-          <w:bCs/>
-        </w:rPr>
-        <w:t xml:space="preserve"> </w:t>
-      </w:r>
-      <w:proofErr w:type="spellStart"/>
-      <w:r>
-        <w:rPr>
-          <w:rStyle w:val="Cmsor2Char"/>
-          <w:b/>
-          <w:bCs/>
-        </w:rPr>
-        <w:t>wir</w:t>
-      </w:r>
-      <w:proofErr w:type="spellEnd"/>
+        <w:t>Warum wir</w:t>
+      </w:r>
       <w:r>
         <w:rPr>
           <w:rStyle w:val="Cmsor2Char"/>
@@ -492,446 +414,32 @@
         <w:rPr>
           <w:lang w:val="en-US"/>
         </w:rPr>
-        <w:t xml:space="preserve">Wir </w:t>
-      </w:r>
-      <w:proofErr w:type="spellStart"/>
-      <w:r>
-        <w:rPr>
-          <w:lang w:val="en-US"/>
-        </w:rPr>
-        <w:t>bieten</w:t>
-      </w:r>
-      <w:proofErr w:type="spellEnd"/>
-      <w:r>
-        <w:rPr>
-          <w:lang w:val="en-US"/>
-        </w:rPr>
-        <w:t xml:space="preserve"> Ihnen </w:t>
-      </w:r>
-      <w:proofErr w:type="spellStart"/>
-      <w:r>
-        <w:rPr>
-          <w:lang w:val="en-US"/>
-        </w:rPr>
-        <w:t>eine</w:t>
-      </w:r>
-      <w:proofErr w:type="spellEnd"/>
-      <w:r>
-        <w:rPr>
-          <w:lang w:val="en-US"/>
-        </w:rPr>
-        <w:t xml:space="preserve"> Outsourcing-</w:t>
-      </w:r>
-      <w:proofErr w:type="spellStart"/>
-      <w:r>
-        <w:rPr>
-          <w:lang w:val="en-US"/>
-        </w:rPr>
-        <w:t>Lösung</w:t>
-      </w:r>
-      <w:proofErr w:type="spellEnd"/>
+        <w:t xml:space="preserve">Wir bieten Ihnen eine Outsourcing-Lösung zur Optimierung Ihrer Arbeitsabläufe. Wir passen uns schnell an Ihre Unternehmensstruktur an und beschleunigen Ihre bestehenden Prozesse. </w:t>
+      </w:r>
+    </w:p>
+    <w:p>
+      <w:pPr>
+        <w:rPr>
+          <w:lang w:val="en-US"/>
+        </w:rPr>
+      </w:pPr>
+      <w:r>
+        <w:rPr>
+          <w:lang w:val="en-US"/>
+        </w:rPr>
+        <w:t>Unser Team bzw. unsere Mitarbeiter lassen sich schnell in Ihr Unternehmen integrieren und unterstützen Sie bei zeitintensiven oder zeitkritischen Prozessen.</w:t>
+      </w:r>
       <w:r>
         <w:rPr>
           <w:lang w:val="en-US"/>
         </w:rPr>
         <w:t xml:space="preserve"> </w:t>
       </w:r>
-      <w:proofErr w:type="spellStart"/>
-      <w:r>
-        <w:rPr>
-          <w:lang w:val="en-US"/>
-        </w:rPr>
-        <w:t>zur</w:t>
-      </w:r>
-      <w:proofErr w:type="spellEnd"/>
-      <w:r>
-        <w:rPr>
-          <w:lang w:val="en-US"/>
-        </w:rPr>
-        <w:t xml:space="preserve"> </w:t>
-      </w:r>
-      <w:proofErr w:type="spellStart"/>
-      <w:r>
-        <w:rPr>
-          <w:lang w:val="en-US"/>
-        </w:rPr>
-        <w:t>Optimierung</w:t>
-      </w:r>
-      <w:proofErr w:type="spellEnd"/>
-      <w:r>
-        <w:rPr>
-          <w:lang w:val="en-US"/>
-        </w:rPr>
-        <w:t xml:space="preserve"> </w:t>
-      </w:r>
-      <w:proofErr w:type="spellStart"/>
-      <w:r>
-        <w:rPr>
-          <w:lang w:val="en-US"/>
-        </w:rPr>
-        <w:t>Ihrer</w:t>
-      </w:r>
-      <w:proofErr w:type="spellEnd"/>
-      <w:r>
-        <w:rPr>
-          <w:lang w:val="en-US"/>
-        </w:rPr>
-        <w:t xml:space="preserve"> </w:t>
-      </w:r>
-      <w:proofErr w:type="spellStart"/>
-      <w:r>
-        <w:rPr>
-          <w:lang w:val="en-US"/>
-        </w:rPr>
-        <w:t>Arbeitsabläufe</w:t>
-      </w:r>
-      <w:proofErr w:type="spellEnd"/>
-      <w:r>
-        <w:rPr>
-          <w:lang w:val="en-US"/>
-        </w:rPr>
-        <w:t xml:space="preserve">. Wir </w:t>
-      </w:r>
-      <w:proofErr w:type="spellStart"/>
-      <w:r>
-        <w:rPr>
-          <w:lang w:val="en-US"/>
-        </w:rPr>
-        <w:t>passen</w:t>
-      </w:r>
-      <w:proofErr w:type="spellEnd"/>
-      <w:r>
-        <w:rPr>
-          <w:lang w:val="en-US"/>
-        </w:rPr>
-        <w:t xml:space="preserve"> </w:t>
-      </w:r>
-      <w:proofErr w:type="spellStart"/>
-      <w:r>
-        <w:rPr>
-          <w:lang w:val="en-US"/>
-        </w:rPr>
-        <w:t>uns</w:t>
-      </w:r>
-      <w:proofErr w:type="spellEnd"/>
-      <w:r>
-        <w:rPr>
-          <w:lang w:val="en-US"/>
-        </w:rPr>
-        <w:t xml:space="preserve"> schnell an Ihre </w:t>
-      </w:r>
-      <w:proofErr w:type="spellStart"/>
-      <w:r>
-        <w:rPr>
-          <w:lang w:val="en-US"/>
-        </w:rPr>
-        <w:t>Unternehmensstruktur</w:t>
-      </w:r>
-      <w:proofErr w:type="spellEnd"/>
-      <w:r>
-        <w:rPr>
-          <w:lang w:val="en-US"/>
-        </w:rPr>
-        <w:t xml:space="preserve"> an und </w:t>
-      </w:r>
-      <w:proofErr w:type="spellStart"/>
-      <w:r>
-        <w:rPr>
-          <w:lang w:val="en-US"/>
-        </w:rPr>
-        <w:t>beschleunigen</w:t>
-      </w:r>
-      <w:proofErr w:type="spellEnd"/>
-      <w:r>
-        <w:rPr>
-          <w:lang w:val="en-US"/>
-        </w:rPr>
-        <w:t xml:space="preserve"> Ihre </w:t>
-      </w:r>
-      <w:proofErr w:type="spellStart"/>
-      <w:r>
-        <w:rPr>
-          <w:lang w:val="en-US"/>
-        </w:rPr>
-        <w:t>bestehenden</w:t>
-      </w:r>
-      <w:proofErr w:type="spellEnd"/>
-      <w:r>
-        <w:rPr>
-          <w:lang w:val="en-US"/>
-        </w:rPr>
-        <w:t xml:space="preserve"> </w:t>
-      </w:r>
-      <w:proofErr w:type="spellStart"/>
-      <w:r>
-        <w:rPr>
-          <w:lang w:val="en-US"/>
-        </w:rPr>
-        <w:t>Prozesse</w:t>
-      </w:r>
-      <w:proofErr w:type="spellEnd"/>
-      <w:r>
-        <w:rPr>
-          <w:lang w:val="en-US"/>
-        </w:rPr>
-        <w:t xml:space="preserve">. </w:t>
-      </w:r>
-    </w:p>
-    <w:p>
-      <w:pPr>
-        <w:rPr>
-          <w:lang w:val="en-US"/>
-        </w:rPr>
-      </w:pPr>
-      <w:r>
-        <w:rPr>
-          <w:lang w:val="en-US"/>
-        </w:rPr>
-        <w:t xml:space="preserve">Unser Team </w:t>
-      </w:r>
-      <w:proofErr w:type="spellStart"/>
-      <w:r>
-        <w:rPr>
-          <w:lang w:val="en-US"/>
-        </w:rPr>
-        <w:t>bzw</w:t>
-      </w:r>
-      <w:proofErr w:type="spellEnd"/>
-      <w:r>
-        <w:rPr>
-          <w:lang w:val="en-US"/>
-        </w:rPr>
-        <w:t xml:space="preserve">. </w:t>
-      </w:r>
-      <w:proofErr w:type="spellStart"/>
-      <w:r>
-        <w:rPr>
-          <w:lang w:val="en-US"/>
-        </w:rPr>
-        <w:t>unsere</w:t>
-      </w:r>
-      <w:proofErr w:type="spellEnd"/>
-      <w:r>
-        <w:rPr>
-          <w:lang w:val="en-US"/>
-        </w:rPr>
-        <w:t xml:space="preserve"> Mitarbeiter </w:t>
-      </w:r>
-      <w:proofErr w:type="spellStart"/>
-      <w:r>
-        <w:rPr>
-          <w:lang w:val="en-US"/>
-        </w:rPr>
-        <w:t>lassen</w:t>
-      </w:r>
-      <w:proofErr w:type="spellEnd"/>
-      <w:r>
-        <w:rPr>
-          <w:lang w:val="en-US"/>
-        </w:rPr>
-        <w:t xml:space="preserve"> </w:t>
-      </w:r>
-      <w:proofErr w:type="spellStart"/>
-      <w:r>
-        <w:rPr>
-          <w:lang w:val="en-US"/>
-        </w:rPr>
-        <w:t>sich</w:t>
-      </w:r>
-      <w:proofErr w:type="spellEnd"/>
-      <w:r>
-        <w:rPr>
-          <w:lang w:val="en-US"/>
-        </w:rPr>
-        <w:t xml:space="preserve"> schnell in </w:t>
-      </w:r>
-      <w:proofErr w:type="spellStart"/>
-      <w:r>
-        <w:rPr>
-          <w:lang w:val="en-US"/>
-        </w:rPr>
-        <w:t>Ihr</w:t>
-      </w:r>
-      <w:proofErr w:type="spellEnd"/>
-      <w:r>
-        <w:rPr>
-          <w:lang w:val="en-US"/>
-        </w:rPr>
-        <w:t xml:space="preserve"> </w:t>
-      </w:r>
-      <w:proofErr w:type="spellStart"/>
-      <w:r>
-        <w:rPr>
-          <w:lang w:val="en-US"/>
-        </w:rPr>
-        <w:t>Unternehmen</w:t>
-      </w:r>
-      <w:proofErr w:type="spellEnd"/>
-      <w:r>
-        <w:rPr>
-          <w:lang w:val="en-US"/>
-        </w:rPr>
-        <w:t xml:space="preserve"> </w:t>
-      </w:r>
-      <w:proofErr w:type="spellStart"/>
-      <w:r>
-        <w:rPr>
-          <w:lang w:val="en-US"/>
-        </w:rPr>
-        <w:t>integrieren</w:t>
-      </w:r>
-      <w:proofErr w:type="spellEnd"/>
-      <w:r>
-        <w:rPr>
-          <w:lang w:val="en-US"/>
-        </w:rPr>
-        <w:t xml:space="preserve"> und </w:t>
-      </w:r>
-      <w:proofErr w:type="spellStart"/>
-      <w:r>
-        <w:rPr>
-          <w:lang w:val="en-US"/>
-        </w:rPr>
-        <w:t>unterstützen</w:t>
-      </w:r>
-      <w:proofErr w:type="spellEnd"/>
-      <w:r>
-        <w:rPr>
-          <w:lang w:val="en-US"/>
-        </w:rPr>
-        <w:t xml:space="preserve"> Sie </w:t>
-      </w:r>
-      <w:proofErr w:type="spellStart"/>
-      <w:r>
-        <w:rPr>
-          <w:lang w:val="en-US"/>
-        </w:rPr>
-        <w:t>bei</w:t>
-      </w:r>
-      <w:proofErr w:type="spellEnd"/>
-      <w:r>
-        <w:rPr>
-          <w:lang w:val="en-US"/>
-        </w:rPr>
-        <w:t xml:space="preserve"> </w:t>
-      </w:r>
-      <w:proofErr w:type="spellStart"/>
-      <w:r>
-        <w:rPr>
-          <w:lang w:val="en-US"/>
-        </w:rPr>
-        <w:t>zeitintensiven</w:t>
-      </w:r>
-      <w:proofErr w:type="spellEnd"/>
-      <w:r>
-        <w:rPr>
-          <w:lang w:val="en-US"/>
-        </w:rPr>
-        <w:t xml:space="preserve"> </w:t>
-      </w:r>
-      <w:proofErr w:type="spellStart"/>
-      <w:r>
-        <w:rPr>
-          <w:lang w:val="en-US"/>
-        </w:rPr>
-        <w:t>oder</w:t>
-      </w:r>
-      <w:proofErr w:type="spellEnd"/>
-      <w:r>
-        <w:rPr>
-          <w:lang w:val="en-US"/>
-        </w:rPr>
-        <w:t xml:space="preserve"> </w:t>
-      </w:r>
-      <w:proofErr w:type="spellStart"/>
-      <w:r>
-        <w:rPr>
-          <w:lang w:val="en-US"/>
-        </w:rPr>
-        <w:t>zeitkritischen</w:t>
-      </w:r>
-      <w:proofErr w:type="spellEnd"/>
-      <w:r>
-        <w:rPr>
-          <w:lang w:val="en-US"/>
-        </w:rPr>
-        <w:t xml:space="preserve"> </w:t>
-      </w:r>
-      <w:proofErr w:type="spellStart"/>
-      <w:r>
-        <w:rPr>
-          <w:lang w:val="en-US"/>
-        </w:rPr>
-        <w:t>Prozessen</w:t>
-      </w:r>
-      <w:proofErr w:type="spellEnd"/>
-      <w:r>
-        <w:rPr>
-          <w:lang w:val="en-US"/>
-        </w:rPr>
-        <w:t>.</w:t>
-      </w:r>
-      <w:r>
-        <w:rPr>
-          <w:lang w:val="en-US"/>
-        </w:rPr>
-        <w:t xml:space="preserve"> </w:t>
-      </w:r>
-      <w:proofErr w:type="spellStart"/>
-      <w:r>
-        <w:rPr>
-          <w:lang w:val="en-US"/>
-        </w:rPr>
-        <w:t>Kontaktieren</w:t>
-      </w:r>
-      <w:proofErr w:type="spellEnd"/>
-      <w:r>
-        <w:rPr>
-          <w:lang w:val="en-US"/>
-        </w:rPr>
-        <w:t xml:space="preserve"> Sie </w:t>
-      </w:r>
-      <w:proofErr w:type="spellStart"/>
-      <w:r>
-        <w:rPr>
-          <w:lang w:val="en-US"/>
-        </w:rPr>
-        <w:t>uns</w:t>
-      </w:r>
-      <w:proofErr w:type="spellEnd"/>
-      <w:r>
-        <w:rPr>
-          <w:lang w:val="en-US"/>
-        </w:rPr>
-        <w:t xml:space="preserve"> für </w:t>
-      </w:r>
-      <w:proofErr w:type="spellStart"/>
-      <w:r>
-        <w:rPr>
-          <w:lang w:val="en-US"/>
-        </w:rPr>
-        <w:t>weitere</w:t>
-      </w:r>
-      <w:proofErr w:type="spellEnd"/>
-      <w:r>
-        <w:rPr>
-          <w:lang w:val="en-US"/>
-        </w:rPr>
-        <w:t xml:space="preserve"> </w:t>
-      </w:r>
-      <w:proofErr w:type="spellStart"/>
-      <w:r>
-        <w:rPr>
-          <w:lang w:val="en-US"/>
-        </w:rPr>
-        <w:t>Informationen</w:t>
-      </w:r>
-      <w:proofErr w:type="spellEnd"/>
-      <w:r>
-        <w:rPr>
-          <w:lang w:val="en-US"/>
-        </w:rPr>
-        <w:t>!</w:t>
+      <w:r>
+        <w:rPr>
+          <w:lang w:val="en-US"/>
+        </w:rPr>
+        <w:t>Kontaktieren Sie uns für weitere Informationen!</w:t>
       </w:r>
     </w:p>
     <w:p>
@@ -974,34 +482,14 @@
         </w:rPr>
         <w:t xml:space="preserve"> - </w:t>
       </w:r>
-      <w:proofErr w:type="spellStart"/>
-      <w:r>
-        <w:rPr>
-          <w:b/>
-          <w:bCs/>
-          <w:lang w:val="en-US"/>
-        </w:rPr>
-        <w:t>Über</w:t>
-      </w:r>
-      <w:proofErr w:type="spellEnd"/>
-      <w:r>
-        <w:rPr>
-          <w:b/>
-          <w:bCs/>
-          <w:lang w:val="en-US"/>
-        </w:rPr>
-        <w:t xml:space="preserve"> </w:t>
-      </w:r>
-      <w:proofErr w:type="spellStart"/>
-      <w:r>
-        <w:rPr>
-          <w:b/>
-          <w:bCs/>
-          <w:lang w:val="en-US"/>
-        </w:rPr>
-        <w:t>uns</w:t>
-      </w:r>
-      <w:proofErr w:type="spellEnd"/>
+      <w:r>
+        <w:rPr>
+          <w:b/>
+          <w:bCs/>
+          <w:lang w:val="en-US"/>
+        </w:rPr>
+        <w:t>Über uns</w:t>
+      </w:r>
       <w:r>
         <w:rPr>
           <w:b/>
@@ -1154,509 +642,19 @@
         <w:rPr>
           <w:lang w:val="en-US"/>
         </w:rPr>
-        <w:t xml:space="preserve">Wir </w:t>
-      </w:r>
-      <w:proofErr w:type="spellStart"/>
-      <w:r>
-        <w:rPr>
-          <w:lang w:val="en-US"/>
-        </w:rPr>
-        <w:t>sind</w:t>
-      </w:r>
-      <w:proofErr w:type="spellEnd"/>
+        <w:t>Wir sind eine ungarische Wirtschaftsprüfungsgesellschaft mit Sitz in Budapest und arbeiten hauptsächlich mit deutschen Unternehmen zusammen.</w:t>
+      </w:r>
       <w:r>
         <w:rPr>
           <w:lang w:val="en-US"/>
         </w:rPr>
         <w:t xml:space="preserve"> </w:t>
       </w:r>
-      <w:proofErr w:type="spellStart"/>
-      <w:r>
-        <w:rPr>
-          <w:lang w:val="en-US"/>
-        </w:rPr>
-        <w:t>eine</w:t>
-      </w:r>
-      <w:proofErr w:type="spellEnd"/>
-      <w:r>
-        <w:rPr>
-          <w:lang w:val="en-US"/>
-        </w:rPr>
-        <w:t xml:space="preserve"> </w:t>
-      </w:r>
-      <w:proofErr w:type="spellStart"/>
-      <w:r>
-        <w:rPr>
-          <w:lang w:val="en-US"/>
-        </w:rPr>
-        <w:t>ungarische</w:t>
-      </w:r>
-      <w:proofErr w:type="spellEnd"/>
-      <w:r>
-        <w:rPr>
-          <w:lang w:val="en-US"/>
-        </w:rPr>
-        <w:t xml:space="preserve"> </w:t>
-      </w:r>
-      <w:proofErr w:type="spellStart"/>
-      <w:r>
-        <w:rPr>
-          <w:lang w:val="en-US"/>
-        </w:rPr>
-        <w:t>Wirtschaftsprüfungsgesellschaft</w:t>
-      </w:r>
-      <w:proofErr w:type="spellEnd"/>
-      <w:r>
-        <w:rPr>
-          <w:lang w:val="en-US"/>
-        </w:rPr>
-        <w:t xml:space="preserve"> </w:t>
-      </w:r>
-      <w:proofErr w:type="spellStart"/>
-      <w:r>
-        <w:rPr>
-          <w:lang w:val="en-US"/>
-        </w:rPr>
-        <w:t>mit</w:t>
-      </w:r>
-      <w:proofErr w:type="spellEnd"/>
-      <w:r>
-        <w:rPr>
-          <w:lang w:val="en-US"/>
-        </w:rPr>
-        <w:t xml:space="preserve"> Sitz in Budapest und </w:t>
-      </w:r>
-      <w:proofErr w:type="spellStart"/>
-      <w:r>
-        <w:rPr>
-          <w:lang w:val="en-US"/>
-        </w:rPr>
-        <w:t>arbeiten</w:t>
-      </w:r>
-      <w:proofErr w:type="spellEnd"/>
-      <w:r>
-        <w:rPr>
-          <w:lang w:val="en-US"/>
-        </w:rPr>
-        <w:t xml:space="preserve"> </w:t>
-      </w:r>
-      <w:proofErr w:type="spellStart"/>
-      <w:r>
-        <w:rPr>
-          <w:lang w:val="en-US"/>
-        </w:rPr>
-        <w:t>hauptsächlich</w:t>
-      </w:r>
-      <w:proofErr w:type="spellEnd"/>
-      <w:r>
-        <w:rPr>
-          <w:lang w:val="en-US"/>
-        </w:rPr>
-        <w:t xml:space="preserve"> </w:t>
-      </w:r>
-      <w:proofErr w:type="spellStart"/>
-      <w:r>
-        <w:rPr>
-          <w:lang w:val="en-US"/>
-        </w:rPr>
-        <w:t>mit</w:t>
-      </w:r>
-      <w:proofErr w:type="spellEnd"/>
-      <w:r>
-        <w:rPr>
-          <w:lang w:val="en-US"/>
-        </w:rPr>
-        <w:t xml:space="preserve"> </w:t>
-      </w:r>
-      <w:proofErr w:type="spellStart"/>
-      <w:r>
-        <w:rPr>
-          <w:lang w:val="en-US"/>
-        </w:rPr>
-        <w:t>deutschen</w:t>
-      </w:r>
-      <w:proofErr w:type="spellEnd"/>
-      <w:r>
-        <w:rPr>
-          <w:lang w:val="en-US"/>
-        </w:rPr>
-        <w:t xml:space="preserve"> </w:t>
-      </w:r>
-      <w:proofErr w:type="spellStart"/>
-      <w:r>
-        <w:rPr>
-          <w:lang w:val="en-US"/>
-        </w:rPr>
-        <w:t>Unternehmen</w:t>
-      </w:r>
-      <w:proofErr w:type="spellEnd"/>
-      <w:r>
-        <w:rPr>
-          <w:lang w:val="en-US"/>
-        </w:rPr>
-        <w:t xml:space="preserve"> </w:t>
-      </w:r>
-      <w:proofErr w:type="spellStart"/>
-      <w:r>
-        <w:rPr>
-          <w:lang w:val="en-US"/>
-        </w:rPr>
-        <w:t>zusammen</w:t>
-      </w:r>
-      <w:proofErr w:type="spellEnd"/>
-      <w:r>
-        <w:rPr>
-          <w:lang w:val="en-US"/>
-        </w:rPr>
-        <w:t>.</w:t>
-      </w:r>
-      <w:r>
-        <w:rPr>
-          <w:lang w:val="en-US"/>
-        </w:rPr>
-        <w:t xml:space="preserve"> </w:t>
-      </w:r>
-      <w:r>
-        <w:rPr>
-          <w:lang w:val="en-US"/>
-        </w:rPr>
-        <w:t xml:space="preserve">Wir </w:t>
-      </w:r>
-      <w:proofErr w:type="spellStart"/>
-      <w:r>
-        <w:rPr>
-          <w:lang w:val="en-US"/>
-        </w:rPr>
-        <w:t>stellen</w:t>
-      </w:r>
-      <w:proofErr w:type="spellEnd"/>
-      <w:r>
-        <w:rPr>
-          <w:lang w:val="en-US"/>
-        </w:rPr>
-        <w:t xml:space="preserve"> Ihnen </w:t>
-      </w:r>
-      <w:proofErr w:type="spellStart"/>
-      <w:r>
-        <w:rPr>
-          <w:lang w:val="en-US"/>
-        </w:rPr>
-        <w:t>ein</w:t>
-      </w:r>
-      <w:proofErr w:type="spellEnd"/>
-      <w:r>
-        <w:rPr>
-          <w:lang w:val="en-US"/>
-        </w:rPr>
-        <w:t xml:space="preserve"> Team </w:t>
-      </w:r>
-      <w:proofErr w:type="spellStart"/>
-      <w:r>
-        <w:rPr>
-          <w:lang w:val="en-US"/>
-        </w:rPr>
-        <w:t>oder</w:t>
-      </w:r>
-      <w:proofErr w:type="spellEnd"/>
-      <w:r>
-        <w:rPr>
-          <w:lang w:val="en-US"/>
-        </w:rPr>
-        <w:t xml:space="preserve"> </w:t>
-      </w:r>
-      <w:proofErr w:type="spellStart"/>
-      <w:r>
-        <w:rPr>
-          <w:lang w:val="en-US"/>
-        </w:rPr>
-        <w:t>einzelne</w:t>
-      </w:r>
-      <w:proofErr w:type="spellEnd"/>
-      <w:r>
-        <w:rPr>
-          <w:lang w:val="en-US"/>
-        </w:rPr>
-        <w:t xml:space="preserve"> Mitarbeiter </w:t>
-      </w:r>
-      <w:proofErr w:type="spellStart"/>
-      <w:r>
-        <w:rPr>
-          <w:lang w:val="en-US"/>
-        </w:rPr>
-        <w:t>zur</w:t>
-      </w:r>
-      <w:proofErr w:type="spellEnd"/>
-      <w:r>
-        <w:rPr>
-          <w:lang w:val="en-US"/>
-        </w:rPr>
-        <w:t xml:space="preserve"> </w:t>
-      </w:r>
-      <w:proofErr w:type="spellStart"/>
-      <w:r>
-        <w:rPr>
-          <w:lang w:val="en-US"/>
-        </w:rPr>
-        <w:t>Verfügung</w:t>
-      </w:r>
-      <w:proofErr w:type="spellEnd"/>
-      <w:r>
-        <w:rPr>
-          <w:lang w:val="en-US"/>
-        </w:rPr>
-        <w:t xml:space="preserve">, die Sie </w:t>
-      </w:r>
-      <w:proofErr w:type="spellStart"/>
-      <w:r>
-        <w:rPr>
-          <w:lang w:val="en-US"/>
-        </w:rPr>
-        <w:t>bei</w:t>
-      </w:r>
-      <w:proofErr w:type="spellEnd"/>
-      <w:r>
-        <w:rPr>
-          <w:lang w:val="en-US"/>
-        </w:rPr>
-        <w:t xml:space="preserve"> </w:t>
-      </w:r>
-      <w:proofErr w:type="spellStart"/>
-      <w:r>
-        <w:rPr>
-          <w:lang w:val="en-US"/>
-        </w:rPr>
-        <w:t>Ihren</w:t>
-      </w:r>
-      <w:proofErr w:type="spellEnd"/>
-      <w:r>
-        <w:rPr>
-          <w:lang w:val="en-US"/>
-        </w:rPr>
-        <w:t xml:space="preserve"> </w:t>
-      </w:r>
-      <w:proofErr w:type="spellStart"/>
-      <w:r>
-        <w:rPr>
-          <w:lang w:val="en-US"/>
-        </w:rPr>
-        <w:t>Buchhaltungsaufgaben</w:t>
-      </w:r>
-      <w:proofErr w:type="spellEnd"/>
-      <w:r>
-        <w:rPr>
-          <w:lang w:val="en-US"/>
-        </w:rPr>
-        <w:t xml:space="preserve"> </w:t>
-      </w:r>
-      <w:proofErr w:type="spellStart"/>
-      <w:r>
-        <w:rPr>
-          <w:lang w:val="en-US"/>
-        </w:rPr>
-        <w:t>unterstützen</w:t>
-      </w:r>
-      <w:proofErr w:type="spellEnd"/>
-      <w:r>
-        <w:rPr>
-          <w:lang w:val="en-US"/>
-        </w:rPr>
-        <w:t xml:space="preserve">. Wir </w:t>
-      </w:r>
-      <w:proofErr w:type="spellStart"/>
-      <w:r>
-        <w:rPr>
-          <w:lang w:val="en-US"/>
-        </w:rPr>
-        <w:t>können</w:t>
-      </w:r>
-      <w:proofErr w:type="spellEnd"/>
-      <w:r>
-        <w:rPr>
-          <w:lang w:val="en-US"/>
-        </w:rPr>
-        <w:t xml:space="preserve"> Ihnen </w:t>
-      </w:r>
-      <w:proofErr w:type="spellStart"/>
-      <w:r>
-        <w:rPr>
-          <w:lang w:val="en-US"/>
-        </w:rPr>
-        <w:t>junge</w:t>
-      </w:r>
-      <w:proofErr w:type="spellEnd"/>
-      <w:r>
-        <w:rPr>
-          <w:lang w:val="en-US"/>
-        </w:rPr>
-        <w:t xml:space="preserve">, </w:t>
-      </w:r>
-      <w:proofErr w:type="spellStart"/>
-      <w:r>
-        <w:rPr>
-          <w:lang w:val="en-US"/>
-        </w:rPr>
-        <w:t>talentierte</w:t>
-      </w:r>
-      <w:proofErr w:type="spellEnd"/>
-      <w:r>
-        <w:rPr>
-          <w:lang w:val="en-US"/>
-        </w:rPr>
-        <w:t xml:space="preserve"> und </w:t>
-      </w:r>
-      <w:proofErr w:type="spellStart"/>
-      <w:r>
-        <w:rPr>
-          <w:lang w:val="en-US"/>
-        </w:rPr>
-        <w:t>bereits</w:t>
-      </w:r>
-      <w:proofErr w:type="spellEnd"/>
-      <w:r>
-        <w:rPr>
-          <w:lang w:val="en-US"/>
-        </w:rPr>
-        <w:t xml:space="preserve"> </w:t>
-      </w:r>
-      <w:proofErr w:type="spellStart"/>
-      <w:r>
-        <w:rPr>
-          <w:lang w:val="en-US"/>
-        </w:rPr>
-        <w:t>erfahrene</w:t>
-      </w:r>
-      <w:proofErr w:type="spellEnd"/>
-      <w:r>
-        <w:rPr>
-          <w:lang w:val="en-US"/>
-        </w:rPr>
-        <w:t xml:space="preserve"> </w:t>
-      </w:r>
-      <w:proofErr w:type="spellStart"/>
-      <w:r>
-        <w:rPr>
-          <w:lang w:val="en-US"/>
-        </w:rPr>
-        <w:t>Finanzexperten</w:t>
-      </w:r>
-      <w:proofErr w:type="spellEnd"/>
-      <w:r>
-        <w:rPr>
-          <w:lang w:val="en-US"/>
-        </w:rPr>
-        <w:t xml:space="preserve"> </w:t>
-      </w:r>
-      <w:proofErr w:type="spellStart"/>
-      <w:r>
-        <w:rPr>
-          <w:lang w:val="en-US"/>
-        </w:rPr>
-        <w:t>vermitteln</w:t>
-      </w:r>
-      <w:proofErr w:type="spellEnd"/>
-      <w:r>
-        <w:rPr>
-          <w:lang w:val="en-US"/>
-        </w:rPr>
-        <w:t xml:space="preserve">. Je </w:t>
-      </w:r>
-      <w:proofErr w:type="spellStart"/>
-      <w:r>
-        <w:rPr>
-          <w:lang w:val="en-US"/>
-        </w:rPr>
-        <w:t>nach</w:t>
-      </w:r>
-      <w:proofErr w:type="spellEnd"/>
-      <w:r>
-        <w:rPr>
-          <w:lang w:val="en-US"/>
-        </w:rPr>
-        <w:t xml:space="preserve"> </w:t>
-      </w:r>
-      <w:proofErr w:type="spellStart"/>
-      <w:r>
-        <w:rPr>
-          <w:lang w:val="en-US"/>
-        </w:rPr>
-        <w:t>Bedarf</w:t>
-      </w:r>
-      <w:proofErr w:type="spellEnd"/>
-      <w:r>
-        <w:rPr>
-          <w:lang w:val="en-US"/>
-        </w:rPr>
-        <w:t xml:space="preserve"> </w:t>
-      </w:r>
-      <w:proofErr w:type="spellStart"/>
-      <w:r>
-        <w:rPr>
-          <w:lang w:val="en-US"/>
-        </w:rPr>
-        <w:t>können</w:t>
-      </w:r>
-      <w:proofErr w:type="spellEnd"/>
-      <w:r>
-        <w:rPr>
-          <w:lang w:val="en-US"/>
-        </w:rPr>
-        <w:t xml:space="preserve"> </w:t>
-      </w:r>
-      <w:proofErr w:type="spellStart"/>
-      <w:r>
-        <w:rPr>
-          <w:lang w:val="en-US"/>
-        </w:rPr>
-        <w:t>wir</w:t>
-      </w:r>
-      <w:proofErr w:type="spellEnd"/>
-      <w:r>
-        <w:rPr>
-          <w:lang w:val="en-US"/>
-        </w:rPr>
-        <w:t xml:space="preserve"> Teams für </w:t>
-      </w:r>
-      <w:proofErr w:type="spellStart"/>
-      <w:r>
-        <w:rPr>
-          <w:lang w:val="en-US"/>
-        </w:rPr>
-        <w:t>verschiedene</w:t>
-      </w:r>
-      <w:proofErr w:type="spellEnd"/>
-      <w:r>
-        <w:rPr>
-          <w:lang w:val="en-US"/>
-        </w:rPr>
-        <w:t xml:space="preserve"> </w:t>
-      </w:r>
-      <w:proofErr w:type="spellStart"/>
-      <w:r>
-        <w:rPr>
-          <w:lang w:val="en-US"/>
-        </w:rPr>
-        <w:t>Buchhaltungsaufgaben</w:t>
-      </w:r>
-      <w:proofErr w:type="spellEnd"/>
-      <w:r>
-        <w:rPr>
-          <w:lang w:val="en-US"/>
-        </w:rPr>
-        <w:t xml:space="preserve"> </w:t>
-      </w:r>
-      <w:proofErr w:type="spellStart"/>
-      <w:r>
-        <w:rPr>
-          <w:lang w:val="en-US"/>
-        </w:rPr>
-        <w:t>zusammenstellen</w:t>
-      </w:r>
-      <w:proofErr w:type="spellEnd"/>
-      <w:r>
-        <w:rPr>
-          <w:lang w:val="en-US"/>
-        </w:rPr>
-        <w:t>.</w:t>
+      <w:r>
+        <w:rPr>
+          <w:lang w:val="en-US"/>
+        </w:rPr>
+        <w:t>Wir stellen Ihnen ein Team oder einzelne Mitarbeiter zur Verfügung, die Sie bei Ihren Buchhaltungsaufgaben unterstützen. Wir können Ihnen junge, talentierte und bereits erfahrene Finanzexperten vermitteln. Je nach Bedarf können wir Teams für verschiedene Buchhaltungsaufgaben zusammenstellen.</w:t>
       </w:r>
     </w:p>
     <w:p>
@@ -1718,18 +716,8 @@
           <w:bCs/>
           <w:lang w:val="en-US"/>
         </w:rPr>
-        <w:t xml:space="preserve"> - </w:t>
-      </w:r>
-      <w:proofErr w:type="spellStart"/>
-      <w:r>
-        <w:rPr>
-          <w:b/>
-          <w:bCs/>
-          <w:lang w:val="en-US"/>
-        </w:rPr>
-        <w:t>Dienstleistungen</w:t>
-      </w:r>
-      <w:proofErr w:type="spellEnd"/>
+        <w:t xml:space="preserve"> - Dienstleistungen</w:t>
+      </w:r>
       <w:r>
         <w:rPr>
           <w:b/>
@@ -1762,14 +750,13 @@
       </w:pPr>
       <w:r>
         <w:rPr>
-          <w:noProof/>
           <w:lang w:val="en-US"/>
         </w:rPr>
         <w:drawing>
-          <wp:inline distT="0" distB="0" distL="0" distR="0" wp14:anchorId="143F3CE0" wp14:editId="1B2D0DBF">
-            <wp:extent cx="5760720" cy="2680970"/>
-            <wp:effectExtent l="0" t="0" r="0" b="5080"/>
-            <wp:docPr id="1320821092" name="Kép 1" descr="A képen szöveg, képernyőkép, Betűtípus, Weblap látható&#10;&#10;Előfordulhat, hogy az AI által létrehozott tartalom helytelen."/>
+          <wp:inline distT="0" distB="0" distL="0" distR="0" wp14:anchorId="5D6FA6FC" wp14:editId="4251F7AF">
+            <wp:extent cx="5760720" cy="2153285"/>
+            <wp:effectExtent l="0" t="0" r="0" b="0"/>
+            <wp:docPr id="532604422" name="Kép 1" descr="A képen szöveg, diagram, képernyőkép, tervezés látható&#10;&#10;Előfordulhat, hogy az AI által létrehozott tartalom helytelen."/>
             <wp:cNvGraphicFramePr>
               <a:graphicFrameLocks xmlns:a="http://schemas.openxmlformats.org/drawingml/2006/main" noChangeAspect="1"/>
             </wp:cNvGraphicFramePr>
@@ -1777,7 +764,7 @@
               <a:graphicData uri="http://schemas.openxmlformats.org/drawingml/2006/picture">
                 <pic:pic xmlns:pic="http://schemas.openxmlformats.org/drawingml/2006/picture">
                   <pic:nvPicPr>
-                    <pic:cNvPr id="1320821092" name="Kép 1" descr="A képen szöveg, képernyőkép, Betűtípus, Weblap látható&#10;&#10;Előfordulhat, hogy az AI által létrehozott tartalom helytelen."/>
+                    <pic:cNvPr id="532604422" name="Kép 1" descr="A képen szöveg, diagram, képernyőkép, tervezés látható&#10;&#10;Előfordulhat, hogy az AI által létrehozott tartalom helytelen."/>
                     <pic:cNvPicPr/>
                   </pic:nvPicPr>
                   <pic:blipFill>
@@ -1789,7 +776,7 @@
                   <pic:spPr>
                     <a:xfrm>
                       <a:off x="0" y="0"/>
-                      <a:ext cx="5760720" cy="2680970"/>
+                      <a:ext cx="5760720" cy="2153285"/>
                     </a:xfrm>
                     <a:prstGeom prst="rect">
                       <a:avLst/>
@@ -1955,7 +942,6 @@
         </w:rPr>
         <w:br/>
       </w:r>
-      <w:proofErr w:type="spellStart"/>
       <w:r>
         <w:rPr>
           <w:color w:val="EE0000"/>
@@ -1963,23 +949,14 @@
         </w:rPr>
         <w:t>Hauptbucchaltung</w:t>
       </w:r>
-      <w:proofErr w:type="spellEnd"/>
       <w:r>
         <w:rPr>
           <w:color w:val="EE0000"/>
           <w:lang w:val="en-US"/>
         </w:rPr>
         <w:br/>
-      </w:r>
-      <w:proofErr w:type="spellStart"/>
-      <w:r>
-        <w:rPr>
-          <w:color w:val="EE0000"/>
-          <w:lang w:val="en-US"/>
-        </w:rPr>
         <w:t>Steuerberatung</w:t>
       </w:r>
-      <w:proofErr w:type="spellEnd"/>
       <w:r>
         <w:rPr>
           <w:color w:val="EE0000"/>
@@ -2247,9 +1224,46 @@
           <w:iCs/>
           <w:lang w:val="en-US"/>
         </w:rPr>
-        <w:t xml:space="preserve">Kurze </w:t>
-      </w:r>
-      <w:proofErr w:type="spellStart"/>
+        <w:t>Kurze Einleitung</w:t>
+      </w:r>
+      <w:r>
+        <w:rPr>
+          <w:lang w:val="en-US"/>
+        </w:rPr>
+        <w:t>:</w:t>
+      </w:r>
+      <w:r>
+        <w:rPr>
+          <w:lang w:val="en-US"/>
+        </w:rPr>
+        <w:t xml:space="preserve"> </w:t>
+      </w:r>
+      <w:r>
+        <w:rPr>
+          <w:lang w:val="en-US"/>
+        </w:rPr>
+        <w:t xml:space="preserve">- </w:t>
+      </w:r>
+      <w:r>
+        <w:rPr>
+          <w:lang w:val="en-US"/>
+        </w:rPr>
+        <w:t>…</w:t>
+      </w:r>
+    </w:p>
+    <w:p>
+      <w:pPr>
+        <w:ind w:firstLine="360"/>
+        <w:rPr>
+          <w:lang w:val="en-US"/>
+        </w:rPr>
+      </w:pPr>
+      <w:r>
+        <w:rPr>
+          <w:lang w:val="en-US"/>
+        </w:rPr>
+        <w:t>(</w:t>
+      </w:r>
       <w:r>
         <w:rPr>
           <w:b/>
@@ -2258,48 +1272,8 @@
           <w:iCs/>
           <w:lang w:val="en-US"/>
         </w:rPr>
-        <w:t>Einleitung</w:t>
-      </w:r>
-      <w:proofErr w:type="spellEnd"/>
-      <w:r>
-        <w:rPr>
-          <w:lang w:val="en-US"/>
-        </w:rPr>
-        <w:t>:</w:t>
-      </w:r>
-      <w:r>
-        <w:rPr>
-          <w:lang w:val="en-US"/>
-        </w:rPr>
-        <w:t xml:space="preserve"> </w:t>
-      </w:r>
-      <w:r>
-        <w:rPr>
-          <w:lang w:val="en-US"/>
-        </w:rPr>
-        <w:t xml:space="preserve">- </w:t>
-      </w:r>
-      <w:r>
-        <w:rPr>
-          <w:lang w:val="en-US"/>
-        </w:rPr>
-        <w:t>…</w:t>
-      </w:r>
-    </w:p>
-    <w:p>
-      <w:pPr>
-        <w:ind w:firstLine="360"/>
-        <w:rPr>
-          <w:lang w:val="en-US"/>
-        </w:rPr>
-      </w:pPr>
-      <w:r>
-        <w:rPr>
-          <w:lang w:val="en-US"/>
-        </w:rPr>
-        <w:t>(</w:t>
-      </w:r>
-      <w:proofErr w:type="spellStart"/>
+        <w:t xml:space="preserve">Dienstleistungs </w:t>
+      </w:r>
       <w:r>
         <w:rPr>
           <w:b/>
@@ -2308,9 +1282,8 @@
           <w:iCs/>
           <w:lang w:val="en-US"/>
         </w:rPr>
-        <w:t>Dienstleistungs</w:t>
-      </w:r>
-      <w:proofErr w:type="spellEnd"/>
+        <w:t>Kategorien</w:t>
+      </w:r>
       <w:r>
         <w:rPr>
           <w:b/>
@@ -2319,28 +1292,6 @@
           <w:iCs/>
           <w:lang w:val="en-US"/>
         </w:rPr>
-        <w:t xml:space="preserve"> </w:t>
-      </w:r>
-      <w:proofErr w:type="spellStart"/>
-      <w:r>
-        <w:rPr>
-          <w:b/>
-          <w:bCs/>
-          <w:i/>
-          <w:iCs/>
-          <w:lang w:val="en-US"/>
-        </w:rPr>
-        <w:t>Kategorien</w:t>
-      </w:r>
-      <w:proofErr w:type="spellEnd"/>
-      <w:r>
-        <w:rPr>
-          <w:b/>
-          <w:bCs/>
-          <w:i/>
-          <w:iCs/>
-          <w:lang w:val="en-US"/>
-        </w:rPr>
         <w:t>:</w:t>
       </w:r>
       <w:r>
@@ -2363,23 +1314,13 @@
           <w:lang w:val="en-US"/>
         </w:rPr>
       </w:pPr>
-      <w:proofErr w:type="spellStart"/>
-      <w:r>
-        <w:rPr>
-          <w:b/>
-          <w:bCs/>
-          <w:lang w:val="en-US"/>
-        </w:rPr>
-        <w:t>Vollständige</w:t>
-      </w:r>
-      <w:proofErr w:type="spellEnd"/>
-      <w:r>
-        <w:rPr>
-          <w:b/>
-          <w:bCs/>
-          <w:lang w:val="en-US"/>
-        </w:rPr>
-        <w:t xml:space="preserve"> Teams</w:t>
+      <w:r>
+        <w:rPr>
+          <w:b/>
+          <w:bCs/>
+          <w:lang w:val="en-US"/>
+        </w:rPr>
+        <w:t>Vollständige Teams</w:t>
       </w:r>
     </w:p>
     <w:p>
@@ -2397,58 +1338,8 @@
         <w:rPr>
           <w:lang w:val="en-US"/>
         </w:rPr>
-        <w:t xml:space="preserve">Kann </w:t>
-      </w:r>
-      <w:proofErr w:type="spellStart"/>
-      <w:r>
-        <w:rPr>
-          <w:lang w:val="en-US"/>
-        </w:rPr>
-        <w:t>ein</w:t>
-      </w:r>
-      <w:proofErr w:type="spellEnd"/>
-      <w:r>
-        <w:rPr>
-          <w:lang w:val="en-US"/>
-        </w:rPr>
-        <w:t xml:space="preserve"> </w:t>
-      </w:r>
-      <w:proofErr w:type="spellStart"/>
-      <w:r>
-        <w:rPr>
-          <w:lang w:val="en-US"/>
-        </w:rPr>
-        <w:t>komplettes</w:t>
-      </w:r>
-      <w:proofErr w:type="spellEnd"/>
-      <w:r>
-        <w:rPr>
-          <w:lang w:val="en-US"/>
-        </w:rPr>
-        <w:t xml:space="preserve"> Team für AP AR-</w:t>
-      </w:r>
-      <w:proofErr w:type="spellStart"/>
-      <w:r>
-        <w:rPr>
-          <w:lang w:val="en-US"/>
-        </w:rPr>
-        <w:t>Aufgaben</w:t>
-      </w:r>
-      <w:proofErr w:type="spellEnd"/>
-      <w:r>
-        <w:rPr>
-          <w:lang w:val="en-US"/>
-        </w:rPr>
-        <w:t xml:space="preserve"> </w:t>
-      </w:r>
-      <w:proofErr w:type="spellStart"/>
-      <w:r>
-        <w:rPr>
-          <w:lang w:val="en-US"/>
-        </w:rPr>
-        <w:t>bereitstellen</w:t>
-      </w:r>
-      <w:proofErr w:type="spellEnd"/>
+        <w:t>Kann ein komplettes Team für AP AR-Aufgaben bereitstellen</w:t>
+      </w:r>
     </w:p>
     <w:p>
       <w:pPr>
@@ -2463,113 +1354,18 @@
           <w:lang w:val="en-US"/>
         </w:rPr>
       </w:pPr>
-      <w:proofErr w:type="spellStart"/>
-      <w:r>
-        <w:rPr>
-          <w:lang w:val="en-US"/>
-        </w:rPr>
-        <w:lastRenderedPageBreak/>
-        <w:t>Unterstützung</w:t>
-      </w:r>
-      <w:proofErr w:type="spellEnd"/>
-      <w:r>
-        <w:rPr>
-          <w:lang w:val="en-US"/>
-        </w:rPr>
-        <w:t xml:space="preserve"> </w:t>
-      </w:r>
-      <w:proofErr w:type="spellStart"/>
-      <w:r>
-        <w:rPr>
-          <w:lang w:val="en-US"/>
-        </w:rPr>
-        <w:t>bei</w:t>
-      </w:r>
-      <w:proofErr w:type="spellEnd"/>
-      <w:r>
-        <w:rPr>
-          <w:lang w:val="en-US"/>
-        </w:rPr>
-        <w:t xml:space="preserve"> </w:t>
-      </w:r>
-      <w:proofErr w:type="spellStart"/>
-      <w:r>
-        <w:rPr>
-          <w:lang w:val="en-US"/>
-        </w:rPr>
-        <w:t>Monats</w:t>
-      </w:r>
-      <w:proofErr w:type="spellEnd"/>
-      <w:r>
-        <w:rPr>
-          <w:lang w:val="en-US"/>
-        </w:rPr>
-        <w:t>-/</w:t>
-      </w:r>
-      <w:proofErr w:type="spellStart"/>
-      <w:r>
-        <w:rPr>
-          <w:lang w:val="en-US"/>
-        </w:rPr>
-        <w:t>Jahresabschlüssen</w:t>
-      </w:r>
-      <w:proofErr w:type="spellEnd"/>
-      <w:r>
-        <w:rPr>
-          <w:lang w:val="en-US"/>
-        </w:rPr>
-        <w:t xml:space="preserve">, </w:t>
-      </w:r>
-      <w:proofErr w:type="spellStart"/>
-      <w:r>
-        <w:rPr>
-          <w:lang w:val="en-US"/>
-        </w:rPr>
-        <w:t>Rückstellungen</w:t>
-      </w:r>
-      <w:proofErr w:type="spellEnd"/>
-      <w:r>
-        <w:rPr>
-          <w:lang w:val="en-US"/>
-        </w:rPr>
-        <w:t xml:space="preserve">, </w:t>
-      </w:r>
-      <w:proofErr w:type="spellStart"/>
-      <w:r>
-        <w:rPr>
-          <w:lang w:val="en-US"/>
-        </w:rPr>
-        <w:t>Umsatzsteuererklärungen</w:t>
-      </w:r>
-      <w:proofErr w:type="spellEnd"/>
-      <w:r>
-        <w:rPr>
-          <w:lang w:val="en-US"/>
-        </w:rPr>
-        <w:t xml:space="preserve">, </w:t>
-      </w:r>
-      <w:proofErr w:type="spellStart"/>
-      <w:r>
-        <w:rPr>
-          <w:lang w:val="en-US"/>
-        </w:rPr>
-        <w:t>Anlagenbuchhaltung</w:t>
-      </w:r>
-      <w:proofErr w:type="spellEnd"/>
-      <w:r>
-        <w:rPr>
-          <w:lang w:val="en-US"/>
-        </w:rPr>
-        <w:t xml:space="preserve">, </w:t>
-      </w:r>
-      <w:proofErr w:type="spellStart"/>
-      <w:r>
-        <w:rPr>
-          <w:lang w:val="en-US"/>
-        </w:rPr>
-        <w:t>Bankwesen</w:t>
-      </w:r>
-      <w:proofErr w:type="spellEnd"/>
+      <w:r>
+        <w:rPr>
+          <w:lang w:val="en-US"/>
+        </w:rPr>
+        <w:t>Unterstützung bei Monats-/Jahresabschlüssen, Rückstellungen, Umsatzsteuererklärungen</w:t>
+      </w:r>
+      <w:r>
+        <w:rPr>
+          <w:lang w:val="en-US"/>
+        </w:rPr>
+        <w:t>, Anlagenbuchhaltung, Bankwesen</w:t>
+      </w:r>
       <w:r>
         <w:rPr>
           <w:lang w:val="en-US"/>
@@ -2580,66 +1376,8 @@
         <w:rPr>
           <w:lang w:val="en-US"/>
         </w:rPr>
-        <w:t>(</w:t>
-      </w:r>
-      <w:proofErr w:type="spellStart"/>
-      <w:r>
-        <w:rPr>
-          <w:lang w:val="en-US"/>
-        </w:rPr>
-        <w:t>abgrenzungen</w:t>
-      </w:r>
-      <w:proofErr w:type="spellEnd"/>
-      <w:r>
-        <w:rPr>
-          <w:lang w:val="en-US"/>
-        </w:rPr>
-        <w:t xml:space="preserve">, </w:t>
-      </w:r>
-      <w:proofErr w:type="spellStart"/>
-      <w:r>
-        <w:rPr>
-          <w:lang w:val="en-US"/>
-        </w:rPr>
-        <w:t>umsatzsteuervoranmeldungen</w:t>
-      </w:r>
-      <w:proofErr w:type="spellEnd"/>
-      <w:r>
-        <w:rPr>
-          <w:lang w:val="en-US"/>
-        </w:rPr>
-        <w:t xml:space="preserve">, </w:t>
-      </w:r>
-      <w:proofErr w:type="spellStart"/>
-      <w:r>
-        <w:rPr>
-          <w:lang w:val="en-US"/>
-        </w:rPr>
-        <w:t>Anlagebuchhaltung</w:t>
-      </w:r>
-      <w:proofErr w:type="spellEnd"/>
-      <w:r>
-        <w:rPr>
-          <w:lang w:val="en-US"/>
-        </w:rPr>
-        <w:t xml:space="preserve">, </w:t>
-      </w:r>
-      <w:proofErr w:type="spellStart"/>
-      <w:proofErr w:type="gramStart"/>
-      <w:r>
-        <w:rPr>
-          <w:lang w:val="en-US"/>
-        </w:rPr>
-        <w:t>Bankwesen</w:t>
-      </w:r>
-      <w:proofErr w:type="spellEnd"/>
-      <w:r>
-        <w:rPr>
-          <w:lang w:val="en-US"/>
-        </w:rPr>
-        <w:t xml:space="preserve"> )</w:t>
-      </w:r>
-      <w:proofErr w:type="gramEnd"/>
+        <w:t>(abgrenzungen, umsatzsteuervoranmeldungen, Anlagebuchhaltung, Bankwesen )</w:t>
+      </w:r>
     </w:p>
     <w:p>
       <w:pPr>
@@ -2652,7 +1390,6 @@
           <w:lang w:val="en-US"/>
         </w:rPr>
       </w:pPr>
-      <w:proofErr w:type="spellStart"/>
       <w:r>
         <w:rPr>
           <w:b/>
@@ -2661,7 +1398,6 @@
         </w:rPr>
         <w:t>Einzelpersonen</w:t>
       </w:r>
-      <w:proofErr w:type="spellEnd"/>
     </w:p>
     <w:p>
       <w:pPr>
@@ -2674,198 +1410,21 @@
           <w:lang w:val="en-US"/>
         </w:rPr>
       </w:pPr>
-      <w:proofErr w:type="spellStart"/>
-      <w:r>
-        <w:rPr>
-          <w:b/>
-          <w:bCs/>
-          <w:lang w:val="en-US"/>
-        </w:rPr>
+      <w:r>
+        <w:rPr>
+          <w:b/>
+          <w:bCs/>
+          <w:lang w:val="en-US"/>
+        </w:rPr>
+        <w:lastRenderedPageBreak/>
         <w:t>Anfänger</w:t>
       </w:r>
-      <w:proofErr w:type="spellEnd"/>
-      <w:r>
-        <w:rPr>
-          <w:lang w:val="en-US"/>
-        </w:rPr>
-        <w:t xml:space="preserve"> – Sie </w:t>
-      </w:r>
-      <w:proofErr w:type="spellStart"/>
-      <w:r>
-        <w:rPr>
-          <w:lang w:val="en-US"/>
-        </w:rPr>
-        <w:t>sind</w:t>
-      </w:r>
-      <w:proofErr w:type="spellEnd"/>
-      <w:r>
-        <w:rPr>
-          <w:lang w:val="en-US"/>
-        </w:rPr>
-        <w:t xml:space="preserve"> </w:t>
-      </w:r>
-      <w:proofErr w:type="spellStart"/>
-      <w:r>
-        <w:rPr>
-          <w:lang w:val="en-US"/>
-        </w:rPr>
-        <w:t>motiviert</w:t>
-      </w:r>
-      <w:proofErr w:type="spellEnd"/>
-      <w:r>
-        <w:rPr>
-          <w:lang w:val="en-US"/>
-        </w:rPr>
-        <w:t xml:space="preserve"> und </w:t>
-      </w:r>
-      <w:proofErr w:type="spellStart"/>
-      <w:r>
-        <w:rPr>
-          <w:lang w:val="en-US"/>
-        </w:rPr>
-        <w:t>lernbegierig</w:t>
-      </w:r>
-      <w:proofErr w:type="spellEnd"/>
-      <w:r>
-        <w:rPr>
-          <w:lang w:val="en-US"/>
-        </w:rPr>
-        <w:t xml:space="preserve">, </w:t>
-      </w:r>
-      <w:proofErr w:type="spellStart"/>
-      <w:r>
-        <w:rPr>
-          <w:lang w:val="en-US"/>
-        </w:rPr>
-        <w:t>werden</w:t>
-      </w:r>
-      <w:proofErr w:type="spellEnd"/>
-      <w:r>
-        <w:rPr>
-          <w:lang w:val="en-US"/>
-        </w:rPr>
-        <w:t xml:space="preserve"> von </w:t>
-      </w:r>
-      <w:proofErr w:type="spellStart"/>
-      <w:r>
-        <w:rPr>
-          <w:lang w:val="en-US"/>
-        </w:rPr>
-        <w:t>unseren</w:t>
-      </w:r>
-      <w:proofErr w:type="spellEnd"/>
-      <w:r>
-        <w:rPr>
-          <w:lang w:val="en-US"/>
-        </w:rPr>
-        <w:t xml:space="preserve"> </w:t>
-      </w:r>
-      <w:proofErr w:type="spellStart"/>
-      <w:r>
-        <w:rPr>
-          <w:lang w:val="en-US"/>
-        </w:rPr>
-        <w:t>erfahreneren</w:t>
-      </w:r>
-      <w:proofErr w:type="spellEnd"/>
-      <w:r>
-        <w:rPr>
-          <w:lang w:val="en-US"/>
-        </w:rPr>
-        <w:t xml:space="preserve"> </w:t>
-      </w:r>
-      <w:proofErr w:type="spellStart"/>
-      <w:r>
-        <w:rPr>
-          <w:lang w:val="en-US"/>
-        </w:rPr>
-        <w:t>Mitarbeitern</w:t>
-      </w:r>
-      <w:proofErr w:type="spellEnd"/>
-      <w:r>
-        <w:rPr>
-          <w:lang w:val="en-US"/>
-        </w:rPr>
-        <w:t xml:space="preserve"> </w:t>
-      </w:r>
-      <w:proofErr w:type="spellStart"/>
-      <w:r>
-        <w:rPr>
-          <w:lang w:val="en-US"/>
-        </w:rPr>
-        <w:t>unterstützt</w:t>
-      </w:r>
-      <w:proofErr w:type="spellEnd"/>
-      <w:r>
-        <w:rPr>
-          <w:lang w:val="en-US"/>
-        </w:rPr>
-        <w:t xml:space="preserve"> und </w:t>
-      </w:r>
-      <w:proofErr w:type="spellStart"/>
-      <w:r>
-        <w:rPr>
-          <w:lang w:val="en-US"/>
-        </w:rPr>
-        <w:t>können</w:t>
-      </w:r>
-      <w:proofErr w:type="spellEnd"/>
-      <w:r>
-        <w:rPr>
-          <w:lang w:val="en-US"/>
-        </w:rPr>
-        <w:t xml:space="preserve"> </w:t>
-      </w:r>
-      <w:proofErr w:type="spellStart"/>
-      <w:r>
-        <w:rPr>
-          <w:lang w:val="en-US"/>
-        </w:rPr>
-        <w:t>problemlos</w:t>
-      </w:r>
-      <w:proofErr w:type="spellEnd"/>
-      <w:r>
-        <w:rPr>
-          <w:lang w:val="en-US"/>
-        </w:rPr>
-        <w:t xml:space="preserve"> in Ihre </w:t>
-      </w:r>
-      <w:proofErr w:type="spellStart"/>
-      <w:r>
-        <w:rPr>
-          <w:lang w:val="en-US"/>
-        </w:rPr>
-        <w:t>Prozesse</w:t>
-      </w:r>
-      <w:proofErr w:type="spellEnd"/>
-      <w:r>
-        <w:rPr>
-          <w:lang w:val="en-US"/>
-        </w:rPr>
-        <w:t xml:space="preserve"> </w:t>
-      </w:r>
-      <w:proofErr w:type="spellStart"/>
-      <w:r>
-        <w:rPr>
-          <w:lang w:val="en-US"/>
-        </w:rPr>
-        <w:t>integriert</w:t>
-      </w:r>
-      <w:proofErr w:type="spellEnd"/>
-      <w:r>
-        <w:rPr>
-          <w:lang w:val="en-US"/>
-        </w:rPr>
-        <w:t xml:space="preserve"> </w:t>
-      </w:r>
-      <w:proofErr w:type="spellStart"/>
-      <w:r>
-        <w:rPr>
-          <w:lang w:val="en-US"/>
-        </w:rPr>
-        <w:t>werden</w:t>
-      </w:r>
-      <w:proofErr w:type="spellEnd"/>
+      <w:r>
+        <w:rPr>
+          <w:lang w:val="en-US"/>
+        </w:rPr>
+        <w:t xml:space="preserve"> – Sie sind motiviert und lernbegierig, werden von unseren erfahreneren Mitarbeitern unterstützt und können problemlos in Ihre Prozesse integriert werden</w:t>
+      </w:r>
     </w:p>
     <w:p>
       <w:pPr>
@@ -2890,212 +1449,8 @@
         <w:rPr>
           <w:lang w:val="en-US"/>
         </w:rPr>
-        <w:t xml:space="preserve"> – flexible und </w:t>
-      </w:r>
-      <w:proofErr w:type="spellStart"/>
-      <w:r>
-        <w:rPr>
-          <w:lang w:val="en-US"/>
-        </w:rPr>
-        <w:t>unermüdliche</w:t>
-      </w:r>
-      <w:proofErr w:type="spellEnd"/>
-      <w:r>
-        <w:rPr>
-          <w:lang w:val="en-US"/>
-        </w:rPr>
-        <w:t xml:space="preserve"> </w:t>
-      </w:r>
-      <w:proofErr w:type="spellStart"/>
-      <w:r>
-        <w:rPr>
-          <w:lang w:val="en-US"/>
-        </w:rPr>
-        <w:t>Arbeitskräfte</w:t>
-      </w:r>
-      <w:proofErr w:type="spellEnd"/>
-      <w:r>
-        <w:rPr>
-          <w:lang w:val="en-US"/>
-        </w:rPr>
-        <w:t xml:space="preserve"> </w:t>
-      </w:r>
-      <w:proofErr w:type="spellStart"/>
-      <w:r>
-        <w:rPr>
-          <w:lang w:val="en-US"/>
-        </w:rPr>
-        <w:t>mit</w:t>
-      </w:r>
-      <w:proofErr w:type="spellEnd"/>
-      <w:r>
-        <w:rPr>
-          <w:lang w:val="en-US"/>
-        </w:rPr>
-        <w:t xml:space="preserve"> </w:t>
-      </w:r>
-      <w:proofErr w:type="spellStart"/>
-      <w:r>
-        <w:rPr>
-          <w:lang w:val="en-US"/>
-        </w:rPr>
-        <w:t>bereits</w:t>
-      </w:r>
-      <w:proofErr w:type="spellEnd"/>
-      <w:r>
-        <w:rPr>
-          <w:lang w:val="en-US"/>
-        </w:rPr>
-        <w:t xml:space="preserve"> </w:t>
-      </w:r>
-      <w:proofErr w:type="spellStart"/>
-      <w:r>
-        <w:rPr>
-          <w:lang w:val="en-US"/>
-        </w:rPr>
-        <w:t>Erfahrung</w:t>
-      </w:r>
-      <w:proofErr w:type="spellEnd"/>
-      <w:r>
-        <w:rPr>
-          <w:lang w:val="en-US"/>
-        </w:rPr>
-        <w:t xml:space="preserve">, die </w:t>
-      </w:r>
-      <w:proofErr w:type="spellStart"/>
-      <w:r>
-        <w:rPr>
-          <w:lang w:val="en-US"/>
-        </w:rPr>
-        <w:t>sich</w:t>
-      </w:r>
-      <w:proofErr w:type="spellEnd"/>
-      <w:r>
-        <w:rPr>
-          <w:lang w:val="en-US"/>
-        </w:rPr>
-        <w:t xml:space="preserve"> </w:t>
-      </w:r>
-      <w:proofErr w:type="spellStart"/>
-      <w:r>
-        <w:rPr>
-          <w:lang w:val="en-US"/>
-        </w:rPr>
-        <w:t>leicht</w:t>
-      </w:r>
-      <w:proofErr w:type="spellEnd"/>
-      <w:r>
-        <w:rPr>
-          <w:lang w:val="en-US"/>
-        </w:rPr>
-        <w:t xml:space="preserve"> in Ihre </w:t>
-      </w:r>
-      <w:proofErr w:type="spellStart"/>
-      <w:r>
-        <w:rPr>
-          <w:lang w:val="en-US"/>
-        </w:rPr>
-        <w:t>bestehenden</w:t>
-      </w:r>
-      <w:proofErr w:type="spellEnd"/>
-      <w:r>
-        <w:rPr>
-          <w:lang w:val="en-US"/>
-        </w:rPr>
-        <w:t xml:space="preserve"> </w:t>
-      </w:r>
-      <w:proofErr w:type="spellStart"/>
-      <w:r>
-        <w:rPr>
-          <w:lang w:val="en-US"/>
-        </w:rPr>
-        <w:t>Arbeitsabläufe</w:t>
-      </w:r>
-      <w:proofErr w:type="spellEnd"/>
-      <w:r>
-        <w:rPr>
-          <w:lang w:val="en-US"/>
-        </w:rPr>
-        <w:t xml:space="preserve"> </w:t>
-      </w:r>
-      <w:proofErr w:type="spellStart"/>
-      <w:r>
-        <w:rPr>
-          <w:lang w:val="en-US"/>
-        </w:rPr>
-        <w:t>integrieren</w:t>
-      </w:r>
-      <w:proofErr w:type="spellEnd"/>
-      <w:r>
-        <w:rPr>
-          <w:lang w:val="en-US"/>
-        </w:rPr>
-        <w:t xml:space="preserve"> </w:t>
-      </w:r>
-      <w:proofErr w:type="spellStart"/>
-      <w:r>
-        <w:rPr>
-          <w:lang w:val="en-US"/>
-        </w:rPr>
-        <w:t>lassen</w:t>
-      </w:r>
-      <w:proofErr w:type="spellEnd"/>
-      <w:r>
-        <w:rPr>
-          <w:lang w:val="en-US"/>
-        </w:rPr>
-        <w:t xml:space="preserve"> und in der Lage </w:t>
-      </w:r>
-      <w:proofErr w:type="spellStart"/>
-      <w:r>
-        <w:rPr>
-          <w:lang w:val="en-US"/>
-        </w:rPr>
-        <w:t>sind</w:t>
-      </w:r>
-      <w:proofErr w:type="spellEnd"/>
-      <w:r>
-        <w:rPr>
-          <w:lang w:val="en-US"/>
-        </w:rPr>
-        <w:t xml:space="preserve">, alle </w:t>
-      </w:r>
-      <w:proofErr w:type="spellStart"/>
-      <w:r>
-        <w:rPr>
-          <w:lang w:val="en-US"/>
-        </w:rPr>
-        <w:t>Arten</w:t>
-      </w:r>
-      <w:proofErr w:type="spellEnd"/>
-      <w:r>
-        <w:rPr>
-          <w:lang w:val="en-US"/>
-        </w:rPr>
-        <w:t xml:space="preserve"> von </w:t>
-      </w:r>
-      <w:proofErr w:type="spellStart"/>
-      <w:r>
-        <w:rPr>
-          <w:lang w:val="en-US"/>
-        </w:rPr>
-        <w:t>Aufgaben</w:t>
-      </w:r>
-      <w:proofErr w:type="spellEnd"/>
-      <w:r>
-        <w:rPr>
-          <w:lang w:val="en-US"/>
-        </w:rPr>
-        <w:t xml:space="preserve"> </w:t>
-      </w:r>
-      <w:proofErr w:type="spellStart"/>
-      <w:r>
-        <w:rPr>
-          <w:lang w:val="en-US"/>
-        </w:rPr>
-        <w:t>auszuführen</w:t>
-      </w:r>
-      <w:proofErr w:type="spellEnd"/>
+        <w:t xml:space="preserve"> – flexible und unermüdliche Arbeitskräfte mit bereits Erfahrung, die sich leicht in Ihre bestehenden Arbeitsabläufe integrieren lassen und in der Lage sind, alle Arten von Aufgaben auszuführen</w:t>
+      </w:r>
     </w:p>
     <w:p>
       <w:pPr>
@@ -3109,7 +1464,6 @@
           <w:lang w:val="en-US"/>
         </w:rPr>
       </w:pPr>
-      <w:proofErr w:type="spellStart"/>
       <w:r>
         <w:rPr>
           <w:b/>
@@ -3117,23 +1471,13 @@
           <w:color w:val="EE0000"/>
           <w:lang w:val="en-US"/>
         </w:rPr>
-        <w:t>Erfahrener</w:t>
-      </w:r>
-      <w:proofErr w:type="spellEnd"/>
-      <w:r>
-        <w:rPr>
-          <w:b/>
-          <w:bCs/>
+        <w:t>Erfahrener Mitarbeiter</w:t>
+      </w:r>
+      <w:r>
+        <w:rPr>
           <w:color w:val="EE0000"/>
           <w:lang w:val="en-US"/>
         </w:rPr>
-        <w:t xml:space="preserve"> Mitarbeiter</w:t>
-      </w:r>
-      <w:r>
-        <w:rPr>
-          <w:color w:val="EE0000"/>
-          <w:lang w:val="en-US"/>
-        </w:rPr>
         <w:t xml:space="preserve"> - </w:t>
       </w:r>
       <w:r>
@@ -3172,25 +1516,7 @@
           <w:bCs/>
           <w:lang w:val="en-US"/>
         </w:rPr>
-        <w:t xml:space="preserve">Technologies – </w:t>
-      </w:r>
-      <w:proofErr w:type="spellStart"/>
-      <w:r>
-        <w:rPr>
-          <w:b/>
-          <w:bCs/>
-          <w:lang w:val="en-US"/>
-        </w:rPr>
-        <w:t>Technologien</w:t>
-      </w:r>
-      <w:proofErr w:type="spellEnd"/>
-      <w:r>
-        <w:rPr>
-          <w:b/>
-          <w:bCs/>
-          <w:lang w:val="en-US"/>
-        </w:rPr>
-        <w:t>:</w:t>
+        <w:t>Technologies – Technologien:</w:t>
       </w:r>
     </w:p>
     <w:p>
@@ -3627,7 +1953,6 @@
           <w:iCs/>
           <w:lang w:val="en-US"/>
         </w:rPr>
-        <w:lastRenderedPageBreak/>
         <w:t>detailing your own experiences and strengths</w:t>
       </w:r>
       <w:r>
@@ -3757,72 +2082,8 @@
         <w:rPr>
           <w:lang w:val="en-US"/>
         </w:rPr>
-        <w:t xml:space="preserve">Wir </w:t>
-      </w:r>
-      <w:proofErr w:type="spellStart"/>
-      <w:r>
-        <w:rPr>
-          <w:lang w:val="en-US"/>
-        </w:rPr>
-        <w:t>haben</w:t>
-      </w:r>
-      <w:proofErr w:type="spellEnd"/>
-      <w:r>
-        <w:rPr>
-          <w:lang w:val="en-US"/>
-        </w:rPr>
-        <w:t xml:space="preserve"> </w:t>
-      </w:r>
-      <w:proofErr w:type="spellStart"/>
-      <w:r>
-        <w:rPr>
-          <w:lang w:val="en-US"/>
-        </w:rPr>
-        <w:t>Erfahrung</w:t>
-      </w:r>
-      <w:proofErr w:type="spellEnd"/>
-      <w:r>
-        <w:rPr>
-          <w:lang w:val="en-US"/>
-        </w:rPr>
-        <w:t xml:space="preserve"> </w:t>
-      </w:r>
-      <w:proofErr w:type="spellStart"/>
-      <w:r>
-        <w:rPr>
-          <w:lang w:val="en-US"/>
-        </w:rPr>
-        <w:t>mit</w:t>
-      </w:r>
-      <w:proofErr w:type="spellEnd"/>
-      <w:r>
-        <w:rPr>
-          <w:lang w:val="en-US"/>
-        </w:rPr>
-        <w:t xml:space="preserve"> </w:t>
-      </w:r>
-      <w:proofErr w:type="spellStart"/>
-      <w:r>
-        <w:rPr>
-          <w:lang w:val="en-US"/>
-        </w:rPr>
-        <w:t>folgenden</w:t>
-      </w:r>
-      <w:proofErr w:type="spellEnd"/>
-      <w:r>
-        <w:rPr>
-          <w:lang w:val="en-US"/>
-        </w:rPr>
-        <w:t xml:space="preserve"> </w:t>
-      </w:r>
-      <w:proofErr w:type="spellStart"/>
-      <w:r>
-        <w:rPr>
-          <w:lang w:val="en-US"/>
-        </w:rPr>
-        <w:t>Buchhaltungssystemen</w:t>
-      </w:r>
-      <w:proofErr w:type="spellEnd"/>
+        <w:t>Wir haben Erfahrung mit folgenden Buchhaltungssystemen</w:t>
+      </w:r>
       <w:r>
         <w:rPr>
           <w:lang w:val="en-US"/>
@@ -3868,7 +2129,6 @@
           <w:lang w:val="en-US"/>
         </w:rPr>
       </w:pPr>
-      <w:proofErr w:type="spellStart"/>
       <w:r>
         <w:rPr>
           <w:b/>
@@ -3879,7 +2139,6 @@
         </w:rPr>
         <w:t>Kurzbeschreibung</w:t>
       </w:r>
-      <w:proofErr w:type="spellEnd"/>
       <w:r>
         <w:rPr>
           <w:lang w:val="en-US"/>
@@ -3898,7 +2157,6 @@
           <w:lang w:val="en-US"/>
         </w:rPr>
       </w:pPr>
-      <w:proofErr w:type="spellStart"/>
       <w:r>
         <w:rPr>
           <w:b/>
@@ -3907,9 +2165,53 @@
           <w:iCs/>
           <w:lang w:val="en-US"/>
         </w:rPr>
-        <w:t>Detaillierung</w:t>
-      </w:r>
-      <w:proofErr w:type="spellEnd"/>
+        <w:t>Detaillierung Ihrer eigenen Erfahrungen und Stärken</w:t>
+      </w:r>
+      <w:r>
+        <w:rPr>
+          <w:lang w:val="en-US"/>
+        </w:rPr>
+        <w:t xml:space="preserve">: </w:t>
+      </w:r>
+    </w:p>
+    <w:p>
+      <w:pPr>
+        <w:pStyle w:val="Listaszerbekezds"/>
+        <w:numPr>
+          <w:ilvl w:val="0"/>
+          <w:numId w:val="12"/>
+        </w:numPr>
+        <w:rPr>
+          <w:lang w:val="en-US"/>
+        </w:rPr>
+      </w:pPr>
+      <w:r>
+        <w:rPr>
+          <w:b/>
+          <w:bCs/>
+          <w:color w:val="EE0000"/>
+          <w:lang w:val="en-US"/>
+        </w:rPr>
+        <w:t>Business Central</w:t>
+      </w:r>
+      <w:r>
+        <w:rPr>
+          <w:lang w:val="en-US"/>
+        </w:rPr>
+        <w:t xml:space="preserve">: </w:t>
+      </w:r>
+    </w:p>
+    <w:p>
+      <w:pPr>
+        <w:pStyle w:val="Listaszerbekezds"/>
+        <w:numPr>
+          <w:ilvl w:val="1"/>
+          <w:numId w:val="12"/>
+        </w:numPr>
+        <w:rPr>
+          <w:lang w:val="en-US"/>
+        </w:rPr>
+      </w:pPr>
       <w:r>
         <w:rPr>
           <w:b/>
@@ -3918,9 +2220,26 @@
           <w:iCs/>
           <w:lang w:val="en-US"/>
         </w:rPr>
-        <w:t xml:space="preserve"> </w:t>
-      </w:r>
-      <w:proofErr w:type="spellStart"/>
+        <w:t>Kurzbeschreibung</w:t>
+      </w:r>
+      <w:r>
+        <w:rPr>
+          <w:lang w:val="en-US"/>
+        </w:rPr>
+        <w:t xml:space="preserve">: </w:t>
+      </w:r>
+    </w:p>
+    <w:p>
+      <w:pPr>
+        <w:pStyle w:val="Listaszerbekezds"/>
+        <w:numPr>
+          <w:ilvl w:val="1"/>
+          <w:numId w:val="12"/>
+        </w:numPr>
+        <w:rPr>
+          <w:lang w:val="en-US"/>
+        </w:rPr>
+      </w:pPr>
       <w:r>
         <w:rPr>
           <w:b/>
@@ -3929,9 +2248,53 @@
           <w:iCs/>
           <w:lang w:val="en-US"/>
         </w:rPr>
-        <w:t>Ihrer</w:t>
-      </w:r>
-      <w:proofErr w:type="spellEnd"/>
+        <w:t>Detaillierung Ihrer eigenen Erfahrungen und Stärken</w:t>
+      </w:r>
+      <w:r>
+        <w:rPr>
+          <w:lang w:val="en-US"/>
+        </w:rPr>
+        <w:t xml:space="preserve">: </w:t>
+      </w:r>
+    </w:p>
+    <w:p>
+      <w:pPr>
+        <w:pStyle w:val="Listaszerbekezds"/>
+        <w:numPr>
+          <w:ilvl w:val="0"/>
+          <w:numId w:val="12"/>
+        </w:numPr>
+        <w:rPr>
+          <w:lang w:val="en-US"/>
+        </w:rPr>
+      </w:pPr>
+      <w:r>
+        <w:rPr>
+          <w:b/>
+          <w:bCs/>
+          <w:color w:val="EE0000"/>
+          <w:lang w:val="en-US"/>
+        </w:rPr>
+        <w:t>SAP Hana</w:t>
+      </w:r>
+      <w:r>
+        <w:rPr>
+          <w:lang w:val="en-US"/>
+        </w:rPr>
+        <w:t xml:space="preserve">: </w:t>
+      </w:r>
+    </w:p>
+    <w:p>
+      <w:pPr>
+        <w:pStyle w:val="Listaszerbekezds"/>
+        <w:numPr>
+          <w:ilvl w:val="1"/>
+          <w:numId w:val="12"/>
+        </w:numPr>
+        <w:rPr>
+          <w:lang w:val="en-US"/>
+        </w:rPr>
+      </w:pPr>
       <w:r>
         <w:rPr>
           <w:b/>
@@ -3940,9 +2303,26 @@
           <w:iCs/>
           <w:lang w:val="en-US"/>
         </w:rPr>
-        <w:t xml:space="preserve"> </w:t>
-      </w:r>
-      <w:proofErr w:type="spellStart"/>
+        <w:t>Kurzbeschreibung</w:t>
+      </w:r>
+      <w:r>
+        <w:rPr>
+          <w:lang w:val="en-US"/>
+        </w:rPr>
+        <w:t xml:space="preserve">: </w:t>
+      </w:r>
+    </w:p>
+    <w:p>
+      <w:pPr>
+        <w:pStyle w:val="Listaszerbekezds"/>
+        <w:numPr>
+          <w:ilvl w:val="1"/>
+          <w:numId w:val="12"/>
+        </w:numPr>
+        <w:rPr>
+          <w:lang w:val="en-US"/>
+        </w:rPr>
+      </w:pPr>
       <w:r>
         <w:rPr>
           <w:b/>
@@ -3951,9 +2331,53 @@
           <w:iCs/>
           <w:lang w:val="en-US"/>
         </w:rPr>
-        <w:t>eigenen</w:t>
-      </w:r>
-      <w:proofErr w:type="spellEnd"/>
+        <w:t>Detaillierung Ihrer eigenen Erfahrungen und Stärken</w:t>
+      </w:r>
+      <w:r>
+        <w:rPr>
+          <w:lang w:val="en-US"/>
+        </w:rPr>
+        <w:t xml:space="preserve">: </w:t>
+      </w:r>
+    </w:p>
+    <w:p>
+      <w:pPr>
+        <w:pStyle w:val="Listaszerbekezds"/>
+        <w:numPr>
+          <w:ilvl w:val="0"/>
+          <w:numId w:val="12"/>
+        </w:numPr>
+        <w:rPr>
+          <w:lang w:val="en-US"/>
+        </w:rPr>
+      </w:pPr>
+      <w:r>
+        <w:rPr>
+          <w:b/>
+          <w:bCs/>
+          <w:color w:val="EE0000"/>
+          <w:lang w:val="en-US"/>
+        </w:rPr>
+        <w:t>Datev</w:t>
+      </w:r>
+      <w:r>
+        <w:rPr>
+          <w:lang w:val="en-US"/>
+        </w:rPr>
+        <w:t xml:space="preserve">: </w:t>
+      </w:r>
+    </w:p>
+    <w:p>
+      <w:pPr>
+        <w:pStyle w:val="Listaszerbekezds"/>
+        <w:numPr>
+          <w:ilvl w:val="1"/>
+          <w:numId w:val="12"/>
+        </w:numPr>
+        <w:rPr>
+          <w:lang w:val="en-US"/>
+        </w:rPr>
+      </w:pPr>
       <w:r>
         <w:rPr>
           <w:b/>
@@ -3962,9 +2386,26 @@
           <w:iCs/>
           <w:lang w:val="en-US"/>
         </w:rPr>
-        <w:t xml:space="preserve"> </w:t>
-      </w:r>
-      <w:proofErr w:type="spellStart"/>
+        <w:t>Kurzbeschreibung</w:t>
+      </w:r>
+      <w:r>
+        <w:rPr>
+          <w:lang w:val="en-US"/>
+        </w:rPr>
+        <w:t xml:space="preserve">: </w:t>
+      </w:r>
+    </w:p>
+    <w:p>
+      <w:pPr>
+        <w:pStyle w:val="Listaszerbekezds"/>
+        <w:numPr>
+          <w:ilvl w:val="1"/>
+          <w:numId w:val="12"/>
+        </w:numPr>
+        <w:rPr>
+          <w:lang w:val="en-US"/>
+        </w:rPr>
+      </w:pPr>
       <w:r>
         <w:rPr>
           <w:b/>
@@ -3973,9 +2414,53 @@
           <w:iCs/>
           <w:lang w:val="en-US"/>
         </w:rPr>
-        <w:t>Erfahrungen</w:t>
-      </w:r>
-      <w:proofErr w:type="spellEnd"/>
+        <w:t>Detaillierung Ihrer eigenen Erfahrungen und Stärken</w:t>
+      </w:r>
+      <w:r>
+        <w:rPr>
+          <w:lang w:val="en-US"/>
+        </w:rPr>
+        <w:t xml:space="preserve">: </w:t>
+      </w:r>
+    </w:p>
+    <w:p>
+      <w:pPr>
+        <w:pStyle w:val="Listaszerbekezds"/>
+        <w:numPr>
+          <w:ilvl w:val="0"/>
+          <w:numId w:val="12"/>
+        </w:numPr>
+        <w:rPr>
+          <w:lang w:val="en-US"/>
+        </w:rPr>
+      </w:pPr>
+      <w:r>
+        <w:rPr>
+          <w:b/>
+          <w:bCs/>
+          <w:color w:val="EE0000"/>
+          <w:lang w:val="en-US"/>
+        </w:rPr>
+        <w:t>Lexware</w:t>
+      </w:r>
+      <w:r>
+        <w:rPr>
+          <w:lang w:val="en-US"/>
+        </w:rPr>
+        <w:t xml:space="preserve">: </w:t>
+      </w:r>
+    </w:p>
+    <w:p>
+      <w:pPr>
+        <w:pStyle w:val="Listaszerbekezds"/>
+        <w:numPr>
+          <w:ilvl w:val="1"/>
+          <w:numId w:val="12"/>
+        </w:numPr>
+        <w:rPr>
+          <w:lang w:val="en-US"/>
+        </w:rPr>
+      </w:pPr>
       <w:r>
         <w:rPr>
           <w:b/>
@@ -3984,9 +2469,26 @@
           <w:iCs/>
           <w:lang w:val="en-US"/>
         </w:rPr>
-        <w:t xml:space="preserve"> und </w:t>
-      </w:r>
-      <w:proofErr w:type="spellStart"/>
+        <w:t>Kurzbeschreibung</w:t>
+      </w:r>
+      <w:r>
+        <w:rPr>
+          <w:lang w:val="en-US"/>
+        </w:rPr>
+        <w:t xml:space="preserve">: </w:t>
+      </w:r>
+    </w:p>
+    <w:p>
+      <w:pPr>
+        <w:pStyle w:val="Listaszerbekezds"/>
+        <w:numPr>
+          <w:ilvl w:val="1"/>
+          <w:numId w:val="12"/>
+        </w:numPr>
+        <w:rPr>
+          <w:lang w:val="en-US"/>
+        </w:rPr>
+      </w:pPr>
       <w:r>
         <w:rPr>
           <w:b/>
@@ -3995,9 +2497,8 @@
           <w:iCs/>
           <w:lang w:val="en-US"/>
         </w:rPr>
-        <w:t>Stärken</w:t>
-      </w:r>
-      <w:proofErr w:type="spellEnd"/>
+        <w:t>Detaillierung Ihrer eigenen Erfahrungen und Stärken</w:t>
+      </w:r>
       <w:r>
         <w:rPr>
           <w:lang w:val="en-US"/>
@@ -4007,706 +2508,6 @@
     </w:p>
     <w:p>
       <w:pPr>
-        <w:pStyle w:val="Listaszerbekezds"/>
-        <w:numPr>
-          <w:ilvl w:val="0"/>
-          <w:numId w:val="12"/>
-        </w:numPr>
-        <w:rPr>
-          <w:lang w:val="en-US"/>
-        </w:rPr>
-      </w:pPr>
-      <w:r>
-        <w:rPr>
-          <w:b/>
-          <w:bCs/>
-          <w:color w:val="EE0000"/>
-          <w:lang w:val="en-US"/>
-        </w:rPr>
-        <w:t>Business Central</w:t>
-      </w:r>
-      <w:r>
-        <w:rPr>
-          <w:lang w:val="en-US"/>
-        </w:rPr>
-        <w:t xml:space="preserve">: </w:t>
-      </w:r>
-    </w:p>
-    <w:p>
-      <w:pPr>
-        <w:pStyle w:val="Listaszerbekezds"/>
-        <w:numPr>
-          <w:ilvl w:val="1"/>
-          <w:numId w:val="12"/>
-        </w:numPr>
-        <w:rPr>
-          <w:lang w:val="en-US"/>
-        </w:rPr>
-      </w:pPr>
-      <w:proofErr w:type="spellStart"/>
-      <w:r>
-        <w:rPr>
-          <w:b/>
-          <w:bCs/>
-          <w:i/>
-          <w:iCs/>
-          <w:lang w:val="en-US"/>
-        </w:rPr>
-        <w:t>Kurzbeschreibung</w:t>
-      </w:r>
-      <w:proofErr w:type="spellEnd"/>
-      <w:r>
-        <w:rPr>
-          <w:lang w:val="en-US"/>
-        </w:rPr>
-        <w:t xml:space="preserve">: </w:t>
-      </w:r>
-    </w:p>
-    <w:p>
-      <w:pPr>
-        <w:pStyle w:val="Listaszerbekezds"/>
-        <w:numPr>
-          <w:ilvl w:val="1"/>
-          <w:numId w:val="12"/>
-        </w:numPr>
-        <w:rPr>
-          <w:lang w:val="en-US"/>
-        </w:rPr>
-      </w:pPr>
-      <w:proofErr w:type="spellStart"/>
-      <w:r>
-        <w:rPr>
-          <w:b/>
-          <w:bCs/>
-          <w:i/>
-          <w:iCs/>
-          <w:lang w:val="en-US"/>
-        </w:rPr>
-        <w:t>Detaillierung</w:t>
-      </w:r>
-      <w:proofErr w:type="spellEnd"/>
-      <w:r>
-        <w:rPr>
-          <w:b/>
-          <w:bCs/>
-          <w:i/>
-          <w:iCs/>
-          <w:lang w:val="en-US"/>
-        </w:rPr>
-        <w:t xml:space="preserve"> </w:t>
-      </w:r>
-      <w:proofErr w:type="spellStart"/>
-      <w:r>
-        <w:rPr>
-          <w:b/>
-          <w:bCs/>
-          <w:i/>
-          <w:iCs/>
-          <w:lang w:val="en-US"/>
-        </w:rPr>
-        <w:t>Ihrer</w:t>
-      </w:r>
-      <w:proofErr w:type="spellEnd"/>
-      <w:r>
-        <w:rPr>
-          <w:b/>
-          <w:bCs/>
-          <w:i/>
-          <w:iCs/>
-          <w:lang w:val="en-US"/>
-        </w:rPr>
-        <w:t xml:space="preserve"> </w:t>
-      </w:r>
-      <w:proofErr w:type="spellStart"/>
-      <w:r>
-        <w:rPr>
-          <w:b/>
-          <w:bCs/>
-          <w:i/>
-          <w:iCs/>
-          <w:lang w:val="en-US"/>
-        </w:rPr>
-        <w:t>eigenen</w:t>
-      </w:r>
-      <w:proofErr w:type="spellEnd"/>
-      <w:r>
-        <w:rPr>
-          <w:b/>
-          <w:bCs/>
-          <w:i/>
-          <w:iCs/>
-          <w:lang w:val="en-US"/>
-        </w:rPr>
-        <w:t xml:space="preserve"> </w:t>
-      </w:r>
-      <w:proofErr w:type="spellStart"/>
-      <w:r>
-        <w:rPr>
-          <w:b/>
-          <w:bCs/>
-          <w:i/>
-          <w:iCs/>
-          <w:lang w:val="en-US"/>
-        </w:rPr>
-        <w:t>Erfahrungen</w:t>
-      </w:r>
-      <w:proofErr w:type="spellEnd"/>
-      <w:r>
-        <w:rPr>
-          <w:b/>
-          <w:bCs/>
-          <w:i/>
-          <w:iCs/>
-          <w:lang w:val="en-US"/>
-        </w:rPr>
-        <w:t xml:space="preserve"> und </w:t>
-      </w:r>
-      <w:proofErr w:type="spellStart"/>
-      <w:r>
-        <w:rPr>
-          <w:b/>
-          <w:bCs/>
-          <w:i/>
-          <w:iCs/>
-          <w:lang w:val="en-US"/>
-        </w:rPr>
-        <w:t>Stärken</w:t>
-      </w:r>
-      <w:proofErr w:type="spellEnd"/>
-      <w:r>
-        <w:rPr>
-          <w:lang w:val="en-US"/>
-        </w:rPr>
-        <w:t xml:space="preserve">: </w:t>
-      </w:r>
-    </w:p>
-    <w:p>
-      <w:pPr>
-        <w:pStyle w:val="Listaszerbekezds"/>
-        <w:numPr>
-          <w:ilvl w:val="0"/>
-          <w:numId w:val="12"/>
-        </w:numPr>
-        <w:rPr>
-          <w:lang w:val="en-US"/>
-        </w:rPr>
-      </w:pPr>
-      <w:r>
-        <w:rPr>
-          <w:b/>
-          <w:bCs/>
-          <w:color w:val="EE0000"/>
-          <w:lang w:val="en-US"/>
-        </w:rPr>
-        <w:t>SAP Hana</w:t>
-      </w:r>
-      <w:r>
-        <w:rPr>
-          <w:lang w:val="en-US"/>
-        </w:rPr>
-        <w:t xml:space="preserve">: </w:t>
-      </w:r>
-    </w:p>
-    <w:p>
-      <w:pPr>
-        <w:pStyle w:val="Listaszerbekezds"/>
-        <w:numPr>
-          <w:ilvl w:val="1"/>
-          <w:numId w:val="12"/>
-        </w:numPr>
-        <w:rPr>
-          <w:lang w:val="en-US"/>
-        </w:rPr>
-      </w:pPr>
-      <w:proofErr w:type="spellStart"/>
-      <w:r>
-        <w:rPr>
-          <w:b/>
-          <w:bCs/>
-          <w:i/>
-          <w:iCs/>
-          <w:lang w:val="en-US"/>
-        </w:rPr>
-        <w:t>Kurzbeschreibung</w:t>
-      </w:r>
-      <w:proofErr w:type="spellEnd"/>
-      <w:r>
-        <w:rPr>
-          <w:lang w:val="en-US"/>
-        </w:rPr>
-        <w:t xml:space="preserve">: </w:t>
-      </w:r>
-    </w:p>
-    <w:p>
-      <w:pPr>
-        <w:pStyle w:val="Listaszerbekezds"/>
-        <w:numPr>
-          <w:ilvl w:val="1"/>
-          <w:numId w:val="12"/>
-        </w:numPr>
-        <w:rPr>
-          <w:lang w:val="en-US"/>
-        </w:rPr>
-      </w:pPr>
-      <w:proofErr w:type="spellStart"/>
-      <w:r>
-        <w:rPr>
-          <w:b/>
-          <w:bCs/>
-          <w:i/>
-          <w:iCs/>
-          <w:lang w:val="en-US"/>
-        </w:rPr>
-        <w:t>Detaillierung</w:t>
-      </w:r>
-      <w:proofErr w:type="spellEnd"/>
-      <w:r>
-        <w:rPr>
-          <w:b/>
-          <w:bCs/>
-          <w:i/>
-          <w:iCs/>
-          <w:lang w:val="en-US"/>
-        </w:rPr>
-        <w:t xml:space="preserve"> </w:t>
-      </w:r>
-      <w:proofErr w:type="spellStart"/>
-      <w:r>
-        <w:rPr>
-          <w:b/>
-          <w:bCs/>
-          <w:i/>
-          <w:iCs/>
-          <w:lang w:val="en-US"/>
-        </w:rPr>
-        <w:t>Ihrer</w:t>
-      </w:r>
-      <w:proofErr w:type="spellEnd"/>
-      <w:r>
-        <w:rPr>
-          <w:b/>
-          <w:bCs/>
-          <w:i/>
-          <w:iCs/>
-          <w:lang w:val="en-US"/>
-        </w:rPr>
-        <w:t xml:space="preserve"> </w:t>
-      </w:r>
-      <w:proofErr w:type="spellStart"/>
-      <w:r>
-        <w:rPr>
-          <w:b/>
-          <w:bCs/>
-          <w:i/>
-          <w:iCs/>
-          <w:lang w:val="en-US"/>
-        </w:rPr>
-        <w:t>eigenen</w:t>
-      </w:r>
-      <w:proofErr w:type="spellEnd"/>
-      <w:r>
-        <w:rPr>
-          <w:b/>
-          <w:bCs/>
-          <w:i/>
-          <w:iCs/>
-          <w:lang w:val="en-US"/>
-        </w:rPr>
-        <w:t xml:space="preserve"> </w:t>
-      </w:r>
-      <w:proofErr w:type="spellStart"/>
-      <w:r>
-        <w:rPr>
-          <w:b/>
-          <w:bCs/>
-          <w:i/>
-          <w:iCs/>
-          <w:lang w:val="en-US"/>
-        </w:rPr>
-        <w:t>Erfahrungen</w:t>
-      </w:r>
-      <w:proofErr w:type="spellEnd"/>
-      <w:r>
-        <w:rPr>
-          <w:b/>
-          <w:bCs/>
-          <w:i/>
-          <w:iCs/>
-          <w:lang w:val="en-US"/>
-        </w:rPr>
-        <w:t xml:space="preserve"> und </w:t>
-      </w:r>
-      <w:proofErr w:type="spellStart"/>
-      <w:r>
-        <w:rPr>
-          <w:b/>
-          <w:bCs/>
-          <w:i/>
-          <w:iCs/>
-          <w:lang w:val="en-US"/>
-        </w:rPr>
-        <w:t>Stärken</w:t>
-      </w:r>
-      <w:proofErr w:type="spellEnd"/>
-      <w:r>
-        <w:rPr>
-          <w:lang w:val="en-US"/>
-        </w:rPr>
-        <w:t xml:space="preserve">: </w:t>
-      </w:r>
-    </w:p>
-    <w:p>
-      <w:pPr>
-        <w:pStyle w:val="Listaszerbekezds"/>
-        <w:numPr>
-          <w:ilvl w:val="0"/>
-          <w:numId w:val="12"/>
-        </w:numPr>
-        <w:rPr>
-          <w:lang w:val="en-US"/>
-        </w:rPr>
-      </w:pPr>
-      <w:r>
-        <w:rPr>
-          <w:b/>
-          <w:bCs/>
-          <w:color w:val="EE0000"/>
-          <w:lang w:val="en-US"/>
-        </w:rPr>
-        <w:t>Datev</w:t>
-      </w:r>
-      <w:r>
-        <w:rPr>
-          <w:lang w:val="en-US"/>
-        </w:rPr>
-        <w:t xml:space="preserve">: </w:t>
-      </w:r>
-    </w:p>
-    <w:p>
-      <w:pPr>
-        <w:pStyle w:val="Listaszerbekezds"/>
-        <w:numPr>
-          <w:ilvl w:val="1"/>
-          <w:numId w:val="12"/>
-        </w:numPr>
-        <w:rPr>
-          <w:lang w:val="en-US"/>
-        </w:rPr>
-      </w:pPr>
-      <w:proofErr w:type="spellStart"/>
-      <w:r>
-        <w:rPr>
-          <w:b/>
-          <w:bCs/>
-          <w:i/>
-          <w:iCs/>
-          <w:lang w:val="en-US"/>
-        </w:rPr>
-        <w:t>Kurzbeschreibung</w:t>
-      </w:r>
-      <w:proofErr w:type="spellEnd"/>
-      <w:r>
-        <w:rPr>
-          <w:lang w:val="en-US"/>
-        </w:rPr>
-        <w:t xml:space="preserve">: </w:t>
-      </w:r>
-    </w:p>
-    <w:p>
-      <w:pPr>
-        <w:pStyle w:val="Listaszerbekezds"/>
-        <w:numPr>
-          <w:ilvl w:val="1"/>
-          <w:numId w:val="12"/>
-        </w:numPr>
-        <w:rPr>
-          <w:lang w:val="en-US"/>
-        </w:rPr>
-      </w:pPr>
-      <w:proofErr w:type="spellStart"/>
-      <w:r>
-        <w:rPr>
-          <w:b/>
-          <w:bCs/>
-          <w:i/>
-          <w:iCs/>
-          <w:lang w:val="en-US"/>
-        </w:rPr>
-        <w:t>Detaillierung</w:t>
-      </w:r>
-      <w:proofErr w:type="spellEnd"/>
-      <w:r>
-        <w:rPr>
-          <w:b/>
-          <w:bCs/>
-          <w:i/>
-          <w:iCs/>
-          <w:lang w:val="en-US"/>
-        </w:rPr>
-        <w:t xml:space="preserve"> </w:t>
-      </w:r>
-      <w:proofErr w:type="spellStart"/>
-      <w:r>
-        <w:rPr>
-          <w:b/>
-          <w:bCs/>
-          <w:i/>
-          <w:iCs/>
-          <w:lang w:val="en-US"/>
-        </w:rPr>
-        <w:t>Ihrer</w:t>
-      </w:r>
-      <w:proofErr w:type="spellEnd"/>
-      <w:r>
-        <w:rPr>
-          <w:b/>
-          <w:bCs/>
-          <w:i/>
-          <w:iCs/>
-          <w:lang w:val="en-US"/>
-        </w:rPr>
-        <w:t xml:space="preserve"> </w:t>
-      </w:r>
-      <w:proofErr w:type="spellStart"/>
-      <w:r>
-        <w:rPr>
-          <w:b/>
-          <w:bCs/>
-          <w:i/>
-          <w:iCs/>
-          <w:lang w:val="en-US"/>
-        </w:rPr>
-        <w:t>eigenen</w:t>
-      </w:r>
-      <w:proofErr w:type="spellEnd"/>
-      <w:r>
-        <w:rPr>
-          <w:b/>
-          <w:bCs/>
-          <w:i/>
-          <w:iCs/>
-          <w:lang w:val="en-US"/>
-        </w:rPr>
-        <w:t xml:space="preserve"> </w:t>
-      </w:r>
-      <w:proofErr w:type="spellStart"/>
-      <w:r>
-        <w:rPr>
-          <w:b/>
-          <w:bCs/>
-          <w:i/>
-          <w:iCs/>
-          <w:lang w:val="en-US"/>
-        </w:rPr>
-        <w:t>Erfahrungen</w:t>
-      </w:r>
-      <w:proofErr w:type="spellEnd"/>
-      <w:r>
-        <w:rPr>
-          <w:b/>
-          <w:bCs/>
-          <w:i/>
-          <w:iCs/>
-          <w:lang w:val="en-US"/>
-        </w:rPr>
-        <w:t xml:space="preserve"> und </w:t>
-      </w:r>
-      <w:proofErr w:type="spellStart"/>
-      <w:r>
-        <w:rPr>
-          <w:b/>
-          <w:bCs/>
-          <w:i/>
-          <w:iCs/>
-          <w:lang w:val="en-US"/>
-        </w:rPr>
-        <w:t>Stärken</w:t>
-      </w:r>
-      <w:proofErr w:type="spellEnd"/>
-      <w:r>
-        <w:rPr>
-          <w:lang w:val="en-US"/>
-        </w:rPr>
-        <w:t xml:space="preserve">: </w:t>
-      </w:r>
-    </w:p>
-    <w:p>
-      <w:pPr>
-        <w:pStyle w:val="Listaszerbekezds"/>
-        <w:numPr>
-          <w:ilvl w:val="0"/>
-          <w:numId w:val="12"/>
-        </w:numPr>
-        <w:rPr>
-          <w:lang w:val="en-US"/>
-        </w:rPr>
-      </w:pPr>
-      <w:r>
-        <w:rPr>
-          <w:b/>
-          <w:bCs/>
-          <w:color w:val="EE0000"/>
-          <w:lang w:val="en-US"/>
-        </w:rPr>
-        <w:t>Lexware</w:t>
-      </w:r>
-      <w:r>
-        <w:rPr>
-          <w:lang w:val="en-US"/>
-        </w:rPr>
-        <w:t xml:space="preserve">: </w:t>
-      </w:r>
-    </w:p>
-    <w:p>
-      <w:pPr>
-        <w:pStyle w:val="Listaszerbekezds"/>
-        <w:numPr>
-          <w:ilvl w:val="1"/>
-          <w:numId w:val="12"/>
-        </w:numPr>
-        <w:rPr>
-          <w:lang w:val="en-US"/>
-        </w:rPr>
-      </w:pPr>
-      <w:proofErr w:type="spellStart"/>
-      <w:r>
-        <w:rPr>
-          <w:b/>
-          <w:bCs/>
-          <w:i/>
-          <w:iCs/>
-          <w:lang w:val="en-US"/>
-        </w:rPr>
-        <w:t>Kurzbeschreibung</w:t>
-      </w:r>
-      <w:proofErr w:type="spellEnd"/>
-      <w:r>
-        <w:rPr>
-          <w:lang w:val="en-US"/>
-        </w:rPr>
-        <w:t xml:space="preserve">: </w:t>
-      </w:r>
-    </w:p>
-    <w:p>
-      <w:pPr>
-        <w:pStyle w:val="Listaszerbekezds"/>
-        <w:numPr>
-          <w:ilvl w:val="1"/>
-          <w:numId w:val="12"/>
-        </w:numPr>
-        <w:rPr>
-          <w:lang w:val="en-US"/>
-        </w:rPr>
-      </w:pPr>
-      <w:proofErr w:type="spellStart"/>
-      <w:r>
-        <w:rPr>
-          <w:b/>
-          <w:bCs/>
-          <w:i/>
-          <w:iCs/>
-          <w:lang w:val="en-US"/>
-        </w:rPr>
-        <w:t>Detaillierung</w:t>
-      </w:r>
-      <w:proofErr w:type="spellEnd"/>
-      <w:r>
-        <w:rPr>
-          <w:b/>
-          <w:bCs/>
-          <w:i/>
-          <w:iCs/>
-          <w:lang w:val="en-US"/>
-        </w:rPr>
-        <w:t xml:space="preserve"> </w:t>
-      </w:r>
-      <w:proofErr w:type="spellStart"/>
-      <w:r>
-        <w:rPr>
-          <w:b/>
-          <w:bCs/>
-          <w:i/>
-          <w:iCs/>
-          <w:lang w:val="en-US"/>
-        </w:rPr>
-        <w:t>Ihrer</w:t>
-      </w:r>
-      <w:proofErr w:type="spellEnd"/>
-      <w:r>
-        <w:rPr>
-          <w:b/>
-          <w:bCs/>
-          <w:i/>
-          <w:iCs/>
-          <w:lang w:val="en-US"/>
-        </w:rPr>
-        <w:t xml:space="preserve"> </w:t>
-      </w:r>
-      <w:proofErr w:type="spellStart"/>
-      <w:r>
-        <w:rPr>
-          <w:b/>
-          <w:bCs/>
-          <w:i/>
-          <w:iCs/>
-          <w:lang w:val="en-US"/>
-        </w:rPr>
-        <w:t>eigenen</w:t>
-      </w:r>
-      <w:proofErr w:type="spellEnd"/>
-      <w:r>
-        <w:rPr>
-          <w:b/>
-          <w:bCs/>
-          <w:i/>
-          <w:iCs/>
-          <w:lang w:val="en-US"/>
-        </w:rPr>
-        <w:t xml:space="preserve"> </w:t>
-      </w:r>
-      <w:proofErr w:type="spellStart"/>
-      <w:r>
-        <w:rPr>
-          <w:b/>
-          <w:bCs/>
-          <w:i/>
-          <w:iCs/>
-          <w:lang w:val="en-US"/>
-        </w:rPr>
-        <w:t>Erfahrungen</w:t>
-      </w:r>
-      <w:proofErr w:type="spellEnd"/>
-      <w:r>
-        <w:rPr>
-          <w:b/>
-          <w:bCs/>
-          <w:i/>
-          <w:iCs/>
-          <w:lang w:val="en-US"/>
-        </w:rPr>
-        <w:t xml:space="preserve"> und </w:t>
-      </w:r>
-      <w:proofErr w:type="spellStart"/>
-      <w:r>
-        <w:rPr>
-          <w:b/>
-          <w:bCs/>
-          <w:i/>
-          <w:iCs/>
-          <w:lang w:val="en-US"/>
-        </w:rPr>
-        <w:t>Stärken</w:t>
-      </w:r>
-      <w:proofErr w:type="spellEnd"/>
-      <w:r>
-        <w:rPr>
-          <w:lang w:val="en-US"/>
-        </w:rPr>
-        <w:t xml:space="preserve">: </w:t>
-      </w:r>
-    </w:p>
-    <w:p>
-      <w:pPr>
         <w:rPr>
           <w:lang w:val="en-US"/>
         </w:rPr>
@@ -4734,25 +2535,7 @@
           <w:bCs/>
           <w:lang w:val="en-US"/>
         </w:rPr>
-        <w:t xml:space="preserve">Contact – </w:t>
-      </w:r>
-      <w:proofErr w:type="spellStart"/>
-      <w:r>
-        <w:rPr>
-          <w:b/>
-          <w:bCs/>
-          <w:lang w:val="en-US"/>
-        </w:rPr>
-        <w:t>Kontakt</w:t>
-      </w:r>
-      <w:proofErr w:type="spellEnd"/>
-      <w:r>
-        <w:rPr>
-          <w:b/>
-          <w:bCs/>
-          <w:lang w:val="en-US"/>
-        </w:rPr>
-        <w:t>:</w:t>
+        <w:t>Contact – Kontakt:</w:t>
       </w:r>
     </w:p>
     <w:p>
@@ -4890,7 +2673,6 @@
         <w:rPr>
           <w:lang w:val="en-US"/>
         </w:rPr>
-        <w:lastRenderedPageBreak/>
         <w:t>Email</w:t>
       </w:r>
     </w:p>
@@ -4929,6 +2711,7 @@
         <w:rPr>
           <w:lang w:val="en-US"/>
         </w:rPr>
+        <w:lastRenderedPageBreak/>
         <w:t>Requested data</w:t>
       </w:r>
       <w:r>
@@ -5086,33 +2869,11 @@
           <w:lang w:val="en-US"/>
         </w:rPr>
       </w:pPr>
-      <w:proofErr w:type="spellStart"/>
-      <w:r>
-        <w:rPr>
-          <w:lang w:val="en-US"/>
-        </w:rPr>
-        <w:t>Unsere</w:t>
-      </w:r>
-      <w:proofErr w:type="spellEnd"/>
-      <w:r>
-        <w:rPr>
-          <w:lang w:val="en-US"/>
-        </w:rPr>
-        <w:t xml:space="preserve"> </w:t>
-      </w:r>
-      <w:proofErr w:type="spellStart"/>
-      <w:r>
-        <w:rPr>
-          <w:lang w:val="en-US"/>
-        </w:rPr>
-        <w:t>Firmendaten</w:t>
-      </w:r>
-      <w:proofErr w:type="spellEnd"/>
-      <w:r>
-        <w:rPr>
-          <w:lang w:val="en-US"/>
-        </w:rPr>
-        <w:t>:</w:t>
+      <w:r>
+        <w:rPr>
+          <w:lang w:val="en-US"/>
+        </w:rPr>
+        <w:t>Unsere Firmendaten:</w:t>
       </w:r>
     </w:p>
     <w:p>
@@ -5126,14 +2887,12 @@
           <w:lang w:val="en-US"/>
         </w:rPr>
       </w:pPr>
-      <w:proofErr w:type="spellStart"/>
       <w:r>
         <w:rPr>
           <w:lang w:val="en-US"/>
         </w:rPr>
         <w:t>Standort</w:t>
       </w:r>
-      <w:proofErr w:type="spellEnd"/>
     </w:p>
     <w:p>
       <w:pPr>
@@ -5164,41 +2923,31 @@
           <w:lang w:val="en-US"/>
         </w:rPr>
       </w:pPr>
-      <w:proofErr w:type="spellStart"/>
       <w:r>
         <w:rPr>
           <w:lang w:val="en-US"/>
         </w:rPr>
         <w:t>Telefonnummer</w:t>
       </w:r>
-      <w:proofErr w:type="spellEnd"/>
-    </w:p>
-    <w:p>
-      <w:pPr>
-        <w:rPr>
-          <w:lang w:val="en-US"/>
-        </w:rPr>
-      </w:pPr>
-    </w:p>
-    <w:p>
-      <w:pPr>
-        <w:rPr>
-          <w:lang w:val="en-US"/>
-        </w:rPr>
-      </w:pPr>
-      <w:proofErr w:type="spellStart"/>
-      <w:r>
-        <w:rPr>
-          <w:lang w:val="en-US"/>
-        </w:rPr>
-        <w:t>Abgefragte</w:t>
-      </w:r>
-      <w:proofErr w:type="spellEnd"/>
-      <w:r>
-        <w:rPr>
-          <w:lang w:val="en-US"/>
-        </w:rPr>
-        <w:t xml:space="preserve"> Daten:</w:t>
+    </w:p>
+    <w:p>
+      <w:pPr>
+        <w:rPr>
+          <w:lang w:val="en-US"/>
+        </w:rPr>
+      </w:pPr>
+    </w:p>
+    <w:p>
+      <w:pPr>
+        <w:rPr>
+          <w:lang w:val="en-US"/>
+        </w:rPr>
+      </w:pPr>
+      <w:r>
+        <w:rPr>
+          <w:lang w:val="en-US"/>
+        </w:rPr>
+        <w:t>Abgefragte Daten:</w:t>
       </w:r>
     </w:p>
     <w:p>
@@ -5252,16 +3001,8 @@
         <w:rPr>
           <w:lang w:val="en-US"/>
         </w:rPr>
-        <w:t xml:space="preserve">(optional) </w:t>
-      </w:r>
-      <w:proofErr w:type="spellStart"/>
-      <w:r>
-        <w:rPr>
-          <w:lang w:val="en-US"/>
-        </w:rPr>
-        <w:t>Telefonnummer</w:t>
-      </w:r>
-      <w:proofErr w:type="spellEnd"/>
+        <w:t>(optional) Telefonnummer</w:t>
+      </w:r>
     </w:p>
     <w:p>
       <w:pPr>
@@ -5278,16 +3019,8 @@
         <w:rPr>
           <w:lang w:val="en-US"/>
         </w:rPr>
-        <w:t xml:space="preserve"> </w:t>
-      </w:r>
-      <w:proofErr w:type="spellStart"/>
-      <w:r>
-        <w:rPr>
-          <w:lang w:val="en-US"/>
-        </w:rPr>
-        <w:t>Betreff</w:t>
-      </w:r>
-      <w:proofErr w:type="spellEnd"/>
+        <w:t xml:space="preserve"> Betreff</w:t>
+      </w:r>
     </w:p>
     <w:p>
       <w:pPr>
@@ -5300,89 +3033,11 @@
           <w:lang w:val="en-US"/>
         </w:rPr>
       </w:pPr>
-      <w:proofErr w:type="spellStart"/>
-      <w:r>
-        <w:rPr>
-          <w:lang w:val="en-US"/>
-        </w:rPr>
-        <w:t>Nachricht</w:t>
-      </w:r>
-      <w:proofErr w:type="spellEnd"/>
-      <w:r>
-        <w:rPr>
-          <w:lang w:val="en-US"/>
-        </w:rPr>
-        <w:t xml:space="preserve"> (</w:t>
-      </w:r>
-      <w:proofErr w:type="spellStart"/>
-      <w:r>
-        <w:rPr>
-          <w:lang w:val="en-US"/>
-        </w:rPr>
-        <w:t>Beispiel</w:t>
-      </w:r>
-      <w:proofErr w:type="spellEnd"/>
-      <w:r>
-        <w:rPr>
-          <w:lang w:val="en-US"/>
-        </w:rPr>
-        <w:t xml:space="preserve">: </w:t>
-      </w:r>
-      <w:proofErr w:type="spellStart"/>
-      <w:r>
-        <w:rPr>
-          <w:lang w:val="en-US"/>
-        </w:rPr>
-        <w:t>Firma</w:t>
-      </w:r>
-      <w:proofErr w:type="spellEnd"/>
-      <w:r>
-        <w:rPr>
-          <w:lang w:val="en-US"/>
-        </w:rPr>
-        <w:t xml:space="preserve">, </w:t>
-      </w:r>
-      <w:proofErr w:type="spellStart"/>
-      <w:r>
-        <w:rPr>
-          <w:lang w:val="en-US"/>
-        </w:rPr>
-        <w:t>gewünschte</w:t>
-      </w:r>
-      <w:proofErr w:type="spellEnd"/>
-      <w:r>
-        <w:rPr>
-          <w:lang w:val="en-US"/>
-        </w:rPr>
-        <w:t xml:space="preserve"> </w:t>
-      </w:r>
-      <w:proofErr w:type="spellStart"/>
-      <w:r>
-        <w:rPr>
-          <w:lang w:val="en-US"/>
-        </w:rPr>
-        <w:t>Arbeitszeit</w:t>
-      </w:r>
-      <w:proofErr w:type="spellEnd"/>
-      <w:r>
-        <w:rPr>
-          <w:lang w:val="en-US"/>
-        </w:rPr>
-        <w:t xml:space="preserve">, </w:t>
-      </w:r>
-      <w:proofErr w:type="spellStart"/>
-      <w:r>
-        <w:rPr>
-          <w:lang w:val="en-US"/>
-        </w:rPr>
-        <w:t>Aufgabenbeschreibung</w:t>
-      </w:r>
-      <w:proofErr w:type="spellEnd"/>
-      <w:r>
-        <w:rPr>
-          <w:lang w:val="en-US"/>
-        </w:rPr>
-        <w:t>)</w:t>
+      <w:r>
+        <w:rPr>
+          <w:lang w:val="en-US"/>
+        </w:rPr>
+        <w:t>Nachricht (Beispiel: Firma, gewünschte Arbeitszeit, Aufgabenbeschreibung)</w:t>
       </w:r>
     </w:p>
     <w:p>

</xml_diff>

<commit_message>
Fix header's menu items highlights
</commit_message>
<xml_diff>
--- a/documents/text_draft.docx
+++ b/documents/text_draft.docx
@@ -56,6 +56,7 @@
         </w:rPr>
         <w:t xml:space="preserve"> – </w:t>
       </w:r>
+      <w:proofErr w:type="spellStart"/>
       <w:r>
         <w:rPr>
           <w:b/>
@@ -64,6 +65,7 @@
         </w:rPr>
         <w:t>Willkommen</w:t>
       </w:r>
+      <w:proofErr w:type="spellEnd"/>
       <w:r>
         <w:rPr>
           <w:b/>
@@ -143,6 +145,60 @@
       </w:pPr>
       <w:r>
         <w:rPr>
+          <w:lang w:val="en-US"/>
+        </w:rPr>
+        <w:t>Welcome to FABO Accounting</w:t>
+      </w:r>
+      <w:r>
+        <w:rPr>
+          <w:lang w:val="en-US"/>
+        </w:rPr>
+        <w:t xml:space="preserve"> / </w:t>
+      </w:r>
+      <w:proofErr w:type="spellStart"/>
+      <w:r>
+        <w:rPr>
+          <w:lang w:val="en-US"/>
+        </w:rPr>
+        <w:t>Wilkommen</w:t>
+      </w:r>
+      <w:proofErr w:type="spellEnd"/>
+      <w:r>
+        <w:rPr>
+          <w:lang w:val="en-US"/>
+        </w:rPr>
+        <w:t xml:space="preserve"> </w:t>
+      </w:r>
+      <w:proofErr w:type="spellStart"/>
+      <w:r>
+        <w:rPr>
+          <w:lang w:val="en-US"/>
+        </w:rPr>
+        <w:t>bei</w:t>
+      </w:r>
+      <w:proofErr w:type="spellEnd"/>
+      <w:r>
+        <w:rPr>
+          <w:lang w:val="en-US"/>
+        </w:rPr>
+        <w:t xml:space="preserve"> FABO Accounting</w:t>
+      </w:r>
+    </w:p>
+    <w:p>
+      <w:pPr>
+        <w:rPr>
+          <w:lang w:val="en-US"/>
+        </w:rPr>
+      </w:pPr>
+    </w:p>
+    <w:p>
+      <w:pPr>
+        <w:rPr>
+          <w:lang w:val="en-US"/>
+        </w:rPr>
+      </w:pPr>
+      <w:r>
+        <w:rPr>
           <w:b/>
           <w:bCs/>
           <w:lang w:val="en-US"/>
@@ -159,7 +215,7 @@
         <w:rPr>
           <w:lang w:val="en-US"/>
         </w:rPr>
-        <w:t>We offer various outsourced solutions for your accounting problems.</w:t>
+        <w:t>We offer various outsourced solutions for your accounting problems. We provide a team or sole individuals to support you in the field of finance.</w:t>
       </w:r>
     </w:p>
     <w:p>
@@ -186,7 +242,221 @@
         <w:rPr>
           <w:lang w:val="en-US"/>
         </w:rPr>
-        <w:t>Wir bieten verschiedene Outsourcing-Lösungen für Ihre Buchhaltungsprobleme.</w:t>
+        <w:t xml:space="preserve">Wir </w:t>
+      </w:r>
+      <w:proofErr w:type="spellStart"/>
+      <w:r>
+        <w:rPr>
+          <w:lang w:val="en-US"/>
+        </w:rPr>
+        <w:t>bieten</w:t>
+      </w:r>
+      <w:proofErr w:type="spellEnd"/>
+      <w:r>
+        <w:rPr>
+          <w:lang w:val="en-US"/>
+        </w:rPr>
+        <w:t xml:space="preserve"> </w:t>
+      </w:r>
+      <w:proofErr w:type="spellStart"/>
+      <w:r>
+        <w:rPr>
+          <w:lang w:val="en-US"/>
+        </w:rPr>
+        <w:t>verschiedene</w:t>
+      </w:r>
+      <w:proofErr w:type="spellEnd"/>
+      <w:r>
+        <w:rPr>
+          <w:lang w:val="en-US"/>
+        </w:rPr>
+        <w:t xml:space="preserve"> Outsourcing-</w:t>
+      </w:r>
+      <w:proofErr w:type="spellStart"/>
+      <w:r>
+        <w:rPr>
+          <w:lang w:val="en-US"/>
+        </w:rPr>
+        <w:t>Lösungen</w:t>
+      </w:r>
+      <w:proofErr w:type="spellEnd"/>
+      <w:r>
+        <w:rPr>
+          <w:lang w:val="en-US"/>
+        </w:rPr>
+        <w:t xml:space="preserve"> für Ihre </w:t>
+      </w:r>
+      <w:proofErr w:type="spellStart"/>
+      <w:r>
+        <w:rPr>
+          <w:lang w:val="en-US"/>
+        </w:rPr>
+        <w:t>Buchhaltungsprobleme</w:t>
+      </w:r>
+      <w:proofErr w:type="spellEnd"/>
+      <w:r>
+        <w:rPr>
+          <w:lang w:val="en-US"/>
+        </w:rPr>
+        <w:t>.</w:t>
+      </w:r>
+      <w:r>
+        <w:rPr>
+          <w:lang w:val="en-US"/>
+        </w:rPr>
+        <w:t xml:space="preserve"> </w:t>
+      </w:r>
+      <w:r>
+        <w:rPr>
+          <w:lang w:val="en-US"/>
+        </w:rPr>
+        <w:t xml:space="preserve">Wir </w:t>
+      </w:r>
+      <w:proofErr w:type="spellStart"/>
+      <w:r>
+        <w:rPr>
+          <w:lang w:val="en-US"/>
+        </w:rPr>
+        <w:t>bieten</w:t>
+      </w:r>
+      <w:proofErr w:type="spellEnd"/>
+      <w:r>
+        <w:rPr>
+          <w:lang w:val="en-US"/>
+        </w:rPr>
+        <w:t xml:space="preserve"> </w:t>
+      </w:r>
+      <w:proofErr w:type="spellStart"/>
+      <w:r>
+        <w:rPr>
+          <w:lang w:val="en-US"/>
+        </w:rPr>
+        <w:t>ein</w:t>
+      </w:r>
+      <w:proofErr w:type="spellEnd"/>
+      <w:r>
+        <w:rPr>
+          <w:lang w:val="en-US"/>
+        </w:rPr>
+        <w:t xml:space="preserve"> Team, </w:t>
+      </w:r>
+      <w:proofErr w:type="spellStart"/>
+      <w:r>
+        <w:rPr>
+          <w:lang w:val="en-US"/>
+        </w:rPr>
+        <w:t>oder</w:t>
+      </w:r>
+      <w:proofErr w:type="spellEnd"/>
+      <w:r>
+        <w:rPr>
+          <w:lang w:val="en-US"/>
+        </w:rPr>
+        <w:t xml:space="preserve"> </w:t>
+      </w:r>
+      <w:proofErr w:type="spellStart"/>
+      <w:r>
+        <w:rPr>
+          <w:lang w:val="en-US"/>
+        </w:rPr>
+        <w:t>einzelne</w:t>
+      </w:r>
+      <w:proofErr w:type="spellEnd"/>
+      <w:r>
+        <w:rPr>
+          <w:lang w:val="en-US"/>
+        </w:rPr>
+        <w:t xml:space="preserve"> </w:t>
+      </w:r>
+      <w:proofErr w:type="spellStart"/>
+      <w:r>
+        <w:rPr>
+          <w:lang w:val="en-US"/>
+        </w:rPr>
+        <w:t>Personen</w:t>
+      </w:r>
+      <w:proofErr w:type="spellEnd"/>
+      <w:r>
+        <w:rPr>
+          <w:lang w:val="en-US"/>
+        </w:rPr>
+        <w:t xml:space="preserve">, Sie </w:t>
+      </w:r>
+      <w:proofErr w:type="spellStart"/>
+      <w:r>
+        <w:rPr>
+          <w:lang w:val="en-US"/>
+        </w:rPr>
+        <w:t>im</w:t>
+      </w:r>
+      <w:proofErr w:type="spellEnd"/>
+      <w:r>
+        <w:rPr>
+          <w:lang w:val="en-US"/>
+        </w:rPr>
+        <w:t xml:space="preserve"> </w:t>
+      </w:r>
+      <w:proofErr w:type="spellStart"/>
+      <w:r>
+        <w:rPr>
+          <w:lang w:val="en-US"/>
+        </w:rPr>
+        <w:t>Bereich</w:t>
+      </w:r>
+      <w:proofErr w:type="spellEnd"/>
+      <w:r>
+        <w:rPr>
+          <w:lang w:val="en-US"/>
+        </w:rPr>
+        <w:t xml:space="preserve"> von </w:t>
+      </w:r>
+      <w:proofErr w:type="spellStart"/>
+      <w:r>
+        <w:rPr>
+          <w:lang w:val="en-US"/>
+        </w:rPr>
+        <w:t>Finan</w:t>
+      </w:r>
+      <w:r>
+        <w:rPr>
+          <w:lang w:val="en-US"/>
+        </w:rPr>
+        <w:t>zen</w:t>
+      </w:r>
+      <w:proofErr w:type="spellEnd"/>
+      <w:r>
+        <w:rPr>
+          <w:lang w:val="en-US"/>
+        </w:rPr>
+        <w:t xml:space="preserve"> </w:t>
+      </w:r>
+      <w:proofErr w:type="spellStart"/>
+      <w:r>
+        <w:rPr>
+          <w:lang w:val="en-US"/>
+        </w:rPr>
+        <w:t>zu</w:t>
+      </w:r>
+      <w:proofErr w:type="spellEnd"/>
+      <w:r>
+        <w:rPr>
+          <w:lang w:val="en-US"/>
+        </w:rPr>
+        <w:t xml:space="preserve"> </w:t>
+      </w:r>
+      <w:proofErr w:type="spellStart"/>
+      <w:r>
+        <w:rPr>
+          <w:lang w:val="en-US"/>
+        </w:rPr>
+        <w:t>unterstützen</w:t>
+      </w:r>
+      <w:proofErr w:type="spellEnd"/>
+      <w:r>
+        <w:rPr>
+          <w:lang w:val="en-US"/>
+        </w:rPr>
+        <w:t>.</w:t>
       </w:r>
     </w:p>
     <w:p>
@@ -238,14 +508,34 @@
         </w:rPr>
         <w:t xml:space="preserve"> - </w:t>
       </w:r>
+      <w:proofErr w:type="spellStart"/>
       <w:r>
         <w:rPr>
           <w:rStyle w:val="Cmsor2Char"/>
           <w:b/>
           <w:bCs/>
         </w:rPr>
-        <w:t>Warum wir</w:t>
-      </w:r>
+        <w:t>Warum</w:t>
+      </w:r>
+      <w:proofErr w:type="spellEnd"/>
+      <w:r>
+        <w:rPr>
+          <w:rStyle w:val="Cmsor2Char"/>
+          <w:b/>
+          <w:bCs/>
+        </w:rPr>
+        <w:t xml:space="preserve"> </w:t>
+      </w:r>
+      <w:proofErr w:type="spellStart"/>
+      <w:r>
+        <w:rPr>
+          <w:rStyle w:val="Cmsor2Char"/>
+          <w:b/>
+          <w:bCs/>
+        </w:rPr>
+        <w:t>wir</w:t>
+      </w:r>
+      <w:proofErr w:type="spellEnd"/>
       <w:r>
         <w:rPr>
           <w:rStyle w:val="Cmsor2Char"/>
@@ -414,32 +704,458 @@
         <w:rPr>
           <w:lang w:val="en-US"/>
         </w:rPr>
-        <w:t xml:space="preserve">Wir bieten Ihnen eine Outsourcing-Lösung zur Optimierung Ihrer Arbeitsabläufe. Wir passen uns schnell an Ihre Unternehmensstruktur an und beschleunigen Ihre bestehenden Prozesse. </w:t>
-      </w:r>
-    </w:p>
-    <w:p>
-      <w:pPr>
-        <w:rPr>
-          <w:lang w:val="en-US"/>
-        </w:rPr>
-      </w:pPr>
-      <w:r>
-        <w:rPr>
-          <w:lang w:val="en-US"/>
-        </w:rPr>
-        <w:t>Unser Team bzw. unsere Mitarbeiter lassen sich schnell in Ihr Unternehmen integrieren und unterstützen Sie bei zeitintensiven oder zeitkritischen Prozessen.</w:t>
-      </w:r>
-      <w:r>
-        <w:rPr>
-          <w:lang w:val="en-US"/>
-        </w:rPr>
-        <w:t xml:space="preserve"> </w:t>
-      </w:r>
-      <w:r>
-        <w:rPr>
-          <w:lang w:val="en-US"/>
-        </w:rPr>
-        <w:t>Kontaktieren Sie uns für weitere Informationen!</w:t>
+        <w:t xml:space="preserve">Wir </w:t>
+      </w:r>
+      <w:proofErr w:type="spellStart"/>
+      <w:r>
+        <w:rPr>
+          <w:lang w:val="en-US"/>
+        </w:rPr>
+        <w:t>bieten</w:t>
+      </w:r>
+      <w:proofErr w:type="spellEnd"/>
+      <w:r>
+        <w:rPr>
+          <w:lang w:val="en-US"/>
+        </w:rPr>
+        <w:t xml:space="preserve"> Ihnen </w:t>
+      </w:r>
+      <w:proofErr w:type="spellStart"/>
+      <w:r>
+        <w:rPr>
+          <w:lang w:val="en-US"/>
+        </w:rPr>
+        <w:t>eine</w:t>
+      </w:r>
+      <w:proofErr w:type="spellEnd"/>
+      <w:r>
+        <w:rPr>
+          <w:lang w:val="en-US"/>
+        </w:rPr>
+        <w:t xml:space="preserve"> Outsourcing-</w:t>
+      </w:r>
+      <w:proofErr w:type="spellStart"/>
+      <w:r>
+        <w:rPr>
+          <w:lang w:val="en-US"/>
+        </w:rPr>
+        <w:t>Lösung</w:t>
+      </w:r>
+      <w:proofErr w:type="spellEnd"/>
+      <w:r>
+        <w:rPr>
+          <w:lang w:val="en-US"/>
+        </w:rPr>
+        <w:t xml:space="preserve"> </w:t>
+      </w:r>
+      <w:proofErr w:type="spellStart"/>
+      <w:r>
+        <w:rPr>
+          <w:lang w:val="en-US"/>
+        </w:rPr>
+        <w:t>zur</w:t>
+      </w:r>
+      <w:proofErr w:type="spellEnd"/>
+      <w:r>
+        <w:rPr>
+          <w:lang w:val="en-US"/>
+        </w:rPr>
+        <w:t xml:space="preserve"> </w:t>
+      </w:r>
+      <w:proofErr w:type="spellStart"/>
+      <w:r>
+        <w:rPr>
+          <w:lang w:val="en-US"/>
+        </w:rPr>
+        <w:t>Optimierung</w:t>
+      </w:r>
+      <w:proofErr w:type="spellEnd"/>
+      <w:r>
+        <w:rPr>
+          <w:lang w:val="en-US"/>
+        </w:rPr>
+        <w:t xml:space="preserve"> </w:t>
+      </w:r>
+      <w:proofErr w:type="spellStart"/>
+      <w:r>
+        <w:rPr>
+          <w:lang w:val="en-US"/>
+        </w:rPr>
+        <w:t>Ihrer</w:t>
+      </w:r>
+      <w:proofErr w:type="spellEnd"/>
+      <w:r>
+        <w:rPr>
+          <w:lang w:val="en-US"/>
+        </w:rPr>
+        <w:t xml:space="preserve"> </w:t>
+      </w:r>
+      <w:proofErr w:type="spellStart"/>
+      <w:r>
+        <w:rPr>
+          <w:lang w:val="en-US"/>
+        </w:rPr>
+        <w:t>Arbeitsabläufe</w:t>
+      </w:r>
+      <w:proofErr w:type="spellEnd"/>
+      <w:r>
+        <w:rPr>
+          <w:lang w:val="en-US"/>
+        </w:rPr>
+        <w:t xml:space="preserve">. Wir </w:t>
+      </w:r>
+      <w:proofErr w:type="spellStart"/>
+      <w:r>
+        <w:rPr>
+          <w:lang w:val="en-US"/>
+        </w:rPr>
+        <w:t>passen</w:t>
+      </w:r>
+      <w:proofErr w:type="spellEnd"/>
+      <w:r>
+        <w:rPr>
+          <w:lang w:val="en-US"/>
+        </w:rPr>
+        <w:t xml:space="preserve"> </w:t>
+      </w:r>
+      <w:proofErr w:type="spellStart"/>
+      <w:r>
+        <w:rPr>
+          <w:lang w:val="en-US"/>
+        </w:rPr>
+        <w:t>uns</w:t>
+      </w:r>
+      <w:proofErr w:type="spellEnd"/>
+      <w:r>
+        <w:rPr>
+          <w:lang w:val="en-US"/>
+        </w:rPr>
+        <w:t xml:space="preserve"> schnell an Ihre </w:t>
+      </w:r>
+      <w:proofErr w:type="spellStart"/>
+      <w:r>
+        <w:rPr>
+          <w:lang w:val="en-US"/>
+        </w:rPr>
+        <w:t>Unternehmensstruktur</w:t>
+      </w:r>
+      <w:proofErr w:type="spellEnd"/>
+      <w:r>
+        <w:rPr>
+          <w:lang w:val="en-US"/>
+        </w:rPr>
+        <w:t xml:space="preserve"> an</w:t>
+      </w:r>
+      <w:r>
+        <w:rPr>
+          <w:lang w:val="en-US"/>
+        </w:rPr>
+        <w:t>,</w:t>
+      </w:r>
+      <w:r>
+        <w:rPr>
+          <w:lang w:val="en-US"/>
+        </w:rPr>
+        <w:t xml:space="preserve"> und </w:t>
+      </w:r>
+      <w:proofErr w:type="spellStart"/>
+      <w:r>
+        <w:rPr>
+          <w:lang w:val="en-US"/>
+        </w:rPr>
+        <w:t>beschleunigen</w:t>
+      </w:r>
+      <w:proofErr w:type="spellEnd"/>
+      <w:r>
+        <w:rPr>
+          <w:lang w:val="en-US"/>
+        </w:rPr>
+        <w:t xml:space="preserve"> Ihre </w:t>
+      </w:r>
+      <w:proofErr w:type="spellStart"/>
+      <w:r>
+        <w:rPr>
+          <w:lang w:val="en-US"/>
+        </w:rPr>
+        <w:t>bestehenden</w:t>
+      </w:r>
+      <w:proofErr w:type="spellEnd"/>
+      <w:r>
+        <w:rPr>
+          <w:lang w:val="en-US"/>
+        </w:rPr>
+        <w:t xml:space="preserve"> </w:t>
+      </w:r>
+      <w:proofErr w:type="spellStart"/>
+      <w:r>
+        <w:rPr>
+          <w:lang w:val="en-US"/>
+        </w:rPr>
+        <w:t>Prozesse</w:t>
+      </w:r>
+      <w:proofErr w:type="spellEnd"/>
+      <w:r>
+        <w:rPr>
+          <w:lang w:val="en-US"/>
+        </w:rPr>
+        <w:t xml:space="preserve">. </w:t>
+      </w:r>
+    </w:p>
+    <w:p>
+      <w:pPr>
+        <w:rPr>
+          <w:lang w:val="en-US"/>
+        </w:rPr>
+      </w:pPr>
+      <w:r>
+        <w:rPr>
+          <w:lang w:val="en-US"/>
+        </w:rPr>
+        <w:t xml:space="preserve">Unser Team </w:t>
+      </w:r>
+      <w:proofErr w:type="spellStart"/>
+      <w:r>
+        <w:rPr>
+          <w:lang w:val="en-US"/>
+        </w:rPr>
+        <w:t>bzw</w:t>
+      </w:r>
+      <w:proofErr w:type="spellEnd"/>
+      <w:r>
+        <w:rPr>
+          <w:lang w:val="en-US"/>
+        </w:rPr>
+        <w:t xml:space="preserve">. </w:t>
+      </w:r>
+      <w:proofErr w:type="spellStart"/>
+      <w:r>
+        <w:rPr>
+          <w:lang w:val="en-US"/>
+        </w:rPr>
+        <w:t>unsere</w:t>
+      </w:r>
+      <w:proofErr w:type="spellEnd"/>
+      <w:r>
+        <w:rPr>
+          <w:lang w:val="en-US"/>
+        </w:rPr>
+        <w:t xml:space="preserve"> Mitarbeiter </w:t>
+      </w:r>
+      <w:proofErr w:type="spellStart"/>
+      <w:r>
+        <w:rPr>
+          <w:lang w:val="en-US"/>
+        </w:rPr>
+        <w:t>lassen</w:t>
+      </w:r>
+      <w:proofErr w:type="spellEnd"/>
+      <w:r>
+        <w:rPr>
+          <w:lang w:val="en-US"/>
+        </w:rPr>
+        <w:t xml:space="preserve"> </w:t>
+      </w:r>
+      <w:proofErr w:type="spellStart"/>
+      <w:r>
+        <w:rPr>
+          <w:lang w:val="en-US"/>
+        </w:rPr>
+        <w:t>sich</w:t>
+      </w:r>
+      <w:proofErr w:type="spellEnd"/>
+      <w:r>
+        <w:rPr>
+          <w:lang w:val="en-US"/>
+        </w:rPr>
+        <w:t xml:space="preserve"> schnell in </w:t>
+      </w:r>
+      <w:proofErr w:type="spellStart"/>
+      <w:r>
+        <w:rPr>
+          <w:lang w:val="en-US"/>
+        </w:rPr>
+        <w:t>Ihr</w:t>
+      </w:r>
+      <w:proofErr w:type="spellEnd"/>
+      <w:r>
+        <w:rPr>
+          <w:lang w:val="en-US"/>
+        </w:rPr>
+        <w:t xml:space="preserve"> </w:t>
+      </w:r>
+      <w:proofErr w:type="spellStart"/>
+      <w:r>
+        <w:rPr>
+          <w:lang w:val="en-US"/>
+        </w:rPr>
+        <w:t>Unternehmen</w:t>
+      </w:r>
+      <w:proofErr w:type="spellEnd"/>
+      <w:r>
+        <w:rPr>
+          <w:lang w:val="en-US"/>
+        </w:rPr>
+        <w:t xml:space="preserve"> </w:t>
+      </w:r>
+      <w:proofErr w:type="spellStart"/>
+      <w:r>
+        <w:rPr>
+          <w:lang w:val="en-US"/>
+        </w:rPr>
+        <w:t>integrieren</w:t>
+      </w:r>
+      <w:proofErr w:type="spellEnd"/>
+      <w:r>
+        <w:rPr>
+          <w:lang w:val="en-US"/>
+        </w:rPr>
+        <w:t xml:space="preserve"> und </w:t>
+      </w:r>
+      <w:proofErr w:type="spellStart"/>
+      <w:r>
+        <w:rPr>
+          <w:lang w:val="en-US"/>
+        </w:rPr>
+        <w:t>unterstützen</w:t>
+      </w:r>
+      <w:proofErr w:type="spellEnd"/>
+      <w:r>
+        <w:rPr>
+          <w:lang w:val="en-US"/>
+        </w:rPr>
+        <w:t xml:space="preserve"> Sie </w:t>
+      </w:r>
+      <w:proofErr w:type="spellStart"/>
+      <w:r>
+        <w:rPr>
+          <w:lang w:val="en-US"/>
+        </w:rPr>
+        <w:t>bei</w:t>
+      </w:r>
+      <w:proofErr w:type="spellEnd"/>
+      <w:r>
+        <w:rPr>
+          <w:lang w:val="en-US"/>
+        </w:rPr>
+        <w:t xml:space="preserve"> </w:t>
+      </w:r>
+      <w:proofErr w:type="spellStart"/>
+      <w:r>
+        <w:rPr>
+          <w:lang w:val="en-US"/>
+        </w:rPr>
+        <w:t>zeitintensiven</w:t>
+      </w:r>
+      <w:proofErr w:type="spellEnd"/>
+      <w:r>
+        <w:rPr>
+          <w:lang w:val="en-US"/>
+        </w:rPr>
+        <w:t xml:space="preserve"> </w:t>
+      </w:r>
+      <w:proofErr w:type="spellStart"/>
+      <w:r>
+        <w:rPr>
+          <w:lang w:val="en-US"/>
+        </w:rPr>
+        <w:t>oder</w:t>
+      </w:r>
+      <w:proofErr w:type="spellEnd"/>
+      <w:r>
+        <w:rPr>
+          <w:lang w:val="en-US"/>
+        </w:rPr>
+        <w:t xml:space="preserve"> </w:t>
+      </w:r>
+      <w:proofErr w:type="spellStart"/>
+      <w:r>
+        <w:rPr>
+          <w:lang w:val="en-US"/>
+        </w:rPr>
+        <w:t>zeitkritischen</w:t>
+      </w:r>
+      <w:proofErr w:type="spellEnd"/>
+      <w:r>
+        <w:rPr>
+          <w:lang w:val="en-US"/>
+        </w:rPr>
+        <w:t xml:space="preserve"> </w:t>
+      </w:r>
+      <w:proofErr w:type="spellStart"/>
+      <w:r>
+        <w:rPr>
+          <w:lang w:val="en-US"/>
+        </w:rPr>
+        <w:t>Prozessen</w:t>
+      </w:r>
+      <w:proofErr w:type="spellEnd"/>
+      <w:r>
+        <w:rPr>
+          <w:lang w:val="en-US"/>
+        </w:rPr>
+        <w:t>.</w:t>
+      </w:r>
+      <w:r>
+        <w:rPr>
+          <w:lang w:val="en-US"/>
+        </w:rPr>
+        <w:t xml:space="preserve"> </w:t>
+      </w:r>
+      <w:proofErr w:type="spellStart"/>
+      <w:r>
+        <w:rPr>
+          <w:lang w:val="en-US"/>
+        </w:rPr>
+        <w:t>Kontaktieren</w:t>
+      </w:r>
+      <w:proofErr w:type="spellEnd"/>
+      <w:r>
+        <w:rPr>
+          <w:lang w:val="en-US"/>
+        </w:rPr>
+        <w:t xml:space="preserve"> Sie </w:t>
+      </w:r>
+      <w:proofErr w:type="spellStart"/>
+      <w:r>
+        <w:rPr>
+          <w:lang w:val="en-US"/>
+        </w:rPr>
+        <w:t>uns</w:t>
+      </w:r>
+      <w:proofErr w:type="spellEnd"/>
+      <w:r>
+        <w:rPr>
+          <w:lang w:val="en-US"/>
+        </w:rPr>
+        <w:t xml:space="preserve"> für </w:t>
+      </w:r>
+      <w:proofErr w:type="spellStart"/>
+      <w:r>
+        <w:rPr>
+          <w:lang w:val="en-US"/>
+        </w:rPr>
+        <w:t>weitere</w:t>
+      </w:r>
+      <w:proofErr w:type="spellEnd"/>
+      <w:r>
+        <w:rPr>
+          <w:lang w:val="en-US"/>
+        </w:rPr>
+        <w:t xml:space="preserve"> </w:t>
+      </w:r>
+      <w:proofErr w:type="spellStart"/>
+      <w:r>
+        <w:rPr>
+          <w:lang w:val="en-US"/>
+        </w:rPr>
+        <w:t>Informationen</w:t>
+      </w:r>
+      <w:proofErr w:type="spellEnd"/>
+      <w:r>
+        <w:rPr>
+          <w:lang w:val="en-US"/>
+        </w:rPr>
+        <w:t>!</w:t>
       </w:r>
     </w:p>
     <w:p>
@@ -482,14 +1198,34 @@
         </w:rPr>
         <w:t xml:space="preserve"> - </w:t>
       </w:r>
+      <w:proofErr w:type="spellStart"/>
       <w:r>
         <w:rPr>
           <w:b/>
           <w:bCs/>
           <w:lang w:val="en-US"/>
         </w:rPr>
-        <w:t>Über uns</w:t>
-      </w:r>
+        <w:t>Über</w:t>
+      </w:r>
+      <w:proofErr w:type="spellEnd"/>
+      <w:r>
+        <w:rPr>
+          <w:b/>
+          <w:bCs/>
+          <w:lang w:val="en-US"/>
+        </w:rPr>
+        <w:t xml:space="preserve"> </w:t>
+      </w:r>
+      <w:proofErr w:type="spellStart"/>
+      <w:r>
+        <w:rPr>
+          <w:b/>
+          <w:bCs/>
+          <w:lang w:val="en-US"/>
+        </w:rPr>
+        <w:t>uns</w:t>
+      </w:r>
+      <w:proofErr w:type="spellEnd"/>
       <w:r>
         <w:rPr>
           <w:b/>
@@ -570,6 +1306,7 @@
     <w:p>
       <w:pPr>
         <w:rPr>
+          <w:color w:val="EE0000"/>
           <w:lang w:val="en-US"/>
         </w:rPr>
       </w:pPr>
@@ -591,39 +1328,112 @@
         <w:rPr>
           <w:lang w:val="en-US"/>
         </w:rPr>
-        <w:t>We are a Hungarian auditing firm based in Budapest and work primarily with German companies.</w:t>
-      </w:r>
-      <w:r>
-        <w:rPr>
-          <w:lang w:val="en-US"/>
-        </w:rPr>
-        <w:t xml:space="preserve"> </w:t>
-      </w:r>
-      <w:r>
-        <w:rPr>
-          <w:lang w:val="en-US"/>
-        </w:rPr>
-        <w:t>We provide a team or individual staff to support your accounting needs. We can provide young,</w:t>
-      </w:r>
-      <w:r>
-        <w:rPr>
-          <w:lang w:val="en-US"/>
-        </w:rPr>
-        <w:t xml:space="preserve"> </w:t>
-      </w:r>
-      <w:r>
-        <w:rPr>
-          <w:lang w:val="en-US"/>
-        </w:rPr>
-        <w:t>talented, already experienced financial professionals. We can create teams for various accounting tasks as needed.</w:t>
-      </w:r>
-    </w:p>
-    <w:p>
-      <w:pPr>
-        <w:rPr>
-          <w:lang w:val="en-US"/>
-        </w:rPr>
-      </w:pPr>
+        <w:t>We are a Hungarian auditing</w:t>
+      </w:r>
+      <w:r>
+        <w:rPr>
+          <w:lang w:val="en-US"/>
+        </w:rPr>
+        <w:t>, accounting</w:t>
+      </w:r>
+      <w:r>
+        <w:rPr>
+          <w:lang w:val="en-US"/>
+        </w:rPr>
+        <w:t xml:space="preserve"> firm based in Budapest and work primarily with companies</w:t>
+      </w:r>
+      <w:r>
+        <w:rPr>
+          <w:lang w:val="en-US"/>
+        </w:rPr>
+        <w:t xml:space="preserve"> abroad</w:t>
+      </w:r>
+      <w:r>
+        <w:rPr>
+          <w:lang w:val="en-US"/>
+        </w:rPr>
+        <w:t>.</w:t>
+      </w:r>
+      <w:r>
+        <w:rPr>
+          <w:lang w:val="en-US"/>
+        </w:rPr>
+        <w:t xml:space="preserve"> </w:t>
+      </w:r>
+      <w:r>
+        <w:rPr>
+          <w:lang w:val="en-US"/>
+        </w:rPr>
+        <w:t>Our service is,</w:t>
+      </w:r>
+      <w:r>
+        <w:rPr>
+          <w:lang w:val="en-US"/>
+        </w:rPr>
+        <w:t xml:space="preserve"> provid</w:t>
+      </w:r>
+      <w:r>
+        <w:rPr>
+          <w:lang w:val="en-US"/>
+        </w:rPr>
+        <w:t>ing</w:t>
+      </w:r>
+      <w:r>
+        <w:rPr>
+          <w:lang w:val="en-US"/>
+        </w:rPr>
+        <w:t xml:space="preserve"> a team or individual staff to support your accounting needs. </w:t>
+      </w:r>
+      <w:r>
+        <w:rPr>
+          <w:lang w:val="en-US"/>
+        </w:rPr>
+        <w:t>Our y</w:t>
+      </w:r>
+      <w:r>
+        <w:rPr>
+          <w:lang w:val="en-US"/>
+        </w:rPr>
+        <w:t>oung,</w:t>
+      </w:r>
+      <w:r>
+        <w:rPr>
+          <w:lang w:val="en-US"/>
+        </w:rPr>
+        <w:t xml:space="preserve"> </w:t>
+      </w:r>
+      <w:r>
+        <w:rPr>
+          <w:lang w:val="en-US"/>
+        </w:rPr>
+        <w:t>talented, already experienced financial professionals</w:t>
+      </w:r>
+      <w:r>
+        <w:rPr>
+          <w:lang w:val="en-US"/>
+        </w:rPr>
+        <w:t>, or</w:t>
+      </w:r>
+      <w:r>
+        <w:rPr>
+          <w:lang w:val="en-US"/>
+        </w:rPr>
+        <w:t xml:space="preserve"> teams </w:t>
+      </w:r>
+      <w:r>
+        <w:rPr>
+          <w:lang w:val="en-US"/>
+        </w:rPr>
+        <w:t>can help you with</w:t>
+      </w:r>
+      <w:r>
+        <w:rPr>
+          <w:lang w:val="en-US"/>
+        </w:rPr>
+        <w:t xml:space="preserve"> various accounting tasks.</w:t>
+      </w:r>
+    </w:p>
+    <w:p>
       <w:r>
         <w:rPr>
           <w:b/>
@@ -639,22 +1449,295 @@
         <w:t xml:space="preserve"> </w:t>
       </w:r>
       <w:r>
-        <w:rPr>
-          <w:lang w:val="en-US"/>
-        </w:rPr>
-        <w:t>Wir sind eine ungarische Wirtschaftsprüfungsgesellschaft mit Sitz in Budapest und arbeiten hauptsächlich mit deutschen Unternehmen zusammen.</w:t>
-      </w:r>
-      <w:r>
-        <w:rPr>
-          <w:lang w:val="en-US"/>
-        </w:rPr>
-        <w:t xml:space="preserve"> </w:t>
-      </w:r>
-      <w:r>
-        <w:rPr>
-          <w:lang w:val="en-US"/>
-        </w:rPr>
-        <w:t>Wir stellen Ihnen ein Team oder einzelne Mitarbeiter zur Verfügung, die Sie bei Ihren Buchhaltungsaufgaben unterstützen. Wir können Ihnen junge, talentierte und bereits erfahrene Finanzexperten vermitteln. Je nach Bedarf können wir Teams für verschiedene Buchhaltungsaufgaben zusammenstellen.</w:t>
+        <w:t xml:space="preserve">Wir </w:t>
+      </w:r>
+      <w:proofErr w:type="spellStart"/>
+      <w:r>
+        <w:t>sind</w:t>
+      </w:r>
+      <w:proofErr w:type="spellEnd"/>
+      <w:r>
+        <w:t xml:space="preserve"> </w:t>
+      </w:r>
+      <w:proofErr w:type="spellStart"/>
+      <w:r>
+        <w:t>eine</w:t>
+      </w:r>
+      <w:proofErr w:type="spellEnd"/>
+      <w:r>
+        <w:t xml:space="preserve"> </w:t>
+      </w:r>
+      <w:proofErr w:type="spellStart"/>
+      <w:r>
+        <w:t>ungarische</w:t>
+      </w:r>
+      <w:proofErr w:type="spellEnd"/>
+      <w:r>
+        <w:t xml:space="preserve"> </w:t>
+      </w:r>
+      <w:proofErr w:type="spellStart"/>
+      <w:r>
+        <w:t>Wirtschaftsprüfungs</w:t>
+      </w:r>
+      <w:proofErr w:type="spellEnd"/>
+      <w:r>
+        <w:t xml:space="preserve">- und </w:t>
+      </w:r>
+      <w:proofErr w:type="spellStart"/>
+      <w:r>
+        <w:t>Buchhaltungsgesellschaft</w:t>
+      </w:r>
+      <w:proofErr w:type="spellEnd"/>
+      <w:r>
+        <w:t xml:space="preserve"> </w:t>
+      </w:r>
+      <w:proofErr w:type="spellStart"/>
+      <w:r>
+        <w:t>mit</w:t>
+      </w:r>
+      <w:proofErr w:type="spellEnd"/>
+      <w:r>
+        <w:t xml:space="preserve"> Sitz in Budapest und </w:t>
+      </w:r>
+      <w:proofErr w:type="spellStart"/>
+      <w:r>
+        <w:t>arbeiten</w:t>
+      </w:r>
+      <w:proofErr w:type="spellEnd"/>
+      <w:r>
+        <w:t xml:space="preserve"> </w:t>
+      </w:r>
+      <w:proofErr w:type="spellStart"/>
+      <w:r>
+        <w:t>hauptsächlich</w:t>
+      </w:r>
+      <w:proofErr w:type="spellEnd"/>
+      <w:r>
+        <w:t xml:space="preserve"> </w:t>
+      </w:r>
+      <w:proofErr w:type="spellStart"/>
+      <w:r>
+        <w:t>mit</w:t>
+      </w:r>
+      <w:proofErr w:type="spellEnd"/>
+      <w:r>
+        <w:t xml:space="preserve"> </w:t>
+      </w:r>
+      <w:proofErr w:type="spellStart"/>
+      <w:r>
+        <w:t>Unternehmen</w:t>
+      </w:r>
+      <w:proofErr w:type="spellEnd"/>
+      <w:r>
+        <w:t xml:space="preserve"> </w:t>
+      </w:r>
+      <w:proofErr w:type="spellStart"/>
+      <w:r>
+        <w:t>im</w:t>
+      </w:r>
+      <w:proofErr w:type="spellEnd"/>
+      <w:r>
+        <w:t xml:space="preserve"> Ausland </w:t>
+      </w:r>
+      <w:proofErr w:type="spellStart"/>
+      <w:r>
+        <w:t>zusammen</w:t>
+      </w:r>
+      <w:proofErr w:type="spellEnd"/>
+      <w:r>
+        <w:t xml:space="preserve">. Unser Service </w:t>
+      </w:r>
+      <w:proofErr w:type="spellStart"/>
+      <w:r>
+        <w:t>besteht</w:t>
+      </w:r>
+      <w:proofErr w:type="spellEnd"/>
+      <w:r>
+        <w:t xml:space="preserve"> </w:t>
+      </w:r>
+      <w:proofErr w:type="spellStart"/>
+      <w:r>
+        <w:t>darin</w:t>
+      </w:r>
+      <w:proofErr w:type="spellEnd"/>
+      <w:r>
+        <w:t xml:space="preserve">, Ihnen </w:t>
+      </w:r>
+      <w:proofErr w:type="spellStart"/>
+      <w:r>
+        <w:t>ein</w:t>
+      </w:r>
+      <w:proofErr w:type="spellEnd"/>
+      <w:r>
+        <w:t xml:space="preserve"> Team </w:t>
+      </w:r>
+      <w:proofErr w:type="spellStart"/>
+      <w:r>
+        <w:t>oder</w:t>
+      </w:r>
+      <w:proofErr w:type="spellEnd"/>
+      <w:r>
+        <w:t xml:space="preserve"> </w:t>
+      </w:r>
+      <w:proofErr w:type="spellStart"/>
+      <w:r>
+        <w:t>einzelne</w:t>
+      </w:r>
+      <w:proofErr w:type="spellEnd"/>
+      <w:r>
+        <w:t xml:space="preserve"> </w:t>
+      </w:r>
+      <w:proofErr w:type="spellStart"/>
+      <w:r>
+        <w:t>Fachkräfte</w:t>
+      </w:r>
+      <w:proofErr w:type="spellEnd"/>
+      <w:r>
+        <w:t xml:space="preserve"> </w:t>
+      </w:r>
+      <w:proofErr w:type="spellStart"/>
+      <w:r>
+        <w:t>zur</w:t>
+      </w:r>
+      <w:proofErr w:type="spellEnd"/>
+      <w:r>
+        <w:t xml:space="preserve"> </w:t>
+      </w:r>
+      <w:proofErr w:type="spellStart"/>
+      <w:r>
+        <w:t>Unterstützung</w:t>
+      </w:r>
+      <w:proofErr w:type="spellEnd"/>
+      <w:r>
+        <w:t xml:space="preserve"> </w:t>
+      </w:r>
+      <w:proofErr w:type="spellStart"/>
+      <w:r>
+        <w:t>Ihrer</w:t>
+      </w:r>
+      <w:proofErr w:type="spellEnd"/>
+      <w:r>
+        <w:t xml:space="preserve"> </w:t>
+      </w:r>
+      <w:proofErr w:type="spellStart"/>
+      <w:r>
+        <w:t>Buchhaltungsaufgaben</w:t>
+      </w:r>
+      <w:proofErr w:type="spellEnd"/>
+      <w:r>
+        <w:t xml:space="preserve"> </w:t>
+      </w:r>
+      <w:proofErr w:type="spellStart"/>
+      <w:r>
+        <w:t>bereitzustellen</w:t>
+      </w:r>
+      <w:proofErr w:type="spellEnd"/>
+      <w:r>
+        <w:t xml:space="preserve">. </w:t>
+      </w:r>
+      <w:proofErr w:type="spellStart"/>
+      <w:r>
+        <w:t>Unsere</w:t>
+      </w:r>
+      <w:proofErr w:type="spellEnd"/>
+      <w:r>
+        <w:t xml:space="preserve"> </w:t>
+      </w:r>
+      <w:proofErr w:type="spellStart"/>
+      <w:r>
+        <w:t>jungen</w:t>
+      </w:r>
+      <w:proofErr w:type="spellEnd"/>
+      <w:r>
+        <w:t xml:space="preserve">, </w:t>
+      </w:r>
+      <w:proofErr w:type="spellStart"/>
+      <w:r>
+        <w:t>talentierten</w:t>
+      </w:r>
+      <w:proofErr w:type="spellEnd"/>
+      <w:r>
+        <w:t xml:space="preserve"> und </w:t>
+      </w:r>
+      <w:proofErr w:type="spellStart"/>
+      <w:r>
+        <w:t>bereits</w:t>
+      </w:r>
+      <w:proofErr w:type="spellEnd"/>
+      <w:r>
+        <w:t xml:space="preserve"> </w:t>
+      </w:r>
+      <w:proofErr w:type="spellStart"/>
+      <w:r>
+        <w:t>erfahrenen</w:t>
+      </w:r>
+      <w:proofErr w:type="spellEnd"/>
+      <w:r>
+        <w:t xml:space="preserve"> </w:t>
+      </w:r>
+      <w:proofErr w:type="spellStart"/>
+      <w:r>
+        <w:t>Finanzfachleute</w:t>
+      </w:r>
+      <w:proofErr w:type="spellEnd"/>
+      <w:r>
+        <w:t xml:space="preserve"> </w:t>
+      </w:r>
+      <w:proofErr w:type="spellStart"/>
+      <w:r>
+        <w:t>oder</w:t>
+      </w:r>
+      <w:proofErr w:type="spellEnd"/>
+      <w:r>
+        <w:t xml:space="preserve"> Teams </w:t>
+      </w:r>
+      <w:proofErr w:type="spellStart"/>
+      <w:r>
+        <w:t>können</w:t>
+      </w:r>
+      <w:proofErr w:type="spellEnd"/>
+      <w:r>
+        <w:t xml:space="preserve"> Sie </w:t>
+      </w:r>
+      <w:proofErr w:type="spellStart"/>
+      <w:r>
+        <w:t>bei</w:t>
+      </w:r>
+      <w:proofErr w:type="spellEnd"/>
+      <w:r>
+        <w:t xml:space="preserve"> </w:t>
+      </w:r>
+      <w:proofErr w:type="spellStart"/>
+      <w:r>
+        <w:t>verschiedenen</w:t>
+      </w:r>
+      <w:proofErr w:type="spellEnd"/>
+      <w:r>
+        <w:t xml:space="preserve"> </w:t>
+      </w:r>
+      <w:proofErr w:type="spellStart"/>
+      <w:r>
+        <w:t>buchhalterischen</w:t>
+      </w:r>
+      <w:proofErr w:type="spellEnd"/>
+      <w:r>
+        <w:t xml:space="preserve"> </w:t>
+      </w:r>
+      <w:proofErr w:type="spellStart"/>
+      <w:r>
+        <w:t>Aufgaben</w:t>
+      </w:r>
+      <w:proofErr w:type="spellEnd"/>
+      <w:r>
+        <w:t xml:space="preserve"> </w:t>
+      </w:r>
+      <w:proofErr w:type="spellStart"/>
+      <w:r>
+        <w:t>unterstützen</w:t>
+      </w:r>
+      <w:proofErr w:type="spellEnd"/>
+      <w:r>
+        <w:t>.</w:t>
       </w:r>
     </w:p>
     <w:p>
@@ -716,22 +1799,32 @@
           <w:bCs/>
           <w:lang w:val="en-US"/>
         </w:rPr>
-        <w:t xml:space="preserve"> - Dienstleistungen</w:t>
-      </w:r>
+        <w:t xml:space="preserve"> - </w:t>
+      </w:r>
+      <w:proofErr w:type="spellStart"/>
       <w:r>
         <w:rPr>
           <w:b/>
           <w:bCs/>
           <w:lang w:val="en-US"/>
         </w:rPr>
-        <w:t>:</w:t>
-      </w:r>
+        <w:t>Dienstleistungen</w:t>
+      </w:r>
+      <w:proofErr w:type="spellEnd"/>
       <w:r>
         <w:rPr>
           <w:b/>
           <w:bCs/>
           <w:lang w:val="en-US"/>
         </w:rPr>
+        <w:t>:</w:t>
+      </w:r>
+      <w:r>
+        <w:rPr>
+          <w:b/>
+          <w:bCs/>
+          <w:lang w:val="en-US"/>
+        </w:rPr>
         <w:t xml:space="preserve"> (+ contact there too)</w:t>
       </w:r>
     </w:p>
@@ -750,13 +1843,14 @@
       </w:pPr>
       <w:r>
         <w:rPr>
+          <w:noProof/>
           <w:lang w:val="en-US"/>
         </w:rPr>
         <w:drawing>
-          <wp:inline distT="0" distB="0" distL="0" distR="0" wp14:anchorId="5D6FA6FC" wp14:editId="4251F7AF">
-            <wp:extent cx="5760720" cy="2153285"/>
-            <wp:effectExtent l="0" t="0" r="0" b="0"/>
-            <wp:docPr id="532604422" name="Kép 1" descr="A képen szöveg, diagram, képernyőkép, tervezés látható&#10;&#10;Előfordulhat, hogy az AI által létrehozott tartalom helytelen."/>
+          <wp:inline distT="0" distB="0" distL="0" distR="0" wp14:anchorId="143F3CE0" wp14:editId="1B2D0DBF">
+            <wp:extent cx="5760720" cy="2680970"/>
+            <wp:effectExtent l="0" t="0" r="0" b="5080"/>
+            <wp:docPr id="1320821092" name="Kép 1" descr="A képen szöveg, képernyőkép, Betűtípus, Weblap látható&#10;&#10;Előfordulhat, hogy az AI által létrehozott tartalom helytelen."/>
             <wp:cNvGraphicFramePr>
               <a:graphicFrameLocks xmlns:a="http://schemas.openxmlformats.org/drawingml/2006/main" noChangeAspect="1"/>
             </wp:cNvGraphicFramePr>
@@ -764,7 +1858,7 @@
               <a:graphicData uri="http://schemas.openxmlformats.org/drawingml/2006/picture">
                 <pic:pic xmlns:pic="http://schemas.openxmlformats.org/drawingml/2006/picture">
                   <pic:nvPicPr>
-                    <pic:cNvPr id="532604422" name="Kép 1" descr="A képen szöveg, diagram, képernyőkép, tervezés látható&#10;&#10;Előfordulhat, hogy az AI által létrehozott tartalom helytelen."/>
+                    <pic:cNvPr id="1320821092" name="Kép 1" descr="A képen szöveg, képernyőkép, Betűtípus, Weblap látható&#10;&#10;Előfordulhat, hogy az AI által létrehozott tartalom helytelen."/>
                     <pic:cNvPicPr/>
                   </pic:nvPicPr>
                   <pic:blipFill>
@@ -776,7 +1870,7 @@
                   <pic:spPr>
                     <a:xfrm>
                       <a:off x="0" y="0"/>
-                      <a:ext cx="5760720" cy="2153285"/>
+                      <a:ext cx="5760720" cy="2680970"/>
                     </a:xfrm>
                     <a:prstGeom prst="rect">
                       <a:avLst/>
@@ -859,20 +1953,43 @@
         <w:rPr>
           <w:lang w:val="en-US"/>
         </w:rPr>
-        <w:t xml:space="preserve"> </w:t>
-      </w:r>
-      <w:r>
-        <w:rPr>
-          <w:lang w:val="en-US"/>
-        </w:rPr>
-        <w:t xml:space="preserve">… </w:t>
+        <w:t xml:space="preserve"> We can </w:t>
+      </w:r>
+      <w:r>
+        <w:rPr>
+          <w:lang w:val="en-US"/>
+        </w:rPr>
+        <w:t>provide</w:t>
+      </w:r>
+      <w:r>
+        <w:rPr>
+          <w:lang w:val="en-US"/>
+        </w:rPr>
+        <w:t xml:space="preserve"> various</w:t>
+      </w:r>
+      <w:r>
+        <w:rPr>
+          <w:lang w:val="en-US"/>
+        </w:rPr>
+        <w:t xml:space="preserve"> solutions for</w:t>
+      </w:r>
+      <w:r>
+        <w:rPr>
+          <w:lang w:val="en-US"/>
+        </w:rPr>
+        <w:t xml:space="preserve"> different fields of finance</w:t>
+      </w:r>
+      <w:r>
+        <w:rPr>
+          <w:lang w:val="en-US"/>
+        </w:rPr>
+        <w:t>.</w:t>
       </w:r>
     </w:p>
     <w:p>
       <w:pPr>
         <w:ind w:firstLine="360"/>
         <w:rPr>
-          <w:color w:val="EE0000"/>
           <w:lang w:val="en-US"/>
         </w:rPr>
       </w:pPr>
@@ -922,10 +2039,234 @@
       </w:r>
       <w:r>
         <w:rPr>
+          <w:lang w:val="en-US"/>
+        </w:rPr>
+        <w:t>AP</w:t>
+      </w:r>
+      <w:r>
+        <w:rPr>
+          <w:lang w:val="en-US"/>
+        </w:rPr>
+        <w:t>/</w:t>
+      </w:r>
+      <w:r>
+        <w:rPr>
+          <w:lang w:val="en-US"/>
+        </w:rPr>
+        <w:t>AR</w:t>
+      </w:r>
+      <w:r>
+        <w:rPr>
+          <w:lang w:val="en-US"/>
+        </w:rPr>
+        <w:br/>
+        <w:t>AP/AR is time consuming</w:t>
+      </w:r>
+      <w:r>
+        <w:rPr>
+          <w:lang w:val="en-US"/>
+        </w:rPr>
+        <w:t xml:space="preserve">, and it </w:t>
+      </w:r>
+      <w:r>
+        <w:rPr>
+          <w:lang w:val="en-US"/>
+        </w:rPr>
+        <w:t xml:space="preserve">affects </w:t>
+      </w:r>
+      <w:r>
+        <w:rPr>
+          <w:lang w:val="en-US"/>
+        </w:rPr>
+        <w:t xml:space="preserve">the </w:t>
+      </w:r>
+      <w:r>
+        <w:rPr>
+          <w:lang w:val="en-US"/>
+        </w:rPr>
+        <w:t xml:space="preserve">flow of </w:t>
+      </w:r>
+      <w:r>
+        <w:rPr>
+          <w:lang w:val="en-US"/>
+        </w:rPr>
+        <w:t>accounting</w:t>
+      </w:r>
+      <w:r>
+        <w:rPr>
+          <w:lang w:val="en-US"/>
+        </w:rPr>
+        <w:t xml:space="preserve">, </w:t>
+      </w:r>
+      <w:r>
+        <w:rPr>
+          <w:lang w:val="en-US"/>
+        </w:rPr>
+        <w:t>especially by month and year end closing.</w:t>
+      </w:r>
+      <w:r>
+        <w:rPr>
+          <w:lang w:val="en-US"/>
+        </w:rPr>
+        <w:t xml:space="preserve"> </w:t>
+      </w:r>
+      <w:r>
+        <w:rPr>
+          <w:lang w:val="en-US"/>
+        </w:rPr>
+        <w:t xml:space="preserve">We can </w:t>
+      </w:r>
+      <w:r>
+        <w:rPr>
+          <w:lang w:val="en-US"/>
+        </w:rPr>
+        <w:t xml:space="preserve">help you </w:t>
+      </w:r>
+      <w:r>
+        <w:rPr>
+          <w:lang w:val="en-US"/>
+        </w:rPr>
+        <w:t>accelerate</w:t>
+      </w:r>
+      <w:r>
+        <w:rPr>
+          <w:lang w:val="en-US"/>
+        </w:rPr>
+        <w:t xml:space="preserve"> </w:t>
+      </w:r>
+      <w:r>
+        <w:rPr>
+          <w:lang w:val="en-US"/>
+        </w:rPr>
+        <w:t xml:space="preserve">these processes by providing </w:t>
+      </w:r>
+      <w:r>
+        <w:rPr>
+          <w:lang w:val="en-US"/>
+        </w:rPr>
+        <w:t xml:space="preserve">you a full team </w:t>
+      </w:r>
+      <w:r>
+        <w:rPr>
+          <w:lang w:val="en-US"/>
+        </w:rPr>
+        <w:t xml:space="preserve">or </w:t>
+      </w:r>
+      <w:r>
+        <w:rPr>
+          <w:lang w:val="en-US"/>
+        </w:rPr>
+        <w:t xml:space="preserve">extending </w:t>
+      </w:r>
+      <w:r>
+        <w:rPr>
+          <w:lang w:val="en-US"/>
+        </w:rPr>
+        <w:t>your already existing team</w:t>
+      </w:r>
+      <w:r>
+        <w:rPr>
+          <w:lang w:val="en-US"/>
+        </w:rPr>
+        <w:t xml:space="preserve">. </w:t>
+      </w:r>
+    </w:p>
+    <w:p>
+      <w:pPr>
+        <w:rPr>
+          <w:lang w:val="en-US"/>
+        </w:rPr>
+      </w:pPr>
+      <w:r>
+        <w:rPr>
           <w:color w:val="EE0000"/>
           <w:lang w:val="en-US"/>
         </w:rPr>
-        <w:t>AP AR</w:t>
+        <w:br/>
+      </w:r>
+      <w:r>
+        <w:rPr>
+          <w:lang w:val="en-US"/>
+        </w:rPr>
+        <w:t>Treasury</w:t>
+      </w:r>
+      <w:r>
+        <w:rPr>
+          <w:lang w:val="en-US"/>
+        </w:rPr>
+        <w:br/>
+      </w:r>
+      <w:r>
+        <w:rPr>
+          <w:lang w:val="en-US"/>
+        </w:rPr>
+        <w:t xml:space="preserve">Treasury is </w:t>
+      </w:r>
+      <w:r>
+        <w:rPr>
+          <w:lang w:val="en-US"/>
+        </w:rPr>
+        <w:t xml:space="preserve">a very sensitive </w:t>
+      </w:r>
+      <w:r>
+        <w:rPr>
+          <w:lang w:val="en-US"/>
+        </w:rPr>
+        <w:t>task</w:t>
+      </w:r>
+      <w:r>
+        <w:rPr>
+          <w:lang w:val="en-US"/>
+        </w:rPr>
+        <w:t>. W</w:t>
+      </w:r>
+      <w:r>
+        <w:rPr>
+          <w:lang w:val="en-US"/>
+        </w:rPr>
+        <w:t>e can offer professionals</w:t>
+      </w:r>
+      <w:r>
+        <w:rPr>
+          <w:lang w:val="en-US"/>
+        </w:rPr>
+        <w:t xml:space="preserve"> </w:t>
+      </w:r>
+      <w:r>
+        <w:rPr>
+          <w:lang w:val="en-US"/>
+        </w:rPr>
+        <w:t>with experience</w:t>
+      </w:r>
+      <w:r>
+        <w:rPr>
+          <w:lang w:val="en-US"/>
+        </w:rPr>
+        <w:t xml:space="preserve">, who </w:t>
+      </w:r>
+      <w:r>
+        <w:rPr>
+          <w:lang w:val="en-US"/>
+        </w:rPr>
+        <w:t xml:space="preserve">can </w:t>
+      </w:r>
+      <w:r>
+        <w:rPr>
+          <w:lang w:val="en-US"/>
+        </w:rPr>
+        <w:t xml:space="preserve">offer support </w:t>
+      </w:r>
+      <w:r>
+        <w:rPr>
+          <w:lang w:val="en-US"/>
+        </w:rPr>
+        <w:t>in treasury related tasks.</w:t>
+      </w:r>
+      <w:r>
+        <w:rPr>
+          <w:lang w:val="en-US"/>
+        </w:rPr>
+        <w:br/>
       </w:r>
       <w:r>
         <w:rPr>
@@ -933,248 +2274,123 @@
           <w:lang w:val="en-US"/>
         </w:rPr>
         <w:br/>
-        <w:t>Treasury</w:t>
-      </w:r>
-      <w:r>
+      </w:r>
+      <w:r>
+        <w:rPr>
+          <w:lang w:val="en-US"/>
+        </w:rPr>
+        <w:t>Ge</w:t>
+      </w:r>
+      <w:r>
+        <w:rPr>
+          <w:lang w:val="en-US"/>
+        </w:rPr>
+        <w:t>n</w:t>
+      </w:r>
+      <w:r>
+        <w:rPr>
+          <w:lang w:val="en-US"/>
+        </w:rPr>
+        <w:t>eral Accounting</w:t>
+      </w:r>
+      <w:r>
+        <w:rPr>
+          <w:lang w:val="en-US"/>
+        </w:rPr>
+        <w:br/>
+      </w:r>
+      <w:r>
+        <w:rPr>
+          <w:lang w:val="en-US"/>
+        </w:rPr>
+        <w:t>Accruals</w:t>
+      </w:r>
+      <w:r>
+        <w:rPr>
+          <w:lang w:val="en-US"/>
+        </w:rPr>
+        <w:t>, Fixed Asset</w:t>
+      </w:r>
+      <w:r>
+        <w:rPr>
+          <w:lang w:val="en-US"/>
+        </w:rPr>
+        <w:t>, and General Ledger bookings</w:t>
+      </w:r>
+      <w:r>
+        <w:rPr>
+          <w:lang w:val="en-US"/>
+        </w:rPr>
+        <w:t xml:space="preserve"> are </w:t>
+      </w:r>
+      <w:r>
+        <w:rPr>
+          <w:lang w:val="en-US"/>
+        </w:rPr>
+        <w:t xml:space="preserve">essential for </w:t>
+      </w:r>
+      <w:r>
+        <w:rPr>
+          <w:lang w:val="en-US"/>
+        </w:rPr>
+        <w:t>month and year end closings. We can provide support</w:t>
+      </w:r>
+      <w:r>
+        <w:rPr>
+          <w:lang w:val="en-US"/>
+        </w:rPr>
+        <w:t>, to accelerate these tasks, and offer professional help.</w:t>
+      </w:r>
+    </w:p>
+    <w:p>
+      <w:pPr>
         <w:rPr>
           <w:color w:val="EE0000"/>
           <w:lang w:val="en-US"/>
         </w:rPr>
+      </w:pPr>
+      <w:r>
+        <w:rPr>
+          <w:color w:val="EE0000"/>
+          <w:lang w:val="en-US"/>
+        </w:rPr>
         <w:br/>
       </w:r>
+      <w:proofErr w:type="spellStart"/>
       <w:r>
         <w:rPr>
           <w:color w:val="EE0000"/>
           <w:lang w:val="en-US"/>
         </w:rPr>
-        <w:t>Hauptbucchaltung</w:t>
-      </w:r>
+        <w:t>Steuerberatung</w:t>
+      </w:r>
+      <w:proofErr w:type="spellEnd"/>
       <w:r>
         <w:rPr>
           <w:color w:val="EE0000"/>
           <w:lang w:val="en-US"/>
         </w:rPr>
-        <w:br/>
-        <w:t>Steuerberatung</w:t>
-      </w:r>
-      <w:r>
+        <w:t>????</w:t>
+      </w:r>
+    </w:p>
+    <w:p>
+      <w:pPr>
         <w:rPr>
           <w:color w:val="EE0000"/>
           <w:lang w:val="en-US"/>
         </w:rPr>
-        <w:t>????</w:t>
-      </w:r>
-    </w:p>
-    <w:p>
-      <w:pPr>
-        <w:ind w:firstLine="360"/>
-        <w:rPr>
-          <w:lang w:val="en-US"/>
-        </w:rPr>
-      </w:pPr>
-    </w:p>
-    <w:p>
-      <w:pPr>
-        <w:pStyle w:val="Listaszerbekezds"/>
-        <w:numPr>
-          <w:ilvl w:val="0"/>
-          <w:numId w:val="7"/>
-        </w:numPr>
-        <w:rPr>
-          <w:b/>
-          <w:bCs/>
-          <w:lang w:val="en-US"/>
-        </w:rPr>
-      </w:pPr>
-      <w:r>
-        <w:rPr>
-          <w:b/>
-          <w:bCs/>
-          <w:lang w:val="en-US"/>
-        </w:rPr>
-        <w:t>Full teams</w:t>
-      </w:r>
-      <w:r>
-        <w:rPr>
-          <w:b/>
-          <w:bCs/>
-          <w:lang w:val="en-US"/>
-        </w:rPr>
-        <w:t>:</w:t>
-      </w:r>
-    </w:p>
-    <w:p>
-      <w:pPr>
-        <w:pStyle w:val="Listaszerbekezds"/>
-        <w:numPr>
-          <w:ilvl w:val="1"/>
-          <w:numId w:val="7"/>
-        </w:numPr>
-        <w:rPr>
-          <w:lang w:val="en-US"/>
-        </w:rPr>
-      </w:pPr>
-      <w:r>
-        <w:rPr>
-          <w:lang w:val="en-US"/>
-        </w:rPr>
-        <w:t>Can provide full team for AP AR tasks</w:t>
-      </w:r>
-    </w:p>
-    <w:p>
-      <w:pPr>
-        <w:pStyle w:val="Listaszerbekezds"/>
-        <w:numPr>
-          <w:ilvl w:val="1"/>
-          <w:numId w:val="7"/>
-        </w:numPr>
-        <w:rPr>
-          <w:lang w:val="en-US"/>
-        </w:rPr>
-      </w:pPr>
-      <w:r>
-        <w:rPr>
-          <w:lang w:val="en-US"/>
-        </w:rPr>
-        <w:t xml:space="preserve">Support by month/year end closings, </w:t>
-      </w:r>
-      <w:r>
-        <w:rPr>
-          <w:lang w:val="en-US"/>
-        </w:rPr>
-        <w:t>accruals, VAT returns, fixed asset accounting, banking</w:t>
-      </w:r>
-    </w:p>
-    <w:p>
-      <w:pPr>
-        <w:pStyle w:val="Listaszerbekezds"/>
-        <w:numPr>
-          <w:ilvl w:val="0"/>
-          <w:numId w:val="7"/>
-        </w:numPr>
-        <w:rPr>
-          <w:b/>
-          <w:bCs/>
-          <w:lang w:val="en-US"/>
-        </w:rPr>
-      </w:pPr>
-      <w:r>
-        <w:rPr>
-          <w:b/>
-          <w:bCs/>
-          <w:lang w:val="en-US"/>
-        </w:rPr>
-        <w:t>Individuals</w:t>
-      </w:r>
-      <w:r>
-        <w:rPr>
-          <w:b/>
-          <w:bCs/>
-          <w:lang w:val="en-US"/>
-        </w:rPr>
-        <w:t>:</w:t>
-      </w:r>
-    </w:p>
-    <w:p>
-      <w:pPr>
-        <w:pStyle w:val="Listaszerbekezds"/>
-        <w:numPr>
-          <w:ilvl w:val="1"/>
-          <w:numId w:val="7"/>
-        </w:numPr>
-        <w:rPr>
-          <w:lang w:val="en-US"/>
-        </w:rPr>
-      </w:pPr>
-      <w:r>
-        <w:rPr>
-          <w:b/>
-          <w:bCs/>
-          <w:lang w:val="en-US"/>
-        </w:rPr>
-        <w:t>Beginner</w:t>
-      </w:r>
-      <w:r>
-        <w:rPr>
-          <w:lang w:val="en-US"/>
-        </w:rPr>
-        <w:t xml:space="preserve"> – They are motivated, and eager to learn, supported by our more experienced staff members, can be easily integrated to your processes</w:t>
-      </w:r>
-    </w:p>
-    <w:p>
-      <w:pPr>
-        <w:pStyle w:val="Listaszerbekezds"/>
-        <w:numPr>
-          <w:ilvl w:val="1"/>
-          <w:numId w:val="7"/>
-        </w:numPr>
-        <w:rPr>
-          <w:lang w:val="en-US"/>
-        </w:rPr>
-      </w:pPr>
-      <w:r>
-        <w:rPr>
-          <w:b/>
-          <w:bCs/>
-          <w:lang w:val="en-US"/>
-        </w:rPr>
-        <w:t>Junior</w:t>
-      </w:r>
-      <w:r>
-        <w:rPr>
-          <w:lang w:val="en-US"/>
-        </w:rPr>
-        <w:t xml:space="preserve"> – flexible and relentless workforce already with experience, easy to adapt into your existing workflows, able to execute all kinds of assignments</w:t>
-      </w:r>
-    </w:p>
-    <w:p>
-      <w:pPr>
-        <w:pStyle w:val="Listaszerbekezds"/>
-        <w:numPr>
-          <w:ilvl w:val="1"/>
-          <w:numId w:val="7"/>
-        </w:numPr>
-        <w:rPr>
-          <w:b/>
-          <w:bCs/>
+      </w:pPr>
+      <w:r>
+        <w:rPr>
           <w:color w:val="EE0000"/>
           <w:lang w:val="en-US"/>
         </w:rPr>
-      </w:pPr>
-      <w:r>
-        <w:rPr>
-          <w:b/>
-          <w:bCs/>
-          <w:color w:val="EE0000"/>
-          <w:lang w:val="en-US"/>
-        </w:rPr>
-        <w:t>Experienced</w:t>
-      </w:r>
-      <w:r>
-        <w:rPr>
-          <w:color w:val="EE0000"/>
-          <w:lang w:val="en-US"/>
-        </w:rPr>
-        <w:t xml:space="preserve"> -</w:t>
-      </w:r>
-      <w:r>
-        <w:rPr>
-          <w:lang w:val="en-US"/>
-        </w:rPr>
-        <w:t xml:space="preserve"> </w:t>
-      </w:r>
-      <w:r>
-        <w:rPr>
-          <w:lang w:val="en-US"/>
-        </w:rPr>
-        <w:t>…</w:t>
-      </w:r>
-    </w:p>
-    <w:p>
-      <w:pPr>
-        <w:rPr>
-          <w:b/>
-          <w:bCs/>
+        <w:br w:type="page"/>
+      </w:r>
+    </w:p>
+    <w:p>
+      <w:pPr>
+        <w:rPr>
           <w:color w:val="EE0000"/>
           <w:lang w:val="en-US"/>
         </w:rPr>
@@ -1224,46 +2440,9 @@
           <w:iCs/>
           <w:lang w:val="en-US"/>
         </w:rPr>
-        <w:t>Kurze Einleitung</w:t>
-      </w:r>
-      <w:r>
-        <w:rPr>
-          <w:lang w:val="en-US"/>
-        </w:rPr>
-        <w:t>:</w:t>
-      </w:r>
-      <w:r>
-        <w:rPr>
-          <w:lang w:val="en-US"/>
-        </w:rPr>
-        <w:t xml:space="preserve"> </w:t>
-      </w:r>
-      <w:r>
-        <w:rPr>
-          <w:lang w:val="en-US"/>
-        </w:rPr>
-        <w:t xml:space="preserve">- </w:t>
-      </w:r>
-      <w:r>
-        <w:rPr>
-          <w:lang w:val="en-US"/>
-        </w:rPr>
-        <w:t>…</w:t>
-      </w:r>
-    </w:p>
-    <w:p>
-      <w:pPr>
-        <w:ind w:firstLine="360"/>
-        <w:rPr>
-          <w:lang w:val="en-US"/>
-        </w:rPr>
-      </w:pPr>
-      <w:r>
-        <w:rPr>
-          <w:lang w:val="en-US"/>
-        </w:rPr>
-        <w:t>(</w:t>
-      </w:r>
+        <w:t xml:space="preserve">Kurze </w:t>
+      </w:r>
+      <w:proofErr w:type="spellStart"/>
       <w:r>
         <w:rPr>
           <w:b/>
@@ -1272,8 +2451,126 @@
           <w:iCs/>
           <w:lang w:val="en-US"/>
         </w:rPr>
-        <w:t xml:space="preserve">Dienstleistungs </w:t>
-      </w:r>
+        <w:t>Einleitung</w:t>
+      </w:r>
+      <w:proofErr w:type="spellEnd"/>
+      <w:r>
+        <w:rPr>
+          <w:lang w:val="en-US"/>
+        </w:rPr>
+        <w:t>:</w:t>
+      </w:r>
+      <w:r>
+        <w:rPr>
+          <w:lang w:val="en-US"/>
+        </w:rPr>
+        <w:t xml:space="preserve"> </w:t>
+      </w:r>
+      <w:r>
+        <w:rPr>
+          <w:lang w:val="en-US"/>
+        </w:rPr>
+        <w:t xml:space="preserve"> - Wir </w:t>
+      </w:r>
+      <w:proofErr w:type="spellStart"/>
+      <w:r>
+        <w:rPr>
+          <w:lang w:val="en-US"/>
+        </w:rPr>
+        <w:t>bieten</w:t>
+      </w:r>
+      <w:proofErr w:type="spellEnd"/>
+      <w:r>
+        <w:rPr>
+          <w:lang w:val="en-US"/>
+        </w:rPr>
+        <w:t xml:space="preserve"> </w:t>
+      </w:r>
+      <w:proofErr w:type="spellStart"/>
+      <w:r>
+        <w:rPr>
+          <w:lang w:val="en-US"/>
+        </w:rPr>
+        <w:t>verschiedene</w:t>
+      </w:r>
+      <w:proofErr w:type="spellEnd"/>
+      <w:r>
+        <w:rPr>
+          <w:lang w:val="en-US"/>
+        </w:rPr>
+        <w:t xml:space="preserve"> </w:t>
+      </w:r>
+      <w:proofErr w:type="spellStart"/>
+      <w:r>
+        <w:rPr>
+          <w:lang w:val="en-US"/>
+        </w:rPr>
+        <w:t>Lösungen</w:t>
+      </w:r>
+      <w:proofErr w:type="spellEnd"/>
+      <w:r>
+        <w:rPr>
+          <w:lang w:val="en-US"/>
+        </w:rPr>
+        <w:t xml:space="preserve"> für </w:t>
+      </w:r>
+      <w:proofErr w:type="spellStart"/>
+      <w:r>
+        <w:rPr>
+          <w:lang w:val="en-US"/>
+        </w:rPr>
+        <w:t>verschiedene</w:t>
+      </w:r>
+      <w:proofErr w:type="spellEnd"/>
+      <w:r>
+        <w:rPr>
+          <w:lang w:val="en-US"/>
+        </w:rPr>
+        <w:t xml:space="preserve"> </w:t>
+      </w:r>
+      <w:proofErr w:type="spellStart"/>
+      <w:r>
+        <w:rPr>
+          <w:lang w:val="en-US"/>
+        </w:rPr>
+        <w:t>Bereichen</w:t>
+      </w:r>
+      <w:proofErr w:type="spellEnd"/>
+      <w:r>
+        <w:rPr>
+          <w:lang w:val="en-US"/>
+        </w:rPr>
+        <w:t xml:space="preserve"> von </w:t>
+      </w:r>
+      <w:proofErr w:type="spellStart"/>
+      <w:r>
+        <w:rPr>
+          <w:lang w:val="en-US"/>
+        </w:rPr>
+        <w:t>Finsnzen</w:t>
+      </w:r>
+      <w:proofErr w:type="spellEnd"/>
+      <w:r>
+        <w:rPr>
+          <w:lang w:val="en-US"/>
+        </w:rPr>
+        <w:t>.</w:t>
+      </w:r>
+    </w:p>
+    <w:p>
+      <w:pPr>
+        <w:ind w:firstLine="360"/>
+        <w:rPr>
+          <w:lang w:val="en-US"/>
+        </w:rPr>
+      </w:pPr>
+      <w:r>
+        <w:rPr>
+          <w:lang w:val="en-US"/>
+        </w:rPr>
+        <w:t>(</w:t>
+      </w:r>
+      <w:proofErr w:type="spellStart"/>
       <w:r>
         <w:rPr>
           <w:b/>
@@ -1282,8 +2579,9 @@
           <w:iCs/>
           <w:lang w:val="en-US"/>
         </w:rPr>
-        <w:t>Kategorien</w:t>
-      </w:r>
+        <w:t>Dienstleistungs</w:t>
+      </w:r>
+      <w:proofErr w:type="spellEnd"/>
       <w:r>
         <w:rPr>
           <w:b/>
@@ -1292,62 +2590,590 @@
           <w:iCs/>
           <w:lang w:val="en-US"/>
         </w:rPr>
-        <w:t>:</w:t>
-      </w:r>
-      <w:r>
-        <w:rPr>
-          <w:lang w:val="en-US"/>
-        </w:rPr>
-        <w:t>)</w:t>
-      </w:r>
-    </w:p>
-    <w:p>
-      <w:pPr>
-        <w:pStyle w:val="Listaszerbekezds"/>
-        <w:numPr>
-          <w:ilvl w:val="0"/>
-          <w:numId w:val="8"/>
-        </w:numPr>
+        <w:t xml:space="preserve"> </w:t>
+      </w:r>
+      <w:proofErr w:type="spellStart"/>
+      <w:r>
         <w:rPr>
           <w:b/>
           <w:bCs/>
-          <w:lang w:val="en-US"/>
-        </w:rPr>
-      </w:pPr>
+          <w:i/>
+          <w:iCs/>
+          <w:lang w:val="en-US"/>
+        </w:rPr>
+        <w:t>Kategorien</w:t>
+      </w:r>
+      <w:proofErr w:type="spellEnd"/>
       <w:r>
         <w:rPr>
           <w:b/>
           <w:bCs/>
-          <w:lang w:val="en-US"/>
-        </w:rPr>
-        <w:t>Vollständige Teams</w:t>
-      </w:r>
-    </w:p>
-    <w:p>
-      <w:pPr>
-        <w:pStyle w:val="Listaszerbekezds"/>
-        <w:numPr>
-          <w:ilvl w:val="1"/>
-          <w:numId w:val="8"/>
-        </w:numPr>
-        <w:rPr>
-          <w:lang w:val="en-US"/>
-        </w:rPr>
-      </w:pPr>
-      <w:r>
-        <w:rPr>
-          <w:lang w:val="en-US"/>
-        </w:rPr>
-        <w:t>Kann ein komplettes Team für AP AR-Aufgaben bereitstellen</w:t>
-      </w:r>
-    </w:p>
-    <w:p>
-      <w:pPr>
-        <w:pStyle w:val="Listaszerbekezds"/>
-        <w:numPr>
-          <w:ilvl w:val="1"/>
-          <w:numId w:val="8"/>
-        </w:numPr>
+          <w:i/>
+          <w:iCs/>
+          <w:lang w:val="en-US"/>
+        </w:rPr>
+        <w:t>:</w:t>
+      </w:r>
+      <w:r>
+        <w:rPr>
+          <w:lang w:val="en-US"/>
+        </w:rPr>
+        <w:t>)</w:t>
+      </w:r>
+    </w:p>
+    <w:p>
+      <w:pPr>
+        <w:ind w:firstLine="360"/>
+        <w:rPr>
+          <w:lang w:val="en-US"/>
+        </w:rPr>
+      </w:pPr>
+      <w:r>
+        <w:rPr>
+          <w:lang w:val="en-US"/>
+        </w:rPr>
+        <w:t>AP</w:t>
+      </w:r>
+      <w:r>
+        <w:rPr>
+          <w:lang w:val="en-US"/>
+        </w:rPr>
+        <w:t>/</w:t>
+      </w:r>
+      <w:r>
+        <w:rPr>
+          <w:lang w:val="en-US"/>
+        </w:rPr>
+        <w:t>AR</w:t>
+      </w:r>
+      <w:r>
+        <w:rPr>
+          <w:lang w:val="en-US"/>
+        </w:rPr>
+        <w:br/>
+      </w:r>
+      <w:r>
+        <w:t xml:space="preserve">AP/AR </w:t>
+      </w:r>
+      <w:proofErr w:type="spellStart"/>
+      <w:r>
+        <w:t>ist</w:t>
+      </w:r>
+      <w:proofErr w:type="spellEnd"/>
+      <w:r>
+        <w:t xml:space="preserve"> </w:t>
+      </w:r>
+      <w:proofErr w:type="spellStart"/>
+      <w:r>
+        <w:t>zeitaufwändig</w:t>
+      </w:r>
+      <w:proofErr w:type="spellEnd"/>
+      <w:r>
+        <w:t xml:space="preserve"> und </w:t>
+      </w:r>
+      <w:proofErr w:type="spellStart"/>
+      <w:r>
+        <w:t>beein</w:t>
+      </w:r>
+      <w:r>
+        <w:t>flusst</w:t>
+      </w:r>
+      <w:proofErr w:type="spellEnd"/>
+      <w:r>
+        <w:t xml:space="preserve"> den </w:t>
+      </w:r>
+      <w:proofErr w:type="spellStart"/>
+      <w:r>
+        <w:t>Ablauf</w:t>
+      </w:r>
+      <w:proofErr w:type="spellEnd"/>
+      <w:r>
+        <w:t xml:space="preserve"> der </w:t>
+      </w:r>
+      <w:proofErr w:type="spellStart"/>
+      <w:r>
+        <w:t>Buchhaltung</w:t>
+      </w:r>
+      <w:proofErr w:type="spellEnd"/>
+      <w:r>
+        <w:t xml:space="preserve">, </w:t>
+      </w:r>
+      <w:proofErr w:type="spellStart"/>
+      <w:r>
+        <w:t>insbesonder</w:t>
+      </w:r>
+      <w:r>
+        <w:t>s</w:t>
+      </w:r>
+      <w:proofErr w:type="spellEnd"/>
+      <w:r>
+        <w:t xml:space="preserve"> </w:t>
+      </w:r>
+      <w:proofErr w:type="spellStart"/>
+      <w:r>
+        <w:t>beim</w:t>
+      </w:r>
+      <w:proofErr w:type="spellEnd"/>
+      <w:r>
+        <w:t xml:space="preserve"> </w:t>
+      </w:r>
+      <w:proofErr w:type="spellStart"/>
+      <w:r>
+        <w:t>Monats</w:t>
+      </w:r>
+      <w:proofErr w:type="spellEnd"/>
+      <w:r>
+        <w:t xml:space="preserve">- und </w:t>
+      </w:r>
+      <w:proofErr w:type="spellStart"/>
+      <w:r>
+        <w:t>Jahresabschluss</w:t>
+      </w:r>
+      <w:proofErr w:type="spellEnd"/>
+      <w:r>
+        <w:t xml:space="preserve">. Wir </w:t>
+      </w:r>
+      <w:proofErr w:type="spellStart"/>
+      <w:r>
+        <w:t>können</w:t>
+      </w:r>
+      <w:proofErr w:type="spellEnd"/>
+      <w:r>
+        <w:t xml:space="preserve"> Ihnen </w:t>
+      </w:r>
+      <w:proofErr w:type="spellStart"/>
+      <w:r>
+        <w:t>helfen</w:t>
+      </w:r>
+      <w:proofErr w:type="spellEnd"/>
+      <w:r>
+        <w:t xml:space="preserve">, </w:t>
+      </w:r>
+      <w:proofErr w:type="spellStart"/>
+      <w:r>
+        <w:t>diese</w:t>
+      </w:r>
+      <w:proofErr w:type="spellEnd"/>
+      <w:r>
+        <w:t xml:space="preserve"> </w:t>
+      </w:r>
+      <w:proofErr w:type="spellStart"/>
+      <w:r>
+        <w:t>Prozesse</w:t>
+      </w:r>
+      <w:proofErr w:type="spellEnd"/>
+      <w:r>
+        <w:t xml:space="preserve"> </w:t>
+      </w:r>
+      <w:proofErr w:type="spellStart"/>
+      <w:r>
+        <w:t>zu</w:t>
+      </w:r>
+      <w:proofErr w:type="spellEnd"/>
+      <w:r>
+        <w:t xml:space="preserve"> </w:t>
+      </w:r>
+      <w:proofErr w:type="spellStart"/>
+      <w:r>
+        <w:t>beschleunigen</w:t>
+      </w:r>
+      <w:proofErr w:type="spellEnd"/>
+      <w:r>
+        <w:t xml:space="preserve"> – </w:t>
+      </w:r>
+      <w:proofErr w:type="spellStart"/>
+      <w:r>
+        <w:t>entweder</w:t>
+      </w:r>
+      <w:proofErr w:type="spellEnd"/>
+      <w:r>
+        <w:t xml:space="preserve"> </w:t>
+      </w:r>
+      <w:proofErr w:type="spellStart"/>
+      <w:r>
+        <w:t>durch</w:t>
+      </w:r>
+      <w:proofErr w:type="spellEnd"/>
+      <w:r>
+        <w:t xml:space="preserve"> die </w:t>
+      </w:r>
+      <w:proofErr w:type="spellStart"/>
+      <w:r>
+        <w:t>Bereitstellung</w:t>
+      </w:r>
+      <w:proofErr w:type="spellEnd"/>
+      <w:r>
+        <w:t xml:space="preserve"> </w:t>
+      </w:r>
+      <w:proofErr w:type="spellStart"/>
+      <w:r>
+        <w:t>eines</w:t>
+      </w:r>
+      <w:proofErr w:type="spellEnd"/>
+      <w:r>
+        <w:t xml:space="preserve"> </w:t>
+      </w:r>
+      <w:proofErr w:type="spellStart"/>
+      <w:r>
+        <w:t>vollständigen</w:t>
+      </w:r>
+      <w:proofErr w:type="spellEnd"/>
+      <w:r>
+        <w:t xml:space="preserve"> Teams </w:t>
+      </w:r>
+      <w:proofErr w:type="spellStart"/>
+      <w:r>
+        <w:t>oder</w:t>
+      </w:r>
+      <w:proofErr w:type="spellEnd"/>
+      <w:r>
+        <w:t xml:space="preserve"> </w:t>
+      </w:r>
+      <w:proofErr w:type="spellStart"/>
+      <w:r>
+        <w:t>durch</w:t>
+      </w:r>
+      <w:proofErr w:type="spellEnd"/>
+      <w:r>
+        <w:t xml:space="preserve"> die </w:t>
+      </w:r>
+      <w:proofErr w:type="spellStart"/>
+      <w:r>
+        <w:t>Erweiterung</w:t>
+      </w:r>
+      <w:proofErr w:type="spellEnd"/>
+      <w:r>
+        <w:t xml:space="preserve"> </w:t>
+      </w:r>
+      <w:proofErr w:type="spellStart"/>
+      <w:r>
+        <w:t>Ihres</w:t>
+      </w:r>
+      <w:proofErr w:type="spellEnd"/>
+      <w:r>
+        <w:t xml:space="preserve"> </w:t>
+      </w:r>
+      <w:proofErr w:type="spellStart"/>
+      <w:r>
+        <w:t>bestehenden</w:t>
+      </w:r>
+      <w:proofErr w:type="spellEnd"/>
+      <w:r>
+        <w:t xml:space="preserve"> Teams.</w:t>
+      </w:r>
+    </w:p>
+    <w:p>
+      <w:pPr>
+        <w:rPr>
+          <w:lang w:val="en-US"/>
+        </w:rPr>
+      </w:pPr>
+      <w:r>
+        <w:rPr>
+          <w:color w:val="EE0000"/>
+          <w:lang w:val="en-US"/>
+        </w:rPr>
+        <w:br/>
+      </w:r>
+      <w:r>
+        <w:rPr>
+          <w:lang w:val="en-US"/>
+        </w:rPr>
+        <w:t>Treasury</w:t>
+      </w:r>
+      <w:r>
+        <w:rPr>
+          <w:lang w:val="en-US"/>
+        </w:rPr>
+        <w:br/>
+      </w:r>
+      <w:r>
+        <w:t xml:space="preserve">Treasury </w:t>
+      </w:r>
+      <w:proofErr w:type="spellStart"/>
+      <w:r>
+        <w:t>ist</w:t>
+      </w:r>
+      <w:proofErr w:type="spellEnd"/>
+      <w:r>
+        <w:t xml:space="preserve"> </w:t>
+      </w:r>
+      <w:proofErr w:type="spellStart"/>
+      <w:r>
+        <w:t>eine</w:t>
+      </w:r>
+      <w:proofErr w:type="spellEnd"/>
+      <w:r>
+        <w:t xml:space="preserve"> </w:t>
+      </w:r>
+      <w:proofErr w:type="spellStart"/>
+      <w:r>
+        <w:t>sehr</w:t>
+      </w:r>
+      <w:proofErr w:type="spellEnd"/>
+      <w:r>
+        <w:t xml:space="preserve"> sensible Aufgabe. Wir </w:t>
+      </w:r>
+      <w:proofErr w:type="spellStart"/>
+      <w:r>
+        <w:t>können</w:t>
+      </w:r>
+      <w:proofErr w:type="spellEnd"/>
+      <w:r>
+        <w:t xml:space="preserve"> Ihnen </w:t>
+      </w:r>
+      <w:proofErr w:type="spellStart"/>
+      <w:r>
+        <w:t>erfahrene</w:t>
+      </w:r>
+      <w:proofErr w:type="spellEnd"/>
+      <w:r>
+        <w:t xml:space="preserve"> </w:t>
+      </w:r>
+      <w:proofErr w:type="spellStart"/>
+      <w:r>
+        <w:t>Fachkräfte</w:t>
+      </w:r>
+      <w:proofErr w:type="spellEnd"/>
+      <w:r>
+        <w:t xml:space="preserve"> </w:t>
+      </w:r>
+      <w:proofErr w:type="spellStart"/>
+      <w:r>
+        <w:t>zur</w:t>
+      </w:r>
+      <w:proofErr w:type="spellEnd"/>
+      <w:r>
+        <w:t xml:space="preserve"> </w:t>
+      </w:r>
+      <w:proofErr w:type="spellStart"/>
+      <w:r>
+        <w:t>Verfügung</w:t>
+      </w:r>
+      <w:proofErr w:type="spellEnd"/>
+      <w:r>
+        <w:t xml:space="preserve"> </w:t>
+      </w:r>
+      <w:proofErr w:type="spellStart"/>
+      <w:r>
+        <w:t>stellen</w:t>
+      </w:r>
+      <w:proofErr w:type="spellEnd"/>
+      <w:r>
+        <w:t>, die Sie</w:t>
+      </w:r>
+      <w:r>
+        <w:t xml:space="preserve"> </w:t>
+      </w:r>
+      <w:proofErr w:type="spellStart"/>
+      <w:r>
+        <w:t>bezüglich</w:t>
+      </w:r>
+      <w:proofErr w:type="spellEnd"/>
+      <w:r>
+        <w:t xml:space="preserve"> </w:t>
+      </w:r>
+      <w:proofErr w:type="spellStart"/>
+      <w:r>
+        <w:t>zur</w:t>
+      </w:r>
+      <w:proofErr w:type="spellEnd"/>
+      <w:r>
+        <w:t xml:space="preserve"> Treasury </w:t>
+      </w:r>
+      <w:proofErr w:type="spellStart"/>
+      <w:r>
+        <w:t>unter</w:t>
+      </w:r>
+      <w:r>
+        <w:t>stützen</w:t>
+      </w:r>
+      <w:proofErr w:type="spellEnd"/>
+      <w:r>
+        <w:t>.</w:t>
+      </w:r>
+      <w:r>
+        <w:br/>
+      </w:r>
+      <w:r>
+        <w:rPr>
+          <w:color w:val="EE0000"/>
+          <w:lang w:val="en-US"/>
+        </w:rPr>
+        <w:br/>
+      </w:r>
+      <w:proofErr w:type="spellStart"/>
+      <w:r>
+        <w:rPr>
+          <w:lang w:val="en-US"/>
+        </w:rPr>
+        <w:t>Hauptbuc</w:t>
+      </w:r>
+      <w:r>
+        <w:rPr>
+          <w:lang w:val="en-US"/>
+        </w:rPr>
+        <w:t>h</w:t>
+      </w:r>
+      <w:r>
+        <w:rPr>
+          <w:lang w:val="en-US"/>
+        </w:rPr>
+        <w:t>haltung</w:t>
+      </w:r>
+      <w:proofErr w:type="spellEnd"/>
+      <w:r>
+        <w:rPr>
+          <w:lang w:val="en-US"/>
+        </w:rPr>
+        <w:br/>
+      </w:r>
+      <w:proofErr w:type="spellStart"/>
+      <w:r>
+        <w:t>Abgrenzungen</w:t>
+      </w:r>
+      <w:proofErr w:type="spellEnd"/>
+      <w:r>
+        <w:t xml:space="preserve">, </w:t>
+      </w:r>
+      <w:proofErr w:type="spellStart"/>
+      <w:r>
+        <w:t>Anlagenbuchhaltung</w:t>
+      </w:r>
+      <w:proofErr w:type="spellEnd"/>
+      <w:r>
+        <w:t xml:space="preserve"> und </w:t>
+      </w:r>
+      <w:proofErr w:type="spellStart"/>
+      <w:r>
+        <w:t>Sachkontenbuchhaltung</w:t>
+      </w:r>
+      <w:proofErr w:type="spellEnd"/>
+      <w:r>
+        <w:t xml:space="preserve"> </w:t>
+      </w:r>
+      <w:proofErr w:type="spellStart"/>
+      <w:r>
+        <w:t>sind</w:t>
+      </w:r>
+      <w:proofErr w:type="spellEnd"/>
+      <w:r>
+        <w:t xml:space="preserve"> </w:t>
+      </w:r>
+      <w:proofErr w:type="spellStart"/>
+      <w:r>
+        <w:t>entscheidend</w:t>
+      </w:r>
+      <w:proofErr w:type="spellEnd"/>
+      <w:r>
+        <w:t xml:space="preserve"> für den </w:t>
+      </w:r>
+      <w:proofErr w:type="spellStart"/>
+      <w:r>
+        <w:t>Monats</w:t>
+      </w:r>
+      <w:proofErr w:type="spellEnd"/>
+      <w:r>
+        <w:t xml:space="preserve">- und </w:t>
+      </w:r>
+      <w:proofErr w:type="spellStart"/>
+      <w:r>
+        <w:t>Jahresabschluss</w:t>
+      </w:r>
+      <w:proofErr w:type="spellEnd"/>
+      <w:r>
+        <w:t xml:space="preserve">. Wir </w:t>
+      </w:r>
+      <w:proofErr w:type="spellStart"/>
+      <w:r>
+        <w:t>können</w:t>
+      </w:r>
+      <w:proofErr w:type="spellEnd"/>
+      <w:r>
+        <w:t xml:space="preserve"> Sie </w:t>
+      </w:r>
+      <w:proofErr w:type="spellStart"/>
+      <w:r>
+        <w:t>unterstützen</w:t>
+      </w:r>
+      <w:proofErr w:type="spellEnd"/>
+      <w:r>
+        <w:t xml:space="preserve">, </w:t>
+      </w:r>
+      <w:proofErr w:type="spellStart"/>
+      <w:r>
+        <w:t>diese</w:t>
+      </w:r>
+      <w:proofErr w:type="spellEnd"/>
+      <w:r>
+        <w:t xml:space="preserve"> </w:t>
+      </w:r>
+      <w:proofErr w:type="spellStart"/>
+      <w:r>
+        <w:t>Aufgaben</w:t>
+      </w:r>
+      <w:proofErr w:type="spellEnd"/>
+      <w:r>
+        <w:t xml:space="preserve"> </w:t>
+      </w:r>
+      <w:proofErr w:type="spellStart"/>
+      <w:r>
+        <w:t>zu</w:t>
+      </w:r>
+      <w:proofErr w:type="spellEnd"/>
+      <w:r>
+        <w:t xml:space="preserve"> </w:t>
+      </w:r>
+      <w:proofErr w:type="spellStart"/>
+      <w:r>
+        <w:t>beschleunigen</w:t>
+      </w:r>
+      <w:proofErr w:type="spellEnd"/>
+      <w:r>
+        <w:t xml:space="preserve">, und Ihnen </w:t>
+      </w:r>
+      <w:proofErr w:type="spellStart"/>
+      <w:r>
+        <w:t>professionelle</w:t>
+      </w:r>
+      <w:proofErr w:type="spellEnd"/>
+      <w:r>
+        <w:t xml:space="preserve"> </w:t>
+      </w:r>
+      <w:proofErr w:type="spellStart"/>
+      <w:r>
+        <w:t>Hilfe</w:t>
+      </w:r>
+      <w:proofErr w:type="spellEnd"/>
+      <w:r>
+        <w:t xml:space="preserve"> </w:t>
+      </w:r>
+      <w:proofErr w:type="spellStart"/>
+      <w:r>
+        <w:t>anbieten</w:t>
+      </w:r>
+      <w:proofErr w:type="spellEnd"/>
+      <w:r>
+        <w:t>.</w:t>
+      </w:r>
+    </w:p>
+    <w:p>
+      <w:pPr>
+        <w:rPr>
+          <w:lang w:val="en-US"/>
+        </w:rPr>
+      </w:pPr>
+    </w:p>
+    <w:p>
+      <w:pPr>
+        <w:rPr>
+          <w:lang w:val="en-US"/>
+        </w:rPr>
+      </w:pPr>
+    </w:p>
+    <w:p>
+      <w:pPr>
+        <w:pStyle w:val="Cmsor2"/>
         <w:rPr>
           <w:b/>
           <w:bCs/>
@@ -1356,167 +3182,29 @@
       </w:pPr>
       <w:r>
         <w:rPr>
-          <w:lang w:val="en-US"/>
-        </w:rPr>
-        <w:t>Unterstützung bei Monats-/Jahresabschlüssen, Rückstellungen, Umsatzsteuererklärungen</w:t>
-      </w:r>
-      <w:r>
-        <w:rPr>
-          <w:lang w:val="en-US"/>
-        </w:rPr>
-        <w:t>, Anlagenbuchhaltung, Bankwesen</w:t>
-      </w:r>
-      <w:r>
-        <w:rPr>
-          <w:lang w:val="en-US"/>
-        </w:rPr>
-        <w:t xml:space="preserve"> - </w:t>
-      </w:r>
-      <w:r>
-        <w:rPr>
-          <w:lang w:val="en-US"/>
-        </w:rPr>
-        <w:t>(abgrenzungen, umsatzsteuervoranmeldungen, Anlagebuchhaltung, Bankwesen )</w:t>
-      </w:r>
-    </w:p>
-    <w:p>
-      <w:pPr>
-        <w:pStyle w:val="Listaszerbekezds"/>
-        <w:numPr>
-          <w:ilvl w:val="0"/>
-          <w:numId w:val="8"/>
-        </w:numPr>
-        <w:rPr>
-          <w:lang w:val="en-US"/>
-        </w:rPr>
-      </w:pPr>
-      <w:r>
-        <w:rPr>
           <w:b/>
           <w:bCs/>
           <w:lang w:val="en-US"/>
         </w:rPr>
-        <w:t>Einzelpersonen</w:t>
-      </w:r>
-    </w:p>
-    <w:p>
-      <w:pPr>
-        <w:pStyle w:val="Listaszerbekezds"/>
-        <w:numPr>
-          <w:ilvl w:val="1"/>
-          <w:numId w:val="8"/>
-        </w:numPr>
-        <w:rPr>
-          <w:lang w:val="en-US"/>
-        </w:rPr>
-      </w:pPr>
+        <w:t xml:space="preserve">Technologies – </w:t>
+      </w:r>
+      <w:proofErr w:type="spellStart"/>
       <w:r>
         <w:rPr>
           <w:b/>
           <w:bCs/>
           <w:lang w:val="en-US"/>
         </w:rPr>
-        <w:lastRenderedPageBreak/>
-        <w:t>Anfänger</w:t>
-      </w:r>
-      <w:r>
-        <w:rPr>
-          <w:lang w:val="en-US"/>
-        </w:rPr>
-        <w:t xml:space="preserve"> – Sie sind motiviert und lernbegierig, werden von unseren erfahreneren Mitarbeitern unterstützt und können problemlos in Ihre Prozesse integriert werden</w:t>
-      </w:r>
-    </w:p>
-    <w:p>
-      <w:pPr>
-        <w:pStyle w:val="Listaszerbekezds"/>
-        <w:numPr>
-          <w:ilvl w:val="1"/>
-          <w:numId w:val="8"/>
-        </w:numPr>
-        <w:rPr>
-          <w:lang w:val="en-US"/>
-        </w:rPr>
-      </w:pPr>
+        <w:t>Technologien</w:t>
+      </w:r>
+      <w:proofErr w:type="spellEnd"/>
       <w:r>
         <w:rPr>
           <w:b/>
           <w:bCs/>
           <w:lang w:val="en-US"/>
         </w:rPr>
-        <w:t>Junior</w:t>
-      </w:r>
-      <w:r>
-        <w:rPr>
-          <w:lang w:val="en-US"/>
-        </w:rPr>
-        <w:t xml:space="preserve"> – flexible und unermüdliche Arbeitskräfte mit bereits Erfahrung, die sich leicht in Ihre bestehenden Arbeitsabläufe integrieren lassen und in der Lage sind, alle Arten von Aufgaben auszuführen</w:t>
-      </w:r>
-    </w:p>
-    <w:p>
-      <w:pPr>
-        <w:pStyle w:val="Listaszerbekezds"/>
-        <w:numPr>
-          <w:ilvl w:val="1"/>
-          <w:numId w:val="8"/>
-        </w:numPr>
-        <w:rPr>
-          <w:color w:val="EE0000"/>
-          <w:lang w:val="en-US"/>
-        </w:rPr>
-      </w:pPr>
-      <w:r>
-        <w:rPr>
-          <w:b/>
-          <w:bCs/>
-          <w:color w:val="EE0000"/>
-          <w:lang w:val="en-US"/>
-        </w:rPr>
-        <w:t>Erfahrener Mitarbeiter</w:t>
-      </w:r>
-      <w:r>
-        <w:rPr>
-          <w:color w:val="EE0000"/>
-          <w:lang w:val="en-US"/>
-        </w:rPr>
-        <w:t xml:space="preserve"> - </w:t>
-      </w:r>
-      <w:r>
-        <w:rPr>
-          <w:lang w:val="en-US"/>
-        </w:rPr>
-        <w:t>…</w:t>
-      </w:r>
-    </w:p>
-    <w:p>
-      <w:pPr>
-        <w:rPr>
-          <w:lang w:val="en-US"/>
-        </w:rPr>
-      </w:pPr>
-    </w:p>
-    <w:p>
-      <w:pPr>
-        <w:rPr>
-          <w:lang w:val="en-US"/>
-        </w:rPr>
-      </w:pPr>
-    </w:p>
-    <w:p>
-      <w:pPr>
-        <w:pStyle w:val="Cmsor2"/>
-        <w:rPr>
-          <w:b/>
-          <w:bCs/>
-          <w:lang w:val="en-US"/>
-        </w:rPr>
-      </w:pPr>
-      <w:r>
-        <w:rPr>
-          <w:b/>
-          <w:bCs/>
-          <w:lang w:val="en-US"/>
-        </w:rPr>
-        <w:t>Technologies – Technologien:</w:t>
+        <w:t>:</w:t>
       </w:r>
     </w:p>
     <w:p>
@@ -1611,13 +3299,56 @@
         <w:rPr>
           <w:lang w:val="en-US"/>
         </w:rPr>
-        <w:t>We have experience with the following accounting systems</w:t>
-      </w:r>
-      <w:r>
-        <w:rPr>
-          <w:lang w:val="en-US"/>
-        </w:rPr>
-        <w:t>:</w:t>
+        <w:t>We are</w:t>
+      </w:r>
+      <w:r>
+        <w:rPr>
+          <w:lang w:val="en-US"/>
+        </w:rPr>
+        <w:t xml:space="preserve"> already</w:t>
+      </w:r>
+      <w:r>
+        <w:rPr>
+          <w:lang w:val="en-US"/>
+        </w:rPr>
+        <w:t xml:space="preserve"> proficient in </w:t>
+      </w:r>
+      <w:r>
+        <w:rPr>
+          <w:lang w:val="en-US"/>
+        </w:rPr>
+        <w:t>the following</w:t>
+      </w:r>
+      <w:r>
+        <w:rPr>
+          <w:lang w:val="en-US"/>
+        </w:rPr>
+        <w:t xml:space="preserve"> </w:t>
+      </w:r>
+      <w:r>
+        <w:rPr>
+          <w:lang w:val="en-US"/>
+        </w:rPr>
+        <w:t>ERP programs</w:t>
+      </w:r>
+      <w:r>
+        <w:rPr>
+          <w:lang w:val="en-US"/>
+        </w:rPr>
+        <w:t>.</w:t>
+      </w:r>
+    </w:p>
+    <w:p>
+      <w:pPr>
+        <w:rPr>
+          <w:lang w:val="en-US"/>
+        </w:rPr>
+      </w:pPr>
+      <w:r>
+        <w:rPr>
+          <w:lang w:val="en-US"/>
+        </w:rPr>
+        <w:br/>
       </w:r>
     </w:p>
     <w:p>
@@ -1638,35 +3369,8 @@
           <w:color w:val="EE0000"/>
           <w:lang w:val="en-US"/>
         </w:rPr>
-        <w:t>Navision</w:t>
-      </w:r>
-      <w:r>
-        <w:rPr>
-          <w:lang w:val="en-US"/>
-        </w:rPr>
-        <w:t>:</w:t>
-      </w:r>
-    </w:p>
-    <w:p>
-      <w:pPr>
-        <w:pStyle w:val="Listaszerbekezds"/>
-        <w:numPr>
-          <w:ilvl w:val="1"/>
-          <w:numId w:val="9"/>
-        </w:numPr>
-        <w:rPr>
-          <w:lang w:val="en-US"/>
-        </w:rPr>
-      </w:pPr>
-      <w:r>
-        <w:rPr>
-          <w:b/>
-          <w:bCs/>
-          <w:i/>
-          <w:iCs/>
-          <w:lang w:val="en-US"/>
-        </w:rPr>
-        <w:t>short description</w:t>
+        <w:lastRenderedPageBreak/>
+        <w:t>Business Central</w:t>
       </w:r>
       <w:r>
         <w:rPr>
@@ -1674,43 +3378,11 @@
         </w:rPr>
         <w:t xml:space="preserve">: </w:t>
       </w:r>
-    </w:p>
-    <w:p>
-      <w:pPr>
-        <w:pStyle w:val="Listaszerbekezds"/>
-        <w:numPr>
-          <w:ilvl w:val="1"/>
-          <w:numId w:val="9"/>
-        </w:numPr>
-        <w:rPr>
-          <w:lang w:val="en-US"/>
-        </w:rPr>
-      </w:pPr>
-      <w:r>
-        <w:rPr>
-          <w:b/>
-          <w:bCs/>
-          <w:i/>
-          <w:iCs/>
-          <w:lang w:val="en-US"/>
-        </w:rPr>
-        <w:t>detailing your own experiences</w:t>
-      </w:r>
-      <w:r>
-        <w:rPr>
-          <w:b/>
-          <w:bCs/>
-          <w:i/>
-          <w:iCs/>
-          <w:lang w:val="en-US"/>
-        </w:rPr>
-        <w:t xml:space="preserve"> and strengths</w:t>
-      </w:r>
-      <w:r>
-        <w:rPr>
-          <w:lang w:val="en-US"/>
-        </w:rPr>
-        <w:t xml:space="preserve">: </w:t>
+      <w:r>
+        <w:rPr>
+          <w:lang w:val="en-US"/>
+        </w:rPr>
+        <w:br/>
       </w:r>
     </w:p>
     <w:p>
@@ -1731,7 +3403,7 @@
           <w:color w:val="EE0000"/>
           <w:lang w:val="en-US"/>
         </w:rPr>
-        <w:t>Business Central</w:t>
+        <w:t>SAP Hana</w:t>
       </w:r>
       <w:r>
         <w:rPr>
@@ -1739,61 +3411,11 @@
         </w:rPr>
         <w:t xml:space="preserve">: </w:t>
       </w:r>
-    </w:p>
-    <w:p>
-      <w:pPr>
-        <w:pStyle w:val="Listaszerbekezds"/>
-        <w:numPr>
-          <w:ilvl w:val="1"/>
-          <w:numId w:val="9"/>
-        </w:numPr>
-        <w:rPr>
-          <w:lang w:val="en-US"/>
-        </w:rPr>
-      </w:pPr>
-      <w:r>
-        <w:rPr>
-          <w:b/>
-          <w:bCs/>
-          <w:i/>
-          <w:iCs/>
-          <w:lang w:val="en-US"/>
-        </w:rPr>
-        <w:t>short description</w:t>
-      </w:r>
-      <w:r>
-        <w:rPr>
-          <w:lang w:val="en-US"/>
-        </w:rPr>
-        <w:t xml:space="preserve">: </w:t>
-      </w:r>
-    </w:p>
-    <w:p>
-      <w:pPr>
-        <w:pStyle w:val="Listaszerbekezds"/>
-        <w:numPr>
-          <w:ilvl w:val="1"/>
-          <w:numId w:val="9"/>
-        </w:numPr>
-        <w:rPr>
-          <w:lang w:val="en-US"/>
-        </w:rPr>
-      </w:pPr>
-      <w:r>
-        <w:rPr>
-          <w:b/>
-          <w:bCs/>
-          <w:i/>
-          <w:iCs/>
-          <w:lang w:val="en-US"/>
-        </w:rPr>
-        <w:t>detailing your own experiences and strengths</w:t>
-      </w:r>
-      <w:r>
-        <w:rPr>
-          <w:lang w:val="en-US"/>
-        </w:rPr>
-        <w:t xml:space="preserve">: </w:t>
+      <w:r>
+        <w:rPr>
+          <w:lang w:val="en-US"/>
+        </w:rPr>
+        <w:br/>
       </w:r>
     </w:p>
     <w:p>
@@ -1814,7 +3436,7 @@
           <w:color w:val="EE0000"/>
           <w:lang w:val="en-US"/>
         </w:rPr>
-        <w:t>SAP Hana</w:t>
+        <w:t>Datev</w:t>
       </w:r>
       <w:r>
         <w:rPr>
@@ -1822,61 +3444,11 @@
         </w:rPr>
         <w:t xml:space="preserve">: </w:t>
       </w:r>
-    </w:p>
-    <w:p>
-      <w:pPr>
-        <w:pStyle w:val="Listaszerbekezds"/>
-        <w:numPr>
-          <w:ilvl w:val="1"/>
-          <w:numId w:val="9"/>
-        </w:numPr>
-        <w:rPr>
-          <w:lang w:val="en-US"/>
-        </w:rPr>
-      </w:pPr>
-      <w:r>
-        <w:rPr>
-          <w:b/>
-          <w:bCs/>
-          <w:i/>
-          <w:iCs/>
-          <w:lang w:val="en-US"/>
-        </w:rPr>
-        <w:t>short description</w:t>
-      </w:r>
-      <w:r>
-        <w:rPr>
-          <w:lang w:val="en-US"/>
-        </w:rPr>
-        <w:t xml:space="preserve">: </w:t>
-      </w:r>
-    </w:p>
-    <w:p>
-      <w:pPr>
-        <w:pStyle w:val="Listaszerbekezds"/>
-        <w:numPr>
-          <w:ilvl w:val="1"/>
-          <w:numId w:val="9"/>
-        </w:numPr>
-        <w:rPr>
-          <w:lang w:val="en-US"/>
-        </w:rPr>
-      </w:pPr>
-      <w:r>
-        <w:rPr>
-          <w:b/>
-          <w:bCs/>
-          <w:i/>
-          <w:iCs/>
-          <w:lang w:val="en-US"/>
-        </w:rPr>
-        <w:t>detailing your own experiences and strengths</w:t>
-      </w:r>
-      <w:r>
-        <w:rPr>
-          <w:lang w:val="en-US"/>
-        </w:rPr>
-        <w:t xml:space="preserve">: </w:t>
+      <w:r>
+        <w:rPr>
+          <w:lang w:val="en-US"/>
+        </w:rPr>
+        <w:br/>
       </w:r>
     </w:p>
     <w:p>
@@ -1897,7 +3469,7 @@
           <w:color w:val="EE0000"/>
           <w:lang w:val="en-US"/>
         </w:rPr>
-        <w:t>Datev</w:t>
+        <w:t>Lexware</w:t>
       </w:r>
       <w:r>
         <w:rPr>
@@ -1905,14 +3477,27 @@
         </w:rPr>
         <w:t xml:space="preserve">: </w:t>
       </w:r>
-    </w:p>
-    <w:p>
-      <w:pPr>
-        <w:pStyle w:val="Listaszerbekezds"/>
-        <w:numPr>
-          <w:ilvl w:val="1"/>
-          <w:numId w:val="9"/>
-        </w:numPr>
+      <w:r>
+        <w:rPr>
+          <w:lang w:val="en-US"/>
+        </w:rPr>
+        <w:br/>
+      </w:r>
+    </w:p>
+    <w:p>
+      <w:r>
+        <w:t>All product names, logos, and brands are the property of their respective owners. Use of these names does not imply any affiliation or endorsement.</w:t>
+      </w:r>
+    </w:p>
+    <w:p>
+      <w:pPr>
+        <w:rPr>
+          <w:lang w:val="en-US"/>
+        </w:rPr>
+      </w:pPr>
+    </w:p>
+    <w:p>
+      <w:pPr>
         <w:rPr>
           <w:lang w:val="en-US"/>
         </w:rPr>
@@ -1921,45 +3506,78 @@
         <w:rPr>
           <w:b/>
           <w:bCs/>
-          <w:i/>
-          <w:iCs/>
-          <w:lang w:val="en-US"/>
-        </w:rPr>
-        <w:t>short description</w:t>
-      </w:r>
-      <w:r>
-        <w:rPr>
-          <w:lang w:val="en-US"/>
-        </w:rPr>
-        <w:t xml:space="preserve">: </w:t>
-      </w:r>
-    </w:p>
-    <w:p>
-      <w:pPr>
-        <w:pStyle w:val="Listaszerbekezds"/>
-        <w:numPr>
-          <w:ilvl w:val="1"/>
-          <w:numId w:val="9"/>
-        </w:numPr>
-        <w:rPr>
-          <w:lang w:val="en-US"/>
-        </w:rPr>
-      </w:pPr>
-      <w:r>
-        <w:rPr>
-          <w:b/>
-          <w:bCs/>
-          <w:i/>
-          <w:iCs/>
-          <w:lang w:val="en-US"/>
-        </w:rPr>
-        <w:t>detailing your own experiences and strengths</w:t>
-      </w:r>
-      <w:r>
-        <w:rPr>
-          <w:lang w:val="en-US"/>
-        </w:rPr>
-        <w:t xml:space="preserve">: </w:t>
+          <w:lang w:val="en-US"/>
+        </w:rPr>
+        <w:t>DE</w:t>
+      </w:r>
+      <w:r>
+        <w:rPr>
+          <w:lang w:val="en-US"/>
+        </w:rPr>
+        <w:t>:</w:t>
+      </w:r>
+      <w:r>
+        <w:rPr>
+          <w:lang w:val="en-US"/>
+        </w:rPr>
+        <w:t xml:space="preserve"> </w:t>
+      </w:r>
+      <w:r>
+        <w:t xml:space="preserve">Wir </w:t>
+      </w:r>
+      <w:proofErr w:type="spellStart"/>
+      <w:r>
+        <w:t>sind</w:t>
+      </w:r>
+      <w:proofErr w:type="spellEnd"/>
+      <w:r>
+        <w:t xml:space="preserve"> </w:t>
+      </w:r>
+      <w:proofErr w:type="spellStart"/>
+      <w:r>
+        <w:t>bereits</w:t>
+      </w:r>
+      <w:proofErr w:type="spellEnd"/>
+      <w:r>
+        <w:t xml:space="preserve"> </w:t>
+      </w:r>
+      <w:proofErr w:type="spellStart"/>
+      <w:r>
+        <w:t>mit</w:t>
+      </w:r>
+      <w:proofErr w:type="spellEnd"/>
+      <w:r>
+        <w:t xml:space="preserve"> den </w:t>
+      </w:r>
+      <w:proofErr w:type="spellStart"/>
+      <w:r>
+        <w:t>folgenden</w:t>
+      </w:r>
+      <w:proofErr w:type="spellEnd"/>
+      <w:r>
+        <w:t xml:space="preserve"> ERP-</w:t>
+      </w:r>
+      <w:proofErr w:type="spellStart"/>
+      <w:r>
+        <w:t>Programmen</w:t>
+      </w:r>
+      <w:proofErr w:type="spellEnd"/>
+      <w:r>
+        <w:t xml:space="preserve"> </w:t>
+      </w:r>
+      <w:proofErr w:type="spellStart"/>
+      <w:r>
+        <w:t>vertraut</w:t>
+      </w:r>
+      <w:proofErr w:type="spellEnd"/>
+      <w:r>
+        <w:t>.</w:t>
+      </w:r>
+      <w:r>
+        <w:rPr>
+          <w:lang w:val="en-US"/>
+        </w:rPr>
+        <w:br/>
       </w:r>
     </w:p>
     <w:p>
@@ -1967,7 +3585,7 @@
         <w:pStyle w:val="Listaszerbekezds"/>
         <w:numPr>
           <w:ilvl w:val="0"/>
-          <w:numId w:val="9"/>
+          <w:numId w:val="17"/>
         </w:numPr>
         <w:rPr>
           <w:lang w:val="en-US"/>
@@ -1980,7 +3598,7 @@
           <w:color w:val="EE0000"/>
           <w:lang w:val="en-US"/>
         </w:rPr>
-        <w:t>Lexware</w:t>
+        <w:t>Business Central</w:t>
       </w:r>
       <w:r>
         <w:rPr>
@@ -1988,107 +3606,11 @@
         </w:rPr>
         <w:t xml:space="preserve">: </w:t>
       </w:r>
-    </w:p>
-    <w:p>
-      <w:pPr>
-        <w:pStyle w:val="Listaszerbekezds"/>
-        <w:numPr>
-          <w:ilvl w:val="1"/>
-          <w:numId w:val="9"/>
-        </w:numPr>
-        <w:rPr>
-          <w:lang w:val="en-US"/>
-        </w:rPr>
-      </w:pPr>
-      <w:r>
-        <w:rPr>
-          <w:b/>
-          <w:bCs/>
-          <w:i/>
-          <w:iCs/>
-          <w:lang w:val="en-US"/>
-        </w:rPr>
-        <w:t>short description</w:t>
-      </w:r>
-      <w:r>
-        <w:rPr>
-          <w:lang w:val="en-US"/>
-        </w:rPr>
-        <w:t xml:space="preserve">: </w:t>
-      </w:r>
-    </w:p>
-    <w:p>
-      <w:pPr>
-        <w:pStyle w:val="Listaszerbekezds"/>
-        <w:numPr>
-          <w:ilvl w:val="1"/>
-          <w:numId w:val="9"/>
-        </w:numPr>
-        <w:rPr>
-          <w:lang w:val="en-US"/>
-        </w:rPr>
-      </w:pPr>
-      <w:r>
-        <w:rPr>
-          <w:b/>
-          <w:bCs/>
-          <w:i/>
-          <w:iCs/>
-          <w:lang w:val="en-US"/>
-        </w:rPr>
-        <w:t>detailing your own experiences and strengths</w:t>
-      </w:r>
-      <w:r>
-        <w:rPr>
-          <w:lang w:val="en-US"/>
-        </w:rPr>
-        <w:t xml:space="preserve">: </w:t>
-      </w:r>
-    </w:p>
-    <w:p>
-      <w:pPr>
-        <w:rPr>
-          <w:lang w:val="en-US"/>
-        </w:rPr>
-      </w:pPr>
-    </w:p>
-    <w:p>
-      <w:pPr>
-        <w:rPr>
-          <w:lang w:val="en-US"/>
-        </w:rPr>
-      </w:pPr>
-      <w:r>
-        <w:rPr>
-          <w:b/>
-          <w:bCs/>
-          <w:lang w:val="en-US"/>
-        </w:rPr>
-        <w:t>DE</w:t>
-      </w:r>
-      <w:r>
-        <w:rPr>
-          <w:lang w:val="en-US"/>
-        </w:rPr>
-        <w:t>:</w:t>
-      </w:r>
-      <w:r>
-        <w:rPr>
-          <w:lang w:val="en-US"/>
-        </w:rPr>
-        <w:t xml:space="preserve"> </w:t>
-      </w:r>
-      <w:r>
-        <w:rPr>
-          <w:lang w:val="en-US"/>
-        </w:rPr>
-        <w:t>Wir haben Erfahrung mit folgenden Buchhaltungssystemen</w:t>
-      </w:r>
-      <w:r>
-        <w:rPr>
-          <w:lang w:val="en-US"/>
-        </w:rPr>
-        <w:t>:</w:t>
+      <w:r>
+        <w:rPr>
+          <w:lang w:val="en-US"/>
+        </w:rPr>
+        <w:br/>
       </w:r>
     </w:p>
     <w:p>
@@ -2096,7 +3618,7 @@
         <w:pStyle w:val="Listaszerbekezds"/>
         <w:numPr>
           <w:ilvl w:val="0"/>
-          <w:numId w:val="12"/>
+          <w:numId w:val="17"/>
         </w:numPr>
         <w:rPr>
           <w:lang w:val="en-US"/>
@@ -2109,7 +3631,7 @@
           <w:color w:val="EE0000"/>
           <w:lang w:val="en-US"/>
         </w:rPr>
-        <w:t>Navision</w:t>
+        <w:t>SAP Hana</w:t>
       </w:r>
       <w:r>
         <w:rPr>
@@ -2117,61 +3639,11 @@
         </w:rPr>
         <w:t xml:space="preserve">: </w:t>
       </w:r>
-    </w:p>
-    <w:p>
-      <w:pPr>
-        <w:pStyle w:val="Listaszerbekezds"/>
-        <w:numPr>
-          <w:ilvl w:val="1"/>
-          <w:numId w:val="12"/>
-        </w:numPr>
-        <w:rPr>
-          <w:lang w:val="en-US"/>
-        </w:rPr>
-      </w:pPr>
-      <w:r>
-        <w:rPr>
-          <w:b/>
-          <w:bCs/>
-          <w:i/>
-          <w:iCs/>
-          <w:lang w:val="en-US"/>
-        </w:rPr>
-        <w:t>Kurzbeschreibung</w:t>
-      </w:r>
-      <w:r>
-        <w:rPr>
-          <w:lang w:val="en-US"/>
-        </w:rPr>
-        <w:t xml:space="preserve">: </w:t>
-      </w:r>
-    </w:p>
-    <w:p>
-      <w:pPr>
-        <w:pStyle w:val="Listaszerbekezds"/>
-        <w:numPr>
-          <w:ilvl w:val="1"/>
-          <w:numId w:val="12"/>
-        </w:numPr>
-        <w:rPr>
-          <w:lang w:val="en-US"/>
-        </w:rPr>
-      </w:pPr>
-      <w:r>
-        <w:rPr>
-          <w:b/>
-          <w:bCs/>
-          <w:i/>
-          <w:iCs/>
-          <w:lang w:val="en-US"/>
-        </w:rPr>
-        <w:t>Detaillierung Ihrer eigenen Erfahrungen und Stärken</w:t>
-      </w:r>
-      <w:r>
-        <w:rPr>
-          <w:lang w:val="en-US"/>
-        </w:rPr>
-        <w:t xml:space="preserve">: </w:t>
+      <w:r>
+        <w:rPr>
+          <w:lang w:val="en-US"/>
+        </w:rPr>
+        <w:br/>
       </w:r>
     </w:p>
     <w:p>
@@ -2179,7 +3651,7 @@
         <w:pStyle w:val="Listaszerbekezds"/>
         <w:numPr>
           <w:ilvl w:val="0"/>
-          <w:numId w:val="12"/>
+          <w:numId w:val="17"/>
         </w:numPr>
         <w:rPr>
           <w:lang w:val="en-US"/>
@@ -2192,7 +3664,7 @@
           <w:color w:val="EE0000"/>
           <w:lang w:val="en-US"/>
         </w:rPr>
-        <w:t>Business Central</w:t>
+        <w:t>Datev</w:t>
       </w:r>
       <w:r>
         <w:rPr>
@@ -2200,61 +3672,11 @@
         </w:rPr>
         <w:t xml:space="preserve">: </w:t>
       </w:r>
-    </w:p>
-    <w:p>
-      <w:pPr>
-        <w:pStyle w:val="Listaszerbekezds"/>
-        <w:numPr>
-          <w:ilvl w:val="1"/>
-          <w:numId w:val="12"/>
-        </w:numPr>
-        <w:rPr>
-          <w:lang w:val="en-US"/>
-        </w:rPr>
-      </w:pPr>
-      <w:r>
-        <w:rPr>
-          <w:b/>
-          <w:bCs/>
-          <w:i/>
-          <w:iCs/>
-          <w:lang w:val="en-US"/>
-        </w:rPr>
-        <w:t>Kurzbeschreibung</w:t>
-      </w:r>
-      <w:r>
-        <w:rPr>
-          <w:lang w:val="en-US"/>
-        </w:rPr>
-        <w:t xml:space="preserve">: </w:t>
-      </w:r>
-    </w:p>
-    <w:p>
-      <w:pPr>
-        <w:pStyle w:val="Listaszerbekezds"/>
-        <w:numPr>
-          <w:ilvl w:val="1"/>
-          <w:numId w:val="12"/>
-        </w:numPr>
-        <w:rPr>
-          <w:lang w:val="en-US"/>
-        </w:rPr>
-      </w:pPr>
-      <w:r>
-        <w:rPr>
-          <w:b/>
-          <w:bCs/>
-          <w:i/>
-          <w:iCs/>
-          <w:lang w:val="en-US"/>
-        </w:rPr>
-        <w:t>Detaillierung Ihrer eigenen Erfahrungen und Stärken</w:t>
-      </w:r>
-      <w:r>
-        <w:rPr>
-          <w:lang w:val="en-US"/>
-        </w:rPr>
-        <w:t xml:space="preserve">: </w:t>
+      <w:r>
+        <w:rPr>
+          <w:lang w:val="en-US"/>
+        </w:rPr>
+        <w:br/>
       </w:r>
     </w:p>
     <w:p>
@@ -2262,7 +3684,7 @@
         <w:pStyle w:val="Listaszerbekezds"/>
         <w:numPr>
           <w:ilvl w:val="0"/>
-          <w:numId w:val="12"/>
+          <w:numId w:val="17"/>
         </w:numPr>
         <w:rPr>
           <w:lang w:val="en-US"/>
@@ -2275,7 +3697,7 @@
           <w:color w:val="EE0000"/>
           <w:lang w:val="en-US"/>
         </w:rPr>
-        <w:t>SAP Hana</w:t>
+        <w:t>Lexware</w:t>
       </w:r>
       <w:r>
         <w:rPr>
@@ -2283,43 +3705,132 @@
         </w:rPr>
         <w:t xml:space="preserve">: </w:t>
       </w:r>
-    </w:p>
-    <w:p>
-      <w:pPr>
-        <w:pStyle w:val="Listaszerbekezds"/>
-        <w:numPr>
-          <w:ilvl w:val="1"/>
-          <w:numId w:val="12"/>
-        </w:numPr>
-        <w:rPr>
-          <w:lang w:val="en-US"/>
-        </w:rPr>
-      </w:pPr>
-      <w:r>
+      <w:r>
+        <w:rPr>
+          <w:lang w:val="en-US"/>
+        </w:rPr>
+        <w:br/>
+      </w:r>
+    </w:p>
+    <w:p>
+      <w:pPr>
+        <w:rPr>
+          <w:lang w:val="en-US"/>
+        </w:rPr>
+      </w:pPr>
+      <w:r>
+        <w:t xml:space="preserve">Alle </w:t>
+      </w:r>
+      <w:proofErr w:type="spellStart"/>
+      <w:r>
+        <w:t>Produktnamen</w:t>
+      </w:r>
+      <w:proofErr w:type="spellEnd"/>
+      <w:r>
+        <w:t xml:space="preserve">, Logos und Marken </w:t>
+      </w:r>
+      <w:proofErr w:type="spellStart"/>
+      <w:r>
+        <w:t>sind</w:t>
+      </w:r>
+      <w:proofErr w:type="spellEnd"/>
+      <w:r>
+        <w:t xml:space="preserve"> </w:t>
+      </w:r>
+      <w:proofErr w:type="spellStart"/>
+      <w:r>
+        <w:t>Eigentum</w:t>
+      </w:r>
+      <w:proofErr w:type="spellEnd"/>
+      <w:r>
+        <w:t xml:space="preserve"> der </w:t>
+      </w:r>
+      <w:proofErr w:type="spellStart"/>
+      <w:r>
+        <w:t>jeweiligen</w:t>
+      </w:r>
+      <w:proofErr w:type="spellEnd"/>
+      <w:r>
+        <w:t xml:space="preserve"> </w:t>
+      </w:r>
+      <w:proofErr w:type="spellStart"/>
+      <w:r>
+        <w:t>Rechteinhaber</w:t>
+      </w:r>
+      <w:proofErr w:type="spellEnd"/>
+      <w:r>
+        <w:t xml:space="preserve">. Die </w:t>
+      </w:r>
+      <w:proofErr w:type="spellStart"/>
+      <w:r>
+        <w:t>Verwendung</w:t>
+      </w:r>
+      <w:proofErr w:type="spellEnd"/>
+      <w:r>
+        <w:t xml:space="preserve"> </w:t>
+      </w:r>
+      <w:proofErr w:type="spellStart"/>
+      <w:r>
+        <w:t>dieser</w:t>
+      </w:r>
+      <w:proofErr w:type="spellEnd"/>
+      <w:r>
+        <w:t xml:space="preserve"> Namen </w:t>
+      </w:r>
+      <w:proofErr w:type="spellStart"/>
+      <w:r>
+        <w:t>impliziert</w:t>
+      </w:r>
+      <w:proofErr w:type="spellEnd"/>
+      <w:r>
+        <w:t xml:space="preserve"> </w:t>
+      </w:r>
+      <w:proofErr w:type="spellStart"/>
+      <w:r>
+        <w:t>keine</w:t>
+      </w:r>
+      <w:proofErr w:type="spellEnd"/>
+      <w:r>
+        <w:t xml:space="preserve"> </w:t>
+      </w:r>
+      <w:proofErr w:type="spellStart"/>
+      <w:r>
+        <w:t>Zugehörigkeit</w:t>
+      </w:r>
+      <w:proofErr w:type="spellEnd"/>
+      <w:r>
+        <w:t xml:space="preserve"> </w:t>
+      </w:r>
+      <w:proofErr w:type="spellStart"/>
+      <w:r>
+        <w:t>oder</w:t>
+      </w:r>
+      <w:proofErr w:type="spellEnd"/>
+      <w:r>
+        <w:t xml:space="preserve"> </w:t>
+      </w:r>
+      <w:proofErr w:type="spellStart"/>
+      <w:r>
+        <w:t>Unterstützung</w:t>
+      </w:r>
+      <w:proofErr w:type="spellEnd"/>
+      <w:r>
+        <w:t>.</w:t>
+      </w:r>
+    </w:p>
+    <w:p>
+      <w:pPr>
+        <w:rPr>
+          <w:lang w:val="en-US"/>
+        </w:rPr>
+      </w:pPr>
+    </w:p>
+    <w:p>
+      <w:pPr>
+        <w:pStyle w:val="Cmsor2"/>
         <w:rPr>
           <w:b/>
           <w:bCs/>
-          <w:i/>
-          <w:iCs/>
-          <w:lang w:val="en-US"/>
-        </w:rPr>
-        <w:t>Kurzbeschreibung</w:t>
-      </w:r>
-      <w:r>
-        <w:rPr>
-          <w:lang w:val="en-US"/>
-        </w:rPr>
-        <w:t xml:space="preserve">: </w:t>
-      </w:r>
-    </w:p>
-    <w:p>
-      <w:pPr>
-        <w:pStyle w:val="Listaszerbekezds"/>
-        <w:numPr>
-          <w:ilvl w:val="1"/>
-          <w:numId w:val="12"/>
-        </w:numPr>
-        <w:rPr>
           <w:lang w:val="en-US"/>
         </w:rPr>
       </w:pPr>
@@ -2327,215 +3838,27 @@
         <w:rPr>
           <w:b/>
           <w:bCs/>
-          <w:i/>
-          <w:iCs/>
-          <w:lang w:val="en-US"/>
-        </w:rPr>
-        <w:t>Detaillierung Ihrer eigenen Erfahrungen und Stärken</w:t>
-      </w:r>
-      <w:r>
-        <w:rPr>
-          <w:lang w:val="en-US"/>
-        </w:rPr>
-        <w:t xml:space="preserve">: </w:t>
-      </w:r>
-    </w:p>
-    <w:p>
-      <w:pPr>
-        <w:pStyle w:val="Listaszerbekezds"/>
-        <w:numPr>
-          <w:ilvl w:val="0"/>
-          <w:numId w:val="12"/>
-        </w:numPr>
-        <w:rPr>
-          <w:lang w:val="en-US"/>
-        </w:rPr>
-      </w:pPr>
+          <w:lang w:val="en-US"/>
+        </w:rPr>
+        <w:t xml:space="preserve">Contact – </w:t>
+      </w:r>
+      <w:proofErr w:type="spellStart"/>
       <w:r>
         <w:rPr>
           <w:b/>
           <w:bCs/>
-          <w:color w:val="EE0000"/>
-          <w:lang w:val="en-US"/>
-        </w:rPr>
-        <w:t>Datev</w:t>
-      </w:r>
-      <w:r>
-        <w:rPr>
-          <w:lang w:val="en-US"/>
-        </w:rPr>
-        <w:t xml:space="preserve">: </w:t>
-      </w:r>
-    </w:p>
-    <w:p>
-      <w:pPr>
-        <w:pStyle w:val="Listaszerbekezds"/>
-        <w:numPr>
-          <w:ilvl w:val="1"/>
-          <w:numId w:val="12"/>
-        </w:numPr>
-        <w:rPr>
-          <w:lang w:val="en-US"/>
-        </w:rPr>
-      </w:pPr>
+          <w:lang w:val="en-US"/>
+        </w:rPr>
+        <w:t>Kontakt</w:t>
+      </w:r>
+      <w:proofErr w:type="spellEnd"/>
       <w:r>
         <w:rPr>
           <w:b/>
           <w:bCs/>
-          <w:i/>
-          <w:iCs/>
-          <w:lang w:val="en-US"/>
-        </w:rPr>
-        <w:t>Kurzbeschreibung</w:t>
-      </w:r>
-      <w:r>
-        <w:rPr>
-          <w:lang w:val="en-US"/>
-        </w:rPr>
-        <w:t xml:space="preserve">: </w:t>
-      </w:r>
-    </w:p>
-    <w:p>
-      <w:pPr>
-        <w:pStyle w:val="Listaszerbekezds"/>
-        <w:numPr>
-          <w:ilvl w:val="1"/>
-          <w:numId w:val="12"/>
-        </w:numPr>
-        <w:rPr>
-          <w:lang w:val="en-US"/>
-        </w:rPr>
-      </w:pPr>
-      <w:r>
-        <w:rPr>
-          <w:b/>
-          <w:bCs/>
-          <w:i/>
-          <w:iCs/>
-          <w:lang w:val="en-US"/>
-        </w:rPr>
-        <w:t>Detaillierung Ihrer eigenen Erfahrungen und Stärken</w:t>
-      </w:r>
-      <w:r>
-        <w:rPr>
-          <w:lang w:val="en-US"/>
-        </w:rPr>
-        <w:t xml:space="preserve">: </w:t>
-      </w:r>
-    </w:p>
-    <w:p>
-      <w:pPr>
-        <w:pStyle w:val="Listaszerbekezds"/>
-        <w:numPr>
-          <w:ilvl w:val="0"/>
-          <w:numId w:val="12"/>
-        </w:numPr>
-        <w:rPr>
-          <w:lang w:val="en-US"/>
-        </w:rPr>
-      </w:pPr>
-      <w:r>
-        <w:rPr>
-          <w:b/>
-          <w:bCs/>
-          <w:color w:val="EE0000"/>
-          <w:lang w:val="en-US"/>
-        </w:rPr>
-        <w:t>Lexware</w:t>
-      </w:r>
-      <w:r>
-        <w:rPr>
-          <w:lang w:val="en-US"/>
-        </w:rPr>
-        <w:t xml:space="preserve">: </w:t>
-      </w:r>
-    </w:p>
-    <w:p>
-      <w:pPr>
-        <w:pStyle w:val="Listaszerbekezds"/>
-        <w:numPr>
-          <w:ilvl w:val="1"/>
-          <w:numId w:val="12"/>
-        </w:numPr>
-        <w:rPr>
-          <w:lang w:val="en-US"/>
-        </w:rPr>
-      </w:pPr>
-      <w:r>
-        <w:rPr>
-          <w:b/>
-          <w:bCs/>
-          <w:i/>
-          <w:iCs/>
-          <w:lang w:val="en-US"/>
-        </w:rPr>
-        <w:t>Kurzbeschreibung</w:t>
-      </w:r>
-      <w:r>
-        <w:rPr>
-          <w:lang w:val="en-US"/>
-        </w:rPr>
-        <w:t xml:space="preserve">: </w:t>
-      </w:r>
-    </w:p>
-    <w:p>
-      <w:pPr>
-        <w:pStyle w:val="Listaszerbekezds"/>
-        <w:numPr>
-          <w:ilvl w:val="1"/>
-          <w:numId w:val="12"/>
-        </w:numPr>
-        <w:rPr>
-          <w:lang w:val="en-US"/>
-        </w:rPr>
-      </w:pPr>
-      <w:r>
-        <w:rPr>
-          <w:b/>
-          <w:bCs/>
-          <w:i/>
-          <w:iCs/>
-          <w:lang w:val="en-US"/>
-        </w:rPr>
-        <w:t>Detaillierung Ihrer eigenen Erfahrungen und Stärken</w:t>
-      </w:r>
-      <w:r>
-        <w:rPr>
-          <w:lang w:val="en-US"/>
-        </w:rPr>
-        <w:t xml:space="preserve">: </w:t>
-      </w:r>
-    </w:p>
-    <w:p>
-      <w:pPr>
-        <w:rPr>
-          <w:lang w:val="en-US"/>
-        </w:rPr>
-      </w:pPr>
-    </w:p>
-    <w:p>
-      <w:pPr>
-        <w:rPr>
-          <w:lang w:val="en-US"/>
-        </w:rPr>
-      </w:pPr>
-    </w:p>
-    <w:p>
-      <w:pPr>
-        <w:pStyle w:val="Cmsor2"/>
-        <w:rPr>
-          <w:b/>
-          <w:bCs/>
-          <w:lang w:val="en-US"/>
-        </w:rPr>
-      </w:pPr>
-      <w:r>
-        <w:rPr>
-          <w:b/>
-          <w:bCs/>
-          <w:lang w:val="en-US"/>
-        </w:rPr>
-        <w:t>Contact – Kontakt:</w:t>
+          <w:lang w:val="en-US"/>
+        </w:rPr>
+        <w:t>:</w:t>
       </w:r>
     </w:p>
     <w:p>
@@ -2655,6 +3978,7 @@
         <w:rPr>
           <w:lang w:val="en-US"/>
         </w:rPr>
+        <w:lastRenderedPageBreak/>
         <w:t>Location</w:t>
       </w:r>
     </w:p>
@@ -2711,7 +4035,6 @@
         <w:rPr>
           <w:lang w:val="en-US"/>
         </w:rPr>
-        <w:lastRenderedPageBreak/>
         <w:t>Requested data</w:t>
       </w:r>
       <w:r>
@@ -2869,11 +4192,19 @@
           <w:lang w:val="en-US"/>
         </w:rPr>
       </w:pPr>
-      <w:r>
-        <w:rPr>
-          <w:lang w:val="en-US"/>
-        </w:rPr>
-        <w:t>Unsere Firmendaten:</w:t>
+      <w:proofErr w:type="spellStart"/>
+      <w:r>
+        <w:rPr>
+          <w:lang w:val="en-US"/>
+        </w:rPr>
+        <w:t>Unsere</w:t>
+      </w:r>
+      <w:proofErr w:type="spellEnd"/>
+      <w:r>
+        <w:rPr>
+          <w:lang w:val="en-US"/>
+        </w:rPr>
+        <w:t xml:space="preserve"> Firmendaten:</w:t>
       </w:r>
     </w:p>
     <w:p>
@@ -2887,12 +4218,14 @@
           <w:lang w:val="en-US"/>
         </w:rPr>
       </w:pPr>
+      <w:proofErr w:type="spellStart"/>
       <w:r>
         <w:rPr>
           <w:lang w:val="en-US"/>
         </w:rPr>
         <w:t>Standort</w:t>
       </w:r>
+      <w:proofErr w:type="spellEnd"/>
     </w:p>
     <w:p>
       <w:pPr>
@@ -2923,31 +4256,41 @@
           <w:lang w:val="en-US"/>
         </w:rPr>
       </w:pPr>
+      <w:proofErr w:type="spellStart"/>
       <w:r>
         <w:rPr>
           <w:lang w:val="en-US"/>
         </w:rPr>
         <w:t>Telefonnummer</w:t>
       </w:r>
-    </w:p>
-    <w:p>
-      <w:pPr>
-        <w:rPr>
-          <w:lang w:val="en-US"/>
-        </w:rPr>
-      </w:pPr>
-    </w:p>
-    <w:p>
-      <w:pPr>
-        <w:rPr>
-          <w:lang w:val="en-US"/>
-        </w:rPr>
-      </w:pPr>
-      <w:r>
-        <w:rPr>
-          <w:lang w:val="en-US"/>
-        </w:rPr>
-        <w:t>Abgefragte Daten:</w:t>
+      <w:proofErr w:type="spellEnd"/>
+    </w:p>
+    <w:p>
+      <w:pPr>
+        <w:rPr>
+          <w:lang w:val="en-US"/>
+        </w:rPr>
+      </w:pPr>
+    </w:p>
+    <w:p>
+      <w:pPr>
+        <w:rPr>
+          <w:lang w:val="en-US"/>
+        </w:rPr>
+      </w:pPr>
+      <w:proofErr w:type="spellStart"/>
+      <w:r>
+        <w:rPr>
+          <w:lang w:val="en-US"/>
+        </w:rPr>
+        <w:t>Abgefragte</w:t>
+      </w:r>
+      <w:proofErr w:type="spellEnd"/>
+      <w:r>
+        <w:rPr>
+          <w:lang w:val="en-US"/>
+        </w:rPr>
+        <w:t xml:space="preserve"> Daten:</w:t>
       </w:r>
     </w:p>
     <w:p>
@@ -3001,8 +4344,16 @@
         <w:rPr>
           <w:lang w:val="en-US"/>
         </w:rPr>
-        <w:t>(optional) Telefonnummer</w:t>
-      </w:r>
+        <w:t xml:space="preserve">(optional) </w:t>
+      </w:r>
+      <w:proofErr w:type="spellStart"/>
+      <w:r>
+        <w:rPr>
+          <w:lang w:val="en-US"/>
+        </w:rPr>
+        <w:t>Telefonnummer</w:t>
+      </w:r>
+      <w:proofErr w:type="spellEnd"/>
     </w:p>
     <w:p>
       <w:pPr>
@@ -3019,8 +4370,16 @@
         <w:rPr>
           <w:lang w:val="en-US"/>
         </w:rPr>
-        <w:t xml:space="preserve"> Betreff</w:t>
-      </w:r>
+        <w:t xml:space="preserve"> </w:t>
+      </w:r>
+      <w:proofErr w:type="spellStart"/>
+      <w:r>
+        <w:rPr>
+          <w:lang w:val="en-US"/>
+        </w:rPr>
+        <w:t>Betreff</w:t>
+      </w:r>
+      <w:proofErr w:type="spellEnd"/>
     </w:p>
     <w:p>
       <w:pPr>
@@ -3033,11 +4392,89 @@
           <w:lang w:val="en-US"/>
         </w:rPr>
       </w:pPr>
-      <w:r>
-        <w:rPr>
-          <w:lang w:val="en-US"/>
-        </w:rPr>
-        <w:t>Nachricht (Beispiel: Firma, gewünschte Arbeitszeit, Aufgabenbeschreibung)</w:t>
+      <w:proofErr w:type="spellStart"/>
+      <w:r>
+        <w:rPr>
+          <w:lang w:val="en-US"/>
+        </w:rPr>
+        <w:t>Nachricht</w:t>
+      </w:r>
+      <w:proofErr w:type="spellEnd"/>
+      <w:r>
+        <w:rPr>
+          <w:lang w:val="en-US"/>
+        </w:rPr>
+        <w:t xml:space="preserve"> (</w:t>
+      </w:r>
+      <w:proofErr w:type="spellStart"/>
+      <w:r>
+        <w:rPr>
+          <w:lang w:val="en-US"/>
+        </w:rPr>
+        <w:t>Beispiel</w:t>
+      </w:r>
+      <w:proofErr w:type="spellEnd"/>
+      <w:r>
+        <w:rPr>
+          <w:lang w:val="en-US"/>
+        </w:rPr>
+        <w:t xml:space="preserve">: </w:t>
+      </w:r>
+      <w:proofErr w:type="spellStart"/>
+      <w:r>
+        <w:rPr>
+          <w:lang w:val="en-US"/>
+        </w:rPr>
+        <w:t>Firma</w:t>
+      </w:r>
+      <w:proofErr w:type="spellEnd"/>
+      <w:r>
+        <w:rPr>
+          <w:lang w:val="en-US"/>
+        </w:rPr>
+        <w:t xml:space="preserve">, </w:t>
+      </w:r>
+      <w:proofErr w:type="spellStart"/>
+      <w:r>
+        <w:rPr>
+          <w:lang w:val="en-US"/>
+        </w:rPr>
+        <w:t>gewünschte</w:t>
+      </w:r>
+      <w:proofErr w:type="spellEnd"/>
+      <w:r>
+        <w:rPr>
+          <w:lang w:val="en-US"/>
+        </w:rPr>
+        <w:t xml:space="preserve"> </w:t>
+      </w:r>
+      <w:proofErr w:type="spellStart"/>
+      <w:r>
+        <w:rPr>
+          <w:lang w:val="en-US"/>
+        </w:rPr>
+        <w:t>Arbeitszeit</w:t>
+      </w:r>
+      <w:proofErr w:type="spellEnd"/>
+      <w:r>
+        <w:rPr>
+          <w:lang w:val="en-US"/>
+        </w:rPr>
+        <w:t xml:space="preserve">, </w:t>
+      </w:r>
+      <w:proofErr w:type="spellStart"/>
+      <w:r>
+        <w:rPr>
+          <w:lang w:val="en-US"/>
+        </w:rPr>
+        <w:t>Aufgabenbeschreibung</w:t>
+      </w:r>
+      <w:proofErr w:type="spellEnd"/>
+      <w:r>
+        <w:rPr>
+          <w:lang w:val="en-US"/>
+        </w:rPr>
+        <w:t>)</w:t>
       </w:r>
     </w:p>
     <w:p>
@@ -3962,6 +5399,98 @@
     </w:lvl>
   </w:abstractNum>
   <w:abstractNum w:abstractNumId="9" w15:restartNumberingAfterBreak="0">
+    <w:nsid w:val="45EE018D"/>
+    <w:multiLevelType w:val="hybridMultilevel"/>
+    <w:tmpl w:val="A68E1B6A"/>
+    <w:lvl w:ilvl="0" w:tplc="FFFFFFFF">
+      <w:start w:val="1"/>
+      <w:numFmt w:val="decimal"/>
+      <w:lvlText w:val="%1."/>
+      <w:lvlJc w:val="left"/>
+      <w:pPr>
+        <w:ind w:left="720" w:hanging="360"/>
+      </w:pPr>
+      <w:rPr>
+        <w:rFonts w:hint="default"/>
+      </w:rPr>
+    </w:lvl>
+    <w:lvl w:ilvl="1" w:tplc="FFFFFFFF">
+      <w:start w:val="1"/>
+      <w:numFmt w:val="lowerLetter"/>
+      <w:lvlText w:val="%2."/>
+      <w:lvlJc w:val="left"/>
+      <w:pPr>
+        <w:ind w:left="1440" w:hanging="360"/>
+      </w:pPr>
+      <w:rPr>
+        <w:color w:val="auto"/>
+      </w:rPr>
+    </w:lvl>
+    <w:lvl w:ilvl="2" w:tplc="FFFFFFFF" w:tentative="1">
+      <w:start w:val="1"/>
+      <w:numFmt w:val="lowerRoman"/>
+      <w:lvlText w:val="%3."/>
+      <w:lvlJc w:val="right"/>
+      <w:pPr>
+        <w:ind w:left="2160" w:hanging="180"/>
+      </w:pPr>
+    </w:lvl>
+    <w:lvl w:ilvl="3" w:tplc="FFFFFFFF" w:tentative="1">
+      <w:start w:val="1"/>
+      <w:numFmt w:val="decimal"/>
+      <w:lvlText w:val="%4."/>
+      <w:lvlJc w:val="left"/>
+      <w:pPr>
+        <w:ind w:left="2880" w:hanging="360"/>
+      </w:pPr>
+    </w:lvl>
+    <w:lvl w:ilvl="4" w:tplc="FFFFFFFF" w:tentative="1">
+      <w:start w:val="1"/>
+      <w:numFmt w:val="lowerLetter"/>
+      <w:lvlText w:val="%5."/>
+      <w:lvlJc w:val="left"/>
+      <w:pPr>
+        <w:ind w:left="3600" w:hanging="360"/>
+      </w:pPr>
+    </w:lvl>
+    <w:lvl w:ilvl="5" w:tplc="FFFFFFFF" w:tentative="1">
+      <w:start w:val="1"/>
+      <w:numFmt w:val="lowerRoman"/>
+      <w:lvlText w:val="%6."/>
+      <w:lvlJc w:val="right"/>
+      <w:pPr>
+        <w:ind w:left="4320" w:hanging="180"/>
+      </w:pPr>
+    </w:lvl>
+    <w:lvl w:ilvl="6" w:tplc="FFFFFFFF" w:tentative="1">
+      <w:start w:val="1"/>
+      <w:numFmt w:val="decimal"/>
+      <w:lvlText w:val="%7."/>
+      <w:lvlJc w:val="left"/>
+      <w:pPr>
+        <w:ind w:left="5040" w:hanging="360"/>
+      </w:pPr>
+    </w:lvl>
+    <w:lvl w:ilvl="7" w:tplc="FFFFFFFF" w:tentative="1">
+      <w:start w:val="1"/>
+      <w:numFmt w:val="lowerLetter"/>
+      <w:lvlText w:val="%8."/>
+      <w:lvlJc w:val="left"/>
+      <w:pPr>
+        <w:ind w:left="5760" w:hanging="360"/>
+      </w:pPr>
+    </w:lvl>
+    <w:lvl w:ilvl="8" w:tplc="FFFFFFFF" w:tentative="1">
+      <w:start w:val="1"/>
+      <w:numFmt w:val="lowerRoman"/>
+      <w:lvlText w:val="%9."/>
+      <w:lvlJc w:val="right"/>
+      <w:pPr>
+        <w:ind w:left="6480" w:hanging="180"/>
+      </w:pPr>
+    </w:lvl>
+  </w:abstractNum>
+  <w:abstractNum w:abstractNumId="10" w15:restartNumberingAfterBreak="0">
     <w:nsid w:val="484E2CE9"/>
     <w:multiLevelType w:val="hybridMultilevel"/>
     <w:tmpl w:val="B1EEA8C6"/>
@@ -4050,7 +5579,7 @@
       </w:pPr>
     </w:lvl>
   </w:abstractNum>
-  <w:abstractNum w:abstractNumId="10" w15:restartNumberingAfterBreak="0">
+  <w:abstractNum w:abstractNumId="11" w15:restartNumberingAfterBreak="0">
     <w:nsid w:val="4A2B09A8"/>
     <w:multiLevelType w:val="hybridMultilevel"/>
     <w:tmpl w:val="A68E1B6A"/>
@@ -4142,7 +5671,7 @@
       </w:pPr>
     </w:lvl>
   </w:abstractNum>
-  <w:abstractNum w:abstractNumId="11" w15:restartNumberingAfterBreak="0">
+  <w:abstractNum w:abstractNumId="12" w15:restartNumberingAfterBreak="0">
     <w:nsid w:val="4F121DCF"/>
     <w:multiLevelType w:val="hybridMultilevel"/>
     <w:tmpl w:val="18A014E0"/>
@@ -4235,7 +5764,7 @@
       </w:pPr>
     </w:lvl>
   </w:abstractNum>
-  <w:abstractNum w:abstractNumId="12" w15:restartNumberingAfterBreak="0">
+  <w:abstractNum w:abstractNumId="13" w15:restartNumberingAfterBreak="0">
     <w:nsid w:val="5F883D69"/>
     <w:multiLevelType w:val="multilevel"/>
     <w:tmpl w:val="6674F558"/>
@@ -4348,7 +5877,7 @@
       </w:rPr>
     </w:lvl>
   </w:abstractNum>
-  <w:abstractNum w:abstractNumId="13" w15:restartNumberingAfterBreak="0">
+  <w:abstractNum w:abstractNumId="14" w15:restartNumberingAfterBreak="0">
     <w:nsid w:val="716E668E"/>
     <w:multiLevelType w:val="hybridMultilevel"/>
     <w:tmpl w:val="4FCCB4CA"/>
@@ -4437,7 +5966,7 @@
       </w:pPr>
     </w:lvl>
   </w:abstractNum>
-  <w:abstractNum w:abstractNumId="14" w15:restartNumberingAfterBreak="0">
+  <w:abstractNum w:abstractNumId="15" w15:restartNumberingAfterBreak="0">
     <w:nsid w:val="740A7281"/>
     <w:multiLevelType w:val="hybridMultilevel"/>
     <w:tmpl w:val="3F06201E"/>
@@ -4523,7 +6052,7 @@
       </w:pPr>
     </w:lvl>
   </w:abstractNum>
-  <w:abstractNum w:abstractNumId="15" w15:restartNumberingAfterBreak="0">
+  <w:abstractNum w:abstractNumId="16" w15:restartNumberingAfterBreak="0">
     <w:nsid w:val="748D129D"/>
     <w:multiLevelType w:val="hybridMultilevel"/>
     <w:tmpl w:val="60A067FE"/>
@@ -4618,7 +6147,7 @@
     <w:abstractNumId w:val="5"/>
   </w:num>
   <w:num w:numId="2" w16cid:durableId="1543900518">
-    <w:abstractNumId w:val="12"/>
+    <w:abstractNumId w:val="13"/>
   </w:num>
   <w:num w:numId="3" w16cid:durableId="206794129">
     <w:abstractNumId w:val="4"/>
@@ -4630,22 +6159,22 @@
     <w:abstractNumId w:val="1"/>
   </w:num>
   <w:num w:numId="6" w16cid:durableId="1560899577">
-    <w:abstractNumId w:val="15"/>
+    <w:abstractNumId w:val="16"/>
   </w:num>
   <w:num w:numId="7" w16cid:durableId="682897495">
     <w:abstractNumId w:val="7"/>
   </w:num>
   <w:num w:numId="8" w16cid:durableId="1513646401">
-    <w:abstractNumId w:val="11"/>
+    <w:abstractNumId w:val="12"/>
   </w:num>
   <w:num w:numId="9" w16cid:durableId="12155452">
-    <w:abstractNumId w:val="10"/>
+    <w:abstractNumId w:val="11"/>
   </w:num>
   <w:num w:numId="10" w16cid:durableId="2056195115">
     <w:abstractNumId w:val="2"/>
   </w:num>
   <w:num w:numId="11" w16cid:durableId="1442412868">
-    <w:abstractNumId w:val="14"/>
+    <w:abstractNumId w:val="15"/>
   </w:num>
   <w:num w:numId="12" w16cid:durableId="449208975">
     <w:abstractNumId w:val="8"/>
@@ -4654,12 +6183,15 @@
     <w:abstractNumId w:val="0"/>
   </w:num>
   <w:num w:numId="14" w16cid:durableId="2020621963">
-    <w:abstractNumId w:val="13"/>
+    <w:abstractNumId w:val="14"/>
   </w:num>
   <w:num w:numId="15" w16cid:durableId="941105322">
     <w:abstractNumId w:val="3"/>
   </w:num>
   <w:num w:numId="16" w16cid:durableId="2037734368">
+    <w:abstractNumId w:val="10"/>
+  </w:num>
+  <w:num w:numId="17" w16cid:durableId="604045346">
     <w:abstractNumId w:val="9"/>
   </w:num>
 </w:numbering>
@@ -5064,6 +6596,7 @@
   <w:style w:type="paragraph" w:default="1" w:styleId="Norml">
     <w:name w:val="Normal"/>
     <w:qFormat/>
+    <w:rsid w:val="00E406BF"/>
   </w:style>
   <w:style w:type="paragraph" w:styleId="Cmsor1">
     <w:name w:val="heading 1"/>
@@ -5575,6 +7108,24 @@
       <w:spacing w:val="5"/>
     </w:rPr>
   </w:style>
+  <w:style w:type="paragraph" w:styleId="NormlWeb">
+    <w:name w:val="Normal (Web)"/>
+    <w:basedOn w:val="Norml"/>
+    <w:uiPriority w:val="99"/>
+    <w:semiHidden/>
+    <w:unhideWhenUsed/>
+    <w:rsid w:val="00ED4A6C"/>
+    <w:rPr>
+      <w:rFonts w:ascii="Times New Roman" w:hAnsi="Times New Roman" w:cs="Times New Roman"/>
+      <w:sz w:val="24"/>
+      <w:szCs w:val="24"/>
+    </w:rPr>
+  </w:style>
+  <w:style w:type="character" w:customStyle="1" w:styleId="whitespace-nowrap">
+    <w:name w:val="whitespace-nowrap!"/>
+    <w:basedOn w:val="Bekezdsalapbettpusa"/>
+    <w:rsid w:val="008B4FF1"/>
+  </w:style>
 </w:styles>
 </file>
 

</xml_diff>